<commit_message>
Fertiges Template für erstellung der Protokolle
</commit_message>
<xml_diff>
--- a/Dokumente/SST_LB01_[Wieland, Wieser, Kaschnitz].docx
+++ b/Dokumente/SST_LB01_[Wieland, Wieser, Kaschnitz].docx
@@ -220,8 +220,6 @@
           <w:lang w:val="de-DE" w:eastAsia="de-DE"/>
         </w:rPr>
       </w:pPr>
-      <w:bookmarkStart w:id="3" w:name="_GoBack"/>
-      <w:bookmarkEnd w:id="3"/>
     </w:p>
     <w:p>
       <w:pPr>
@@ -388,16 +386,6 @@
           <w:lang w:val="de-DE" w:eastAsia="de-DE"/>
         </w:rPr>
       </w:pPr>
-    </w:p>
-    <w:p>
-      <w:pPr>
-        <w:spacing w:after="0" w:line="240" w:lineRule="auto"/>
-        <w:rPr>
-          <w:rFonts w:ascii="Arial" w:hAnsi="Arial"/>
-          <w:szCs w:val="20"/>
-          <w:lang w:val="de-DE" w:eastAsia="de-DE"/>
-        </w:rPr>
-      </w:pPr>
       <w:r>
         <w:rPr>
           <w:rFonts w:ascii="Calibri" w:hAnsi="Calibri"/>
@@ -408,16 +396,16 @@
         <mc:AlternateContent>
           <mc:Choice Requires="wps">
             <w:drawing>
-              <wp:anchor distT="0" distB="0" distL="114300" distR="114300" simplePos="0" relativeHeight="251677696" behindDoc="0" locked="0" layoutInCell="0" allowOverlap="1" wp14:anchorId="58613FAA" wp14:editId="0A5DCA00">
+              <wp:anchor distT="0" distB="0" distL="114300" distR="114300" simplePos="0" relativeHeight="251677696" behindDoc="0" locked="0" layoutInCell="0" allowOverlap="1" wp14:anchorId="58613FAA" wp14:editId="6CC2F4E7">
                 <wp:simplePos x="0" y="0"/>
-                <wp:positionH relativeFrom="column">
-                  <wp:posOffset>0</wp:posOffset>
+                <wp:positionH relativeFrom="margin">
+                  <wp:align>center</wp:align>
                 </wp:positionH>
                 <wp:positionV relativeFrom="paragraph">
-                  <wp:posOffset>17145</wp:posOffset>
+                  <wp:posOffset>191770</wp:posOffset>
                 </wp:positionV>
                 <wp:extent cx="6259830" cy="1254125"/>
-                <wp:effectExtent l="9525" t="7620" r="7620" b="5080"/>
+                <wp:effectExtent l="0" t="0" r="26670" b="22225"/>
                 <wp:wrapNone/>
                 <wp:docPr id="28" name="Rechteck 28"/>
                 <wp:cNvGraphicFramePr>
@@ -473,11 +461,23 @@
           </mc:Choice>
           <mc:Fallback>
             <w:pict>
-              <v:rect w14:anchorId="47429F64" id="Rechteck 28" o:spid="_x0000_s1026" style="position:absolute;margin-left:0;margin-top:1.35pt;width:492.9pt;height:98.75pt;z-index:251677696;visibility:visible;mso-wrap-style:square;mso-width-percent:0;mso-height-percent:0;mso-wrap-distance-left:9pt;mso-wrap-distance-top:0;mso-wrap-distance-right:9pt;mso-wrap-distance-bottom:0;mso-position-horizontal:absolute;mso-position-horizontal-relative:text;mso-position-vertical:absolute;mso-position-vertical-relative:text;mso-width-percent:0;mso-height-percent:0;mso-width-relative:page;mso-height-relative:page;v-text-anchor:top" o:gfxdata="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" o:allowincell="f" filled="f" strokeweight=".25pt"/>
+              <v:rect w14:anchorId="4F847EED" id="Rechteck 28" o:spid="_x0000_s1026" style="position:absolute;margin-left:0;margin-top:15.1pt;width:492.9pt;height:98.75pt;z-index:251677696;visibility:visible;mso-wrap-style:square;mso-width-percent:0;mso-height-percent:0;mso-wrap-distance-left:9pt;mso-wrap-distance-top:0;mso-wrap-distance-right:9pt;mso-wrap-distance-bottom:0;mso-position-horizontal:center;mso-position-horizontal-relative:margin;mso-position-vertical:absolute;mso-position-vertical-relative:text;mso-width-percent:0;mso-height-percent:0;mso-width-relative:page;mso-height-relative:page;v-text-anchor:top" o:gfxdata="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" o:allowincell="f" filled="f" strokeweight=".25pt">
+                <w10:wrap anchorx="margin"/>
+              </v:rect>
             </w:pict>
           </mc:Fallback>
         </mc:AlternateContent>
       </w:r>
+    </w:p>
+    <w:p>
+      <w:pPr>
+        <w:spacing w:after="0" w:line="240" w:lineRule="auto"/>
+        <w:rPr>
+          <w:rFonts w:ascii="Arial" w:hAnsi="Arial"/>
+          <w:szCs w:val="20"/>
+          <w:lang w:val="de-DE" w:eastAsia="de-DE"/>
+        </w:rPr>
+      </w:pPr>
     </w:p>
     <w:p>
       <w:pPr>
@@ -541,16 +541,16 @@
         <mc:AlternateContent>
           <mc:Choice Requires="wps">
             <w:drawing>
-              <wp:anchor distT="0" distB="0" distL="114300" distR="114300" simplePos="0" relativeHeight="251678720" behindDoc="0" locked="0" layoutInCell="0" allowOverlap="1" wp14:anchorId="25D43626" wp14:editId="35E61D6D">
+              <wp:anchor distT="0" distB="0" distL="114300" distR="114300" simplePos="0" relativeHeight="251678720" behindDoc="0" locked="0" layoutInCell="0" allowOverlap="1" wp14:anchorId="25D43626" wp14:editId="3717E340">
                 <wp:simplePos x="0" y="0"/>
-                <wp:positionH relativeFrom="column">
-                  <wp:posOffset>20320</wp:posOffset>
+                <wp:positionH relativeFrom="margin">
+                  <wp:align>center</wp:align>
                 </wp:positionH>
                 <wp:positionV relativeFrom="paragraph">
                   <wp:posOffset>88900</wp:posOffset>
                 </wp:positionV>
                 <wp:extent cx="5591175" cy="635"/>
-                <wp:effectExtent l="10795" t="12700" r="8255" b="5715"/>
+                <wp:effectExtent l="0" t="0" r="28575" b="37465"/>
                 <wp:wrapNone/>
                 <wp:docPr id="27" name="Gerader Verbinder 27"/>
                 <wp:cNvGraphicFramePr>
@@ -602,8 +602,9 @@
           </mc:Choice>
           <mc:Fallback>
             <w:pict>
-              <v:line w14:anchorId="1A1C8229" id="Gerader Verbinder 27" o:spid="_x0000_s1026" style="position:absolute;z-index:251678720;visibility:visible;mso-wrap-style:square;mso-width-percent:0;mso-height-percent:0;mso-wrap-distance-left:9pt;mso-wrap-distance-top:0;mso-wrap-distance-right:9pt;mso-wrap-distance-bottom:0;mso-position-horizontal:absolute;mso-position-horizontal-relative:text;mso-position-vertical:absolute;mso-position-vertical-relative:text;mso-width-percent:0;mso-height-percent:0;mso-width-relative:page;mso-height-relative:page" from="1.6pt,7pt" to="441.85pt,7.05pt" o:gfxdata="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" o:allowincell="f" strokeweight=".25pt">
+              <v:line w14:anchorId="58AE21EF" id="Gerader Verbinder 27" o:spid="_x0000_s1026" style="position:absolute;z-index:251678720;visibility:visible;mso-wrap-style:square;mso-width-percent:0;mso-height-percent:0;mso-wrap-distance-left:9pt;mso-wrap-distance-top:0;mso-wrap-distance-right:9pt;mso-wrap-distance-bottom:0;mso-position-horizontal:center;mso-position-horizontal-relative:margin;mso-position-vertical:absolute;mso-position-vertical-relative:text;mso-width-percent:0;mso-height-percent:0;mso-width-relative:page;mso-height-relative:page" from="0,7pt" to="440.25pt,7.05pt" o:gfxdata="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" o:allowincell="f" strokeweight=".25pt">
                 <v:stroke startarrowwidth="narrow" startarrowlength="long" endarrowwidth="narrow" endarrowlength="long"/>
+                <w10:wrap anchorx="margin"/>
               </v:line>
             </w:pict>
           </mc:Fallback>
@@ -769,7 +770,7 @@
     <w:p>
       <w:pPr>
         <w:spacing w:after="0" w:line="240" w:lineRule="auto"/>
-        <w:jc w:val="center"/>
+        <w:jc w:val="left"/>
         <w:rPr>
           <w:rFonts w:ascii="Arial" w:hAnsi="Arial"/>
           <w:b/>
@@ -784,7 +785,7 @@
           <w:szCs w:val="20"/>
           <w:lang w:val="de-DE" w:eastAsia="de-DE"/>
         </w:rPr>
-        <w:t>Durchgeführt im</w:t>
+        <w:t xml:space="preserve">Version: </w:t>
       </w:r>
       <w:r>
         <w:rPr>
@@ -793,26 +794,31 @@
           <w:szCs w:val="20"/>
           <w:lang w:val="de-DE" w:eastAsia="de-DE"/>
         </w:rPr>
-        <w:t xml:space="preserve"> </w:t>
-      </w:r>
-      <w:r>
+        <w:tab/>
+        <w:t>1</w:t>
+      </w:r>
+    </w:p>
+    <w:p>
+      <w:pPr>
+        <w:spacing w:after="0" w:line="240" w:lineRule="auto"/>
         <w:rPr>
           <w:rFonts w:ascii="Arial" w:hAnsi="Arial"/>
           <w:b/>
           <w:szCs w:val="20"/>
           <w:lang w:val="de-DE" w:eastAsia="de-DE"/>
         </w:rPr>
-        <w:t>1</w:t>
-      </w:r>
-      <w:r>
+      </w:pPr>
+    </w:p>
+    <w:p>
+      <w:pPr>
+        <w:spacing w:after="0" w:line="240" w:lineRule="auto"/>
         <w:rPr>
           <w:rFonts w:ascii="Arial" w:hAnsi="Arial"/>
           <w:b/>
           <w:szCs w:val="20"/>
           <w:lang w:val="de-DE" w:eastAsia="de-DE"/>
         </w:rPr>
-        <w:t>. Semester 201</w:t>
-      </w:r>
+      </w:pPr>
       <w:r>
         <w:rPr>
           <w:rFonts w:ascii="Arial" w:hAnsi="Arial"/>
@@ -820,30 +826,26 @@
           <w:szCs w:val="20"/>
           <w:lang w:val="de-DE" w:eastAsia="de-DE"/>
         </w:rPr>
-        <w:t>6</w:t>
-      </w:r>
-    </w:p>
-    <w:p>
-      <w:pPr>
-        <w:spacing w:after="0" w:line="240" w:lineRule="auto"/>
+        <w:t>Datum der Übung:</w:t>
+      </w:r>
+      <w:r>
         <w:rPr>
           <w:rFonts w:ascii="Arial" w:hAnsi="Arial"/>
           <w:b/>
           <w:szCs w:val="20"/>
           <w:lang w:val="de-DE" w:eastAsia="de-DE"/>
         </w:rPr>
-      </w:pPr>
-    </w:p>
-    <w:p>
-      <w:pPr>
-        <w:spacing w:after="0" w:line="240" w:lineRule="auto"/>
+        <w:tab/>
+      </w:r>
+      <w:r>
         <w:rPr>
           <w:rFonts w:ascii="Arial" w:hAnsi="Arial"/>
           <w:b/>
           <w:szCs w:val="20"/>
           <w:lang w:val="de-DE" w:eastAsia="de-DE"/>
         </w:rPr>
-      </w:pPr>
+        <w:tab/>
+      </w:r>
       <w:r>
         <w:rPr>
           <w:rFonts w:ascii="Arial" w:hAnsi="Arial"/>
@@ -851,26 +853,30 @@
           <w:szCs w:val="20"/>
           <w:lang w:val="de-DE" w:eastAsia="de-DE"/>
         </w:rPr>
-        <w:t>Datum der Übung:</w:t>
-      </w:r>
-      <w:r>
+        <w:t>06.10.2016</w:t>
+      </w:r>
+    </w:p>
+    <w:p>
+      <w:pPr>
+        <w:spacing w:after="0" w:line="240" w:lineRule="auto"/>
         <w:rPr>
           <w:rFonts w:ascii="Arial" w:hAnsi="Arial"/>
           <w:b/>
           <w:szCs w:val="20"/>
           <w:lang w:val="de-DE" w:eastAsia="de-DE"/>
         </w:rPr>
-        <w:tab/>
-      </w:r>
-      <w:r>
+      </w:pPr>
+    </w:p>
+    <w:p>
+      <w:pPr>
+        <w:spacing w:after="0" w:line="240" w:lineRule="auto"/>
         <w:rPr>
           <w:rFonts w:ascii="Arial" w:hAnsi="Arial"/>
           <w:b/>
           <w:szCs w:val="20"/>
           <w:lang w:val="de-DE" w:eastAsia="de-DE"/>
         </w:rPr>
-        <w:tab/>
-      </w:r>
+      </w:pPr>
       <w:r>
         <w:rPr>
           <w:rFonts w:ascii="Arial" w:hAnsi="Arial"/>
@@ -878,111 +884,120 @@
           <w:szCs w:val="20"/>
           <w:lang w:val="de-DE" w:eastAsia="de-DE"/>
         </w:rPr>
-        <w:t>06.10.2016</w:t>
-      </w:r>
-    </w:p>
-    <w:p>
-      <w:pPr>
-        <w:spacing w:after="0" w:line="240" w:lineRule="auto"/>
+        <w:t>Datum der Abgabe:</w:t>
+      </w:r>
+      <w:r>
         <w:rPr>
           <w:rFonts w:ascii="Arial" w:hAnsi="Arial"/>
           <w:b/>
           <w:szCs w:val="20"/>
           <w:lang w:val="de-DE" w:eastAsia="de-DE"/>
         </w:rPr>
-      </w:pPr>
-    </w:p>
-    <w:p>
-      <w:pPr>
-        <w:spacing w:after="0" w:line="240" w:lineRule="auto"/>
+        <w:tab/>
+      </w:r>
+      <w:r>
         <w:rPr>
           <w:rFonts w:ascii="Arial" w:hAnsi="Arial"/>
           <w:b/>
           <w:szCs w:val="20"/>
           <w:lang w:val="de-DE" w:eastAsia="de-DE"/>
         </w:rPr>
-      </w:pPr>
-      <w:r>
+        <w:t>20.10.2016</w:t>
+      </w:r>
+    </w:p>
+    <w:p>
+      <w:pPr>
+        <w:spacing w:after="0" w:line="240" w:lineRule="auto"/>
         <w:rPr>
           <w:rFonts w:ascii="Arial" w:hAnsi="Arial"/>
           <w:b/>
           <w:szCs w:val="20"/>
           <w:lang w:val="de-DE" w:eastAsia="de-DE"/>
         </w:rPr>
-        <w:t>Datum der Abgabe:</w:t>
-      </w:r>
-      <w:r>
+      </w:pPr>
+    </w:p>
+    <w:p>
+      <w:pPr>
+        <w:spacing w:after="0" w:line="240" w:lineRule="auto"/>
         <w:rPr>
           <w:rFonts w:ascii="Arial" w:hAnsi="Arial"/>
           <w:b/>
           <w:szCs w:val="20"/>
           <w:lang w:val="de-DE" w:eastAsia="de-DE"/>
         </w:rPr>
-        <w:tab/>
-      </w:r>
-      <w:r>
+      </w:pPr>
+    </w:p>
+    <w:p>
+      <w:pPr>
+        <w:spacing w:after="0" w:line="240" w:lineRule="auto"/>
         <w:rPr>
           <w:rFonts w:ascii="Arial" w:hAnsi="Arial"/>
           <w:b/>
           <w:szCs w:val="20"/>
           <w:lang w:val="de-DE" w:eastAsia="de-DE"/>
         </w:rPr>
-        <w:t>20.10.2016</w:t>
-      </w:r>
-    </w:p>
-    <w:p>
-      <w:pPr>
-        <w:spacing w:after="0" w:line="240" w:lineRule="auto"/>
+      </w:pPr>
+      <w:r>
         <w:rPr>
           <w:rFonts w:ascii="Arial" w:hAnsi="Arial"/>
           <w:b/>
           <w:szCs w:val="20"/>
           <w:lang w:val="de-DE" w:eastAsia="de-DE"/>
         </w:rPr>
-      </w:pPr>
-    </w:p>
-    <w:p>
-      <w:pPr>
-        <w:spacing w:after="0" w:line="240" w:lineRule="auto"/>
+        <w:t>Autoren</w:t>
+      </w:r>
+      <w:r>
         <w:rPr>
           <w:rFonts w:ascii="Arial" w:hAnsi="Arial"/>
           <w:b/>
           <w:szCs w:val="20"/>
           <w:lang w:val="de-DE" w:eastAsia="de-DE"/>
         </w:rPr>
-      </w:pPr>
-    </w:p>
-    <w:p>
-      <w:pPr>
-        <w:spacing w:after="0" w:line="240" w:lineRule="auto"/>
+        <w:t xml:space="preserve">: </w:t>
+      </w:r>
+      <w:r>
         <w:rPr>
           <w:rFonts w:ascii="Arial" w:hAnsi="Arial"/>
           <w:b/>
           <w:szCs w:val="20"/>
           <w:lang w:val="de-DE" w:eastAsia="de-DE"/>
         </w:rPr>
-      </w:pPr>
-      <w:r>
+        <w:t>Christopher Wieland, Martin Wieser, Stephanie Kaschnitz</w:t>
+      </w:r>
+    </w:p>
+    <w:p>
+      <w:pPr>
+        <w:pBdr>
+          <w:bottom w:val="single" w:sz="12" w:space="1" w:color="auto"/>
+        </w:pBdr>
+        <w:spacing w:after="0" w:line="240" w:lineRule="auto"/>
         <w:rPr>
           <w:rFonts w:ascii="Arial" w:hAnsi="Arial"/>
           <w:b/>
           <w:szCs w:val="20"/>
           <w:lang w:val="de-DE" w:eastAsia="de-DE"/>
         </w:rPr>
-        <w:t xml:space="preserve">Übungsteilnehmer: </w:t>
-      </w:r>
-      <w:r>
+      </w:pPr>
+    </w:p>
+    <w:p>
+      <w:pPr>
+        <w:pBdr>
+          <w:bottom w:val="single" w:sz="12" w:space="1" w:color="auto"/>
+        </w:pBdr>
+        <w:spacing w:after="0" w:line="240" w:lineRule="auto"/>
         <w:rPr>
           <w:rFonts w:ascii="Arial" w:hAnsi="Arial"/>
           <w:b/>
           <w:szCs w:val="20"/>
           <w:lang w:val="de-DE" w:eastAsia="de-DE"/>
         </w:rPr>
-        <w:t>Christopher Wieland, Martin Wieser, Stephanie Kaschnitz</w:t>
-      </w:r>
-    </w:p>
-    <w:p>
-      <w:pPr>
+      </w:pPr>
+    </w:p>
+    <w:p>
+      <w:pPr>
+        <w:pBdr>
+          <w:bottom w:val="single" w:sz="12" w:space="1" w:color="auto"/>
+        </w:pBdr>
         <w:spacing w:after="0" w:line="240" w:lineRule="auto"/>
         <w:rPr>
           <w:rFonts w:ascii="Arial" w:hAnsi="Arial"/>
@@ -1019,55 +1034,13 @@
           <w:lang w:val="de-DE" w:eastAsia="de-DE"/>
         </w:rPr>
       </w:pPr>
-    </w:p>
-    <w:p>
-      <w:pPr>
-        <w:pBdr>
-          <w:bottom w:val="single" w:sz="12" w:space="1" w:color="auto"/>
-        </w:pBdr>
-        <w:spacing w:after="0" w:line="240" w:lineRule="auto"/>
+      <w:r>
         <w:rPr>
           <w:rFonts w:ascii="Arial" w:hAnsi="Arial"/>
           <w:b/>
           <w:szCs w:val="20"/>
           <w:lang w:val="de-DE" w:eastAsia="de-DE"/>
         </w:rPr>
-      </w:pPr>
-    </w:p>
-    <w:p>
-      <w:pPr>
-        <w:pBdr>
-          <w:bottom w:val="single" w:sz="12" w:space="1" w:color="auto"/>
-        </w:pBdr>
-        <w:spacing w:after="0" w:line="240" w:lineRule="auto"/>
-        <w:rPr>
-          <w:rFonts w:ascii="Arial" w:hAnsi="Arial"/>
-          <w:b/>
-          <w:szCs w:val="20"/>
-          <w:lang w:val="de-DE" w:eastAsia="de-DE"/>
-        </w:rPr>
-      </w:pPr>
-    </w:p>
-    <w:p>
-      <w:pPr>
-        <w:pBdr>
-          <w:bottom w:val="single" w:sz="12" w:space="1" w:color="auto"/>
-        </w:pBdr>
-        <w:spacing w:after="0" w:line="240" w:lineRule="auto"/>
-        <w:rPr>
-          <w:rFonts w:ascii="Arial" w:hAnsi="Arial"/>
-          <w:b/>
-          <w:szCs w:val="20"/>
-          <w:lang w:val="de-DE" w:eastAsia="de-DE"/>
-        </w:rPr>
-      </w:pPr>
-      <w:r>
-        <w:rPr>
-          <w:rFonts w:ascii="Arial" w:hAnsi="Arial"/>
-          <w:b/>
-          <w:szCs w:val="20"/>
-          <w:lang w:val="de-DE" w:eastAsia="de-DE"/>
-        </w:rPr>
         <w:t>Unterschrift des Autors / der Autorin:</w:t>
       </w:r>
     </w:p>
@@ -1077,6 +1050,17 @@
           <w:sz w:val="32"/>
           <w:szCs w:val="32"/>
         </w:rPr>
+        <w:sectPr>
+          <w:headerReference w:type="default" r:id="rId9"/>
+          <w:footerReference w:type="default" r:id="rId10"/>
+          <w:type w:val="continuous"/>
+          <w:pgSz w:w="11906" w:h="16838" w:code="9"/>
+          <w:pgMar w:top="1418" w:right="1418" w:bottom="1134" w:left="1418" w:header="851" w:footer="709" w:gutter="284"/>
+          <w:pgNumType w:fmt="lowerRoman"/>
+          <w:cols w:space="708"/>
+          <w:titlePg/>
+          <w:docGrid w:linePitch="360"/>
+        </w:sectPr>
       </w:pPr>
       <w:r>
         <w:rPr>
@@ -1093,9 +1077,2175 @@
           <w:lang w:val="en-US"/>
         </w:rPr>
       </w:pPr>
-      <w:bookmarkStart w:id="4" w:name="_Toc372471261"/>
+      <w:bookmarkStart w:id="3" w:name="_Toc372471261"/>
       <w:bookmarkEnd w:id="0"/>
       <w:bookmarkEnd w:id="1"/>
+      <w:proofErr w:type="spellStart"/>
+      <w:r>
+        <w:rPr>
+          <w:lang w:val="en-US"/>
+        </w:rPr>
+        <w:lastRenderedPageBreak/>
+        <w:t>Historie</w:t>
+      </w:r>
+      <w:proofErr w:type="spellEnd"/>
+    </w:p>
+    <w:tbl>
+      <w:tblPr>
+        <w:tblStyle w:val="Tabellenraster"/>
+        <w:tblW w:w="8784" w:type="dxa"/>
+        <w:tblLook w:val="04A0" w:firstRow="1" w:lastRow="0" w:firstColumn="1" w:lastColumn="0" w:noHBand="0" w:noVBand="1"/>
+      </w:tblPr>
+      <w:tblGrid>
+        <w:gridCol w:w="4673"/>
+        <w:gridCol w:w="1804"/>
+        <w:gridCol w:w="1031"/>
+        <w:gridCol w:w="1276"/>
+      </w:tblGrid>
+      <w:tr>
+        <w:trPr>
+          <w:trHeight w:val="510"/>
+        </w:trPr>
+        <w:tc>
+          <w:tcPr>
+            <w:tcW w:w="4673" w:type="dxa"/>
+            <w:vAlign w:val="center"/>
+          </w:tcPr>
+          <w:p>
+            <w:pPr>
+              <w:pStyle w:val="USkeinInhaltsverz"/>
+              <w:spacing w:line="240" w:lineRule="auto"/>
+              <w:jc w:val="center"/>
+              <w:rPr>
+                <w:sz w:val="28"/>
+                <w:lang w:val="en-US"/>
+              </w:rPr>
+            </w:pPr>
+            <w:proofErr w:type="spellStart"/>
+            <w:r>
+              <w:rPr>
+                <w:sz w:val="28"/>
+                <w:lang w:val="en-US"/>
+              </w:rPr>
+              <w:t>Änderung</w:t>
+            </w:r>
+            <w:proofErr w:type="spellEnd"/>
+          </w:p>
+        </w:tc>
+        <w:tc>
+          <w:tcPr>
+            <w:tcW w:w="1804" w:type="dxa"/>
+            <w:vAlign w:val="center"/>
+          </w:tcPr>
+          <w:p>
+            <w:pPr>
+              <w:pStyle w:val="USkeinInhaltsverz"/>
+              <w:spacing w:line="240" w:lineRule="auto"/>
+              <w:jc w:val="center"/>
+              <w:rPr>
+                <w:sz w:val="28"/>
+                <w:lang w:val="en-US"/>
+              </w:rPr>
+            </w:pPr>
+            <w:r>
+              <w:rPr>
+                <w:sz w:val="28"/>
+                <w:lang w:val="en-US"/>
+              </w:rPr>
+              <w:t>Datum:</w:t>
+            </w:r>
+          </w:p>
+        </w:tc>
+        <w:tc>
+          <w:tcPr>
+            <w:tcW w:w="1031" w:type="dxa"/>
+            <w:vAlign w:val="center"/>
+          </w:tcPr>
+          <w:p>
+            <w:pPr>
+              <w:pStyle w:val="USkeinInhaltsverz"/>
+              <w:spacing w:line="240" w:lineRule="auto"/>
+              <w:jc w:val="center"/>
+              <w:rPr>
+                <w:sz w:val="28"/>
+                <w:lang w:val="en-US"/>
+              </w:rPr>
+            </w:pPr>
+            <w:proofErr w:type="spellStart"/>
+            <w:r>
+              <w:rPr>
+                <w:sz w:val="28"/>
+                <w:lang w:val="en-US"/>
+              </w:rPr>
+              <w:t>Autor</w:t>
+            </w:r>
+            <w:proofErr w:type="spellEnd"/>
+            <w:r>
+              <w:rPr>
+                <w:sz w:val="28"/>
+                <w:lang w:val="en-US"/>
+              </w:rPr>
+              <w:t>:</w:t>
+            </w:r>
+          </w:p>
+        </w:tc>
+        <w:tc>
+          <w:tcPr>
+            <w:tcW w:w="1276" w:type="dxa"/>
+            <w:vAlign w:val="center"/>
+          </w:tcPr>
+          <w:p>
+            <w:pPr>
+              <w:pStyle w:val="USkeinInhaltsverz"/>
+              <w:spacing w:line="240" w:lineRule="auto"/>
+              <w:jc w:val="center"/>
+              <w:rPr>
+                <w:sz w:val="28"/>
+                <w:lang w:val="en-US"/>
+              </w:rPr>
+            </w:pPr>
+            <w:r>
+              <w:rPr>
+                <w:sz w:val="28"/>
+                <w:lang w:val="en-US"/>
+              </w:rPr>
+              <w:t>Version:</w:t>
+            </w:r>
+          </w:p>
+        </w:tc>
+      </w:tr>
+      <w:tr>
+        <w:trPr>
+          <w:trHeight w:val="851"/>
+        </w:trPr>
+        <w:tc>
+          <w:tcPr>
+            <w:tcW w:w="4673" w:type="dxa"/>
+            <w:vAlign w:val="center"/>
+          </w:tcPr>
+          <w:p>
+            <w:pPr>
+              <w:pStyle w:val="USkeinInhaltsverz"/>
+              <w:spacing w:line="240" w:lineRule="auto"/>
+              <w:rPr>
+                <w:sz w:val="28"/>
+                <w:lang w:val="en-US"/>
+              </w:rPr>
+            </w:pPr>
+          </w:p>
+        </w:tc>
+        <w:tc>
+          <w:tcPr>
+            <w:tcW w:w="1804" w:type="dxa"/>
+            <w:vAlign w:val="center"/>
+          </w:tcPr>
+          <w:p>
+            <w:pPr>
+              <w:pStyle w:val="USkeinInhaltsverz"/>
+              <w:spacing w:line="240" w:lineRule="auto"/>
+              <w:rPr>
+                <w:sz w:val="28"/>
+                <w:lang w:val="en-US"/>
+              </w:rPr>
+            </w:pPr>
+          </w:p>
+        </w:tc>
+        <w:tc>
+          <w:tcPr>
+            <w:tcW w:w="1031" w:type="dxa"/>
+            <w:vAlign w:val="center"/>
+          </w:tcPr>
+          <w:p>
+            <w:pPr>
+              <w:pStyle w:val="USkeinInhaltsverz"/>
+              <w:spacing w:line="240" w:lineRule="auto"/>
+              <w:rPr>
+                <w:sz w:val="28"/>
+                <w:lang w:val="en-US"/>
+              </w:rPr>
+            </w:pPr>
+          </w:p>
+        </w:tc>
+        <w:tc>
+          <w:tcPr>
+            <w:tcW w:w="1276" w:type="dxa"/>
+            <w:vAlign w:val="center"/>
+          </w:tcPr>
+          <w:p>
+            <w:pPr>
+              <w:pStyle w:val="USkeinInhaltsverz"/>
+              <w:spacing w:line="240" w:lineRule="auto"/>
+              <w:rPr>
+                <w:sz w:val="28"/>
+                <w:lang w:val="en-US"/>
+              </w:rPr>
+            </w:pPr>
+          </w:p>
+        </w:tc>
+      </w:tr>
+      <w:tr>
+        <w:trPr>
+          <w:trHeight w:val="851"/>
+        </w:trPr>
+        <w:tc>
+          <w:tcPr>
+            <w:tcW w:w="4673" w:type="dxa"/>
+            <w:vAlign w:val="center"/>
+          </w:tcPr>
+          <w:p>
+            <w:pPr>
+              <w:pStyle w:val="USkeinInhaltsverz"/>
+              <w:spacing w:line="240" w:lineRule="auto"/>
+              <w:rPr>
+                <w:sz w:val="28"/>
+                <w:lang w:val="en-US"/>
+              </w:rPr>
+            </w:pPr>
+          </w:p>
+        </w:tc>
+        <w:tc>
+          <w:tcPr>
+            <w:tcW w:w="1804" w:type="dxa"/>
+            <w:vAlign w:val="center"/>
+          </w:tcPr>
+          <w:p>
+            <w:pPr>
+              <w:pStyle w:val="USkeinInhaltsverz"/>
+              <w:spacing w:line="240" w:lineRule="auto"/>
+              <w:rPr>
+                <w:sz w:val="28"/>
+                <w:lang w:val="en-US"/>
+              </w:rPr>
+            </w:pPr>
+          </w:p>
+        </w:tc>
+        <w:tc>
+          <w:tcPr>
+            <w:tcW w:w="1031" w:type="dxa"/>
+            <w:vAlign w:val="center"/>
+          </w:tcPr>
+          <w:p>
+            <w:pPr>
+              <w:pStyle w:val="USkeinInhaltsverz"/>
+              <w:spacing w:line="240" w:lineRule="auto"/>
+              <w:rPr>
+                <w:sz w:val="28"/>
+                <w:lang w:val="en-US"/>
+              </w:rPr>
+            </w:pPr>
+          </w:p>
+        </w:tc>
+        <w:tc>
+          <w:tcPr>
+            <w:tcW w:w="1276" w:type="dxa"/>
+            <w:vAlign w:val="center"/>
+          </w:tcPr>
+          <w:p>
+            <w:pPr>
+              <w:pStyle w:val="USkeinInhaltsverz"/>
+              <w:spacing w:line="240" w:lineRule="auto"/>
+              <w:rPr>
+                <w:sz w:val="28"/>
+                <w:lang w:val="en-US"/>
+              </w:rPr>
+            </w:pPr>
+          </w:p>
+        </w:tc>
+      </w:tr>
+      <w:tr>
+        <w:trPr>
+          <w:trHeight w:val="851"/>
+        </w:trPr>
+        <w:tc>
+          <w:tcPr>
+            <w:tcW w:w="4673" w:type="dxa"/>
+            <w:vAlign w:val="center"/>
+          </w:tcPr>
+          <w:p>
+            <w:pPr>
+              <w:pStyle w:val="USkeinInhaltsverz"/>
+              <w:spacing w:line="240" w:lineRule="auto"/>
+              <w:rPr>
+                <w:sz w:val="28"/>
+                <w:lang w:val="en-US"/>
+              </w:rPr>
+            </w:pPr>
+          </w:p>
+        </w:tc>
+        <w:tc>
+          <w:tcPr>
+            <w:tcW w:w="1804" w:type="dxa"/>
+            <w:vAlign w:val="center"/>
+          </w:tcPr>
+          <w:p>
+            <w:pPr>
+              <w:pStyle w:val="USkeinInhaltsverz"/>
+              <w:spacing w:line="240" w:lineRule="auto"/>
+              <w:rPr>
+                <w:sz w:val="28"/>
+                <w:lang w:val="en-US"/>
+              </w:rPr>
+            </w:pPr>
+          </w:p>
+        </w:tc>
+        <w:tc>
+          <w:tcPr>
+            <w:tcW w:w="1031" w:type="dxa"/>
+            <w:vAlign w:val="center"/>
+          </w:tcPr>
+          <w:p>
+            <w:pPr>
+              <w:pStyle w:val="USkeinInhaltsverz"/>
+              <w:spacing w:line="240" w:lineRule="auto"/>
+              <w:rPr>
+                <w:sz w:val="28"/>
+                <w:lang w:val="en-US"/>
+              </w:rPr>
+            </w:pPr>
+          </w:p>
+        </w:tc>
+        <w:tc>
+          <w:tcPr>
+            <w:tcW w:w="1276" w:type="dxa"/>
+            <w:vAlign w:val="center"/>
+          </w:tcPr>
+          <w:p>
+            <w:pPr>
+              <w:pStyle w:val="USkeinInhaltsverz"/>
+              <w:spacing w:line="240" w:lineRule="auto"/>
+              <w:rPr>
+                <w:sz w:val="28"/>
+                <w:lang w:val="en-US"/>
+              </w:rPr>
+            </w:pPr>
+          </w:p>
+        </w:tc>
+      </w:tr>
+      <w:tr>
+        <w:trPr>
+          <w:trHeight w:val="851"/>
+        </w:trPr>
+        <w:tc>
+          <w:tcPr>
+            <w:tcW w:w="4673" w:type="dxa"/>
+            <w:vAlign w:val="center"/>
+          </w:tcPr>
+          <w:p>
+            <w:pPr>
+              <w:pStyle w:val="USkeinInhaltsverz"/>
+              <w:spacing w:line="240" w:lineRule="auto"/>
+              <w:rPr>
+                <w:sz w:val="28"/>
+                <w:lang w:val="en-US"/>
+              </w:rPr>
+            </w:pPr>
+          </w:p>
+        </w:tc>
+        <w:tc>
+          <w:tcPr>
+            <w:tcW w:w="1804" w:type="dxa"/>
+            <w:vAlign w:val="center"/>
+          </w:tcPr>
+          <w:p>
+            <w:pPr>
+              <w:pStyle w:val="USkeinInhaltsverz"/>
+              <w:spacing w:line="240" w:lineRule="auto"/>
+              <w:rPr>
+                <w:sz w:val="28"/>
+                <w:lang w:val="en-US"/>
+              </w:rPr>
+            </w:pPr>
+          </w:p>
+        </w:tc>
+        <w:tc>
+          <w:tcPr>
+            <w:tcW w:w="1031" w:type="dxa"/>
+            <w:vAlign w:val="center"/>
+          </w:tcPr>
+          <w:p>
+            <w:pPr>
+              <w:pStyle w:val="USkeinInhaltsverz"/>
+              <w:spacing w:line="240" w:lineRule="auto"/>
+              <w:rPr>
+                <w:sz w:val="28"/>
+                <w:lang w:val="en-US"/>
+              </w:rPr>
+            </w:pPr>
+          </w:p>
+        </w:tc>
+        <w:tc>
+          <w:tcPr>
+            <w:tcW w:w="1276" w:type="dxa"/>
+            <w:vAlign w:val="center"/>
+          </w:tcPr>
+          <w:p>
+            <w:pPr>
+              <w:pStyle w:val="USkeinInhaltsverz"/>
+              <w:spacing w:line="240" w:lineRule="auto"/>
+              <w:rPr>
+                <w:sz w:val="28"/>
+                <w:lang w:val="en-US"/>
+              </w:rPr>
+            </w:pPr>
+          </w:p>
+        </w:tc>
+      </w:tr>
+      <w:tr>
+        <w:trPr>
+          <w:trHeight w:val="851"/>
+        </w:trPr>
+        <w:tc>
+          <w:tcPr>
+            <w:tcW w:w="4673" w:type="dxa"/>
+            <w:vAlign w:val="center"/>
+          </w:tcPr>
+          <w:p>
+            <w:pPr>
+              <w:pStyle w:val="USkeinInhaltsverz"/>
+              <w:spacing w:line="240" w:lineRule="auto"/>
+              <w:rPr>
+                <w:sz w:val="28"/>
+                <w:lang w:val="en-US"/>
+              </w:rPr>
+            </w:pPr>
+          </w:p>
+        </w:tc>
+        <w:tc>
+          <w:tcPr>
+            <w:tcW w:w="1804" w:type="dxa"/>
+            <w:vAlign w:val="center"/>
+          </w:tcPr>
+          <w:p>
+            <w:pPr>
+              <w:pStyle w:val="USkeinInhaltsverz"/>
+              <w:spacing w:line="240" w:lineRule="auto"/>
+              <w:rPr>
+                <w:sz w:val="28"/>
+                <w:lang w:val="en-US"/>
+              </w:rPr>
+            </w:pPr>
+          </w:p>
+        </w:tc>
+        <w:tc>
+          <w:tcPr>
+            <w:tcW w:w="1031" w:type="dxa"/>
+            <w:vAlign w:val="center"/>
+          </w:tcPr>
+          <w:p>
+            <w:pPr>
+              <w:pStyle w:val="USkeinInhaltsverz"/>
+              <w:spacing w:line="240" w:lineRule="auto"/>
+              <w:rPr>
+                <w:sz w:val="28"/>
+                <w:lang w:val="en-US"/>
+              </w:rPr>
+            </w:pPr>
+          </w:p>
+        </w:tc>
+        <w:tc>
+          <w:tcPr>
+            <w:tcW w:w="1276" w:type="dxa"/>
+            <w:vAlign w:val="center"/>
+          </w:tcPr>
+          <w:p>
+            <w:pPr>
+              <w:pStyle w:val="USkeinInhaltsverz"/>
+              <w:spacing w:line="240" w:lineRule="auto"/>
+              <w:rPr>
+                <w:sz w:val="28"/>
+                <w:lang w:val="en-US"/>
+              </w:rPr>
+            </w:pPr>
+          </w:p>
+        </w:tc>
+      </w:tr>
+      <w:tr>
+        <w:trPr>
+          <w:trHeight w:val="851"/>
+        </w:trPr>
+        <w:tc>
+          <w:tcPr>
+            <w:tcW w:w="4673" w:type="dxa"/>
+            <w:vAlign w:val="center"/>
+          </w:tcPr>
+          <w:p>
+            <w:pPr>
+              <w:pStyle w:val="USkeinInhaltsverz"/>
+              <w:spacing w:line="240" w:lineRule="auto"/>
+              <w:rPr>
+                <w:sz w:val="28"/>
+                <w:lang w:val="en-US"/>
+              </w:rPr>
+            </w:pPr>
+          </w:p>
+        </w:tc>
+        <w:tc>
+          <w:tcPr>
+            <w:tcW w:w="1804" w:type="dxa"/>
+            <w:vAlign w:val="center"/>
+          </w:tcPr>
+          <w:p>
+            <w:pPr>
+              <w:pStyle w:val="USkeinInhaltsverz"/>
+              <w:spacing w:line="240" w:lineRule="auto"/>
+              <w:rPr>
+                <w:sz w:val="28"/>
+                <w:lang w:val="en-US"/>
+              </w:rPr>
+            </w:pPr>
+          </w:p>
+        </w:tc>
+        <w:tc>
+          <w:tcPr>
+            <w:tcW w:w="1031" w:type="dxa"/>
+            <w:vAlign w:val="center"/>
+          </w:tcPr>
+          <w:p>
+            <w:pPr>
+              <w:pStyle w:val="USkeinInhaltsverz"/>
+              <w:spacing w:line="240" w:lineRule="auto"/>
+              <w:rPr>
+                <w:sz w:val="28"/>
+                <w:lang w:val="en-US"/>
+              </w:rPr>
+            </w:pPr>
+          </w:p>
+        </w:tc>
+        <w:tc>
+          <w:tcPr>
+            <w:tcW w:w="1276" w:type="dxa"/>
+            <w:vAlign w:val="center"/>
+          </w:tcPr>
+          <w:p>
+            <w:pPr>
+              <w:pStyle w:val="USkeinInhaltsverz"/>
+              <w:spacing w:line="240" w:lineRule="auto"/>
+              <w:rPr>
+                <w:sz w:val="28"/>
+                <w:lang w:val="en-US"/>
+              </w:rPr>
+            </w:pPr>
+          </w:p>
+        </w:tc>
+      </w:tr>
+      <w:tr>
+        <w:trPr>
+          <w:trHeight w:val="851"/>
+        </w:trPr>
+        <w:tc>
+          <w:tcPr>
+            <w:tcW w:w="4673" w:type="dxa"/>
+            <w:vAlign w:val="center"/>
+          </w:tcPr>
+          <w:p>
+            <w:pPr>
+              <w:pStyle w:val="USkeinInhaltsverz"/>
+              <w:spacing w:line="240" w:lineRule="auto"/>
+              <w:rPr>
+                <w:sz w:val="28"/>
+                <w:lang w:val="en-US"/>
+              </w:rPr>
+            </w:pPr>
+          </w:p>
+        </w:tc>
+        <w:tc>
+          <w:tcPr>
+            <w:tcW w:w="1804" w:type="dxa"/>
+            <w:vAlign w:val="center"/>
+          </w:tcPr>
+          <w:p>
+            <w:pPr>
+              <w:pStyle w:val="USkeinInhaltsverz"/>
+              <w:spacing w:line="240" w:lineRule="auto"/>
+              <w:rPr>
+                <w:sz w:val="28"/>
+                <w:lang w:val="en-US"/>
+              </w:rPr>
+            </w:pPr>
+          </w:p>
+        </w:tc>
+        <w:tc>
+          <w:tcPr>
+            <w:tcW w:w="1031" w:type="dxa"/>
+            <w:vAlign w:val="center"/>
+          </w:tcPr>
+          <w:p>
+            <w:pPr>
+              <w:pStyle w:val="USkeinInhaltsverz"/>
+              <w:spacing w:line="240" w:lineRule="auto"/>
+              <w:rPr>
+                <w:sz w:val="28"/>
+                <w:lang w:val="en-US"/>
+              </w:rPr>
+            </w:pPr>
+          </w:p>
+        </w:tc>
+        <w:tc>
+          <w:tcPr>
+            <w:tcW w:w="1276" w:type="dxa"/>
+            <w:vAlign w:val="center"/>
+          </w:tcPr>
+          <w:p>
+            <w:pPr>
+              <w:pStyle w:val="USkeinInhaltsverz"/>
+              <w:spacing w:line="240" w:lineRule="auto"/>
+              <w:rPr>
+                <w:sz w:val="28"/>
+                <w:lang w:val="en-US"/>
+              </w:rPr>
+            </w:pPr>
+          </w:p>
+        </w:tc>
+      </w:tr>
+      <w:tr>
+        <w:trPr>
+          <w:trHeight w:val="851"/>
+        </w:trPr>
+        <w:tc>
+          <w:tcPr>
+            <w:tcW w:w="4673" w:type="dxa"/>
+            <w:vAlign w:val="center"/>
+          </w:tcPr>
+          <w:p>
+            <w:pPr>
+              <w:pStyle w:val="USkeinInhaltsverz"/>
+              <w:spacing w:line="240" w:lineRule="auto"/>
+              <w:rPr>
+                <w:sz w:val="28"/>
+                <w:lang w:val="en-US"/>
+              </w:rPr>
+            </w:pPr>
+          </w:p>
+        </w:tc>
+        <w:tc>
+          <w:tcPr>
+            <w:tcW w:w="1804" w:type="dxa"/>
+            <w:vAlign w:val="center"/>
+          </w:tcPr>
+          <w:p>
+            <w:pPr>
+              <w:pStyle w:val="USkeinInhaltsverz"/>
+              <w:spacing w:line="240" w:lineRule="auto"/>
+              <w:rPr>
+                <w:sz w:val="28"/>
+                <w:lang w:val="en-US"/>
+              </w:rPr>
+            </w:pPr>
+          </w:p>
+        </w:tc>
+        <w:tc>
+          <w:tcPr>
+            <w:tcW w:w="1031" w:type="dxa"/>
+            <w:vAlign w:val="center"/>
+          </w:tcPr>
+          <w:p>
+            <w:pPr>
+              <w:pStyle w:val="USkeinInhaltsverz"/>
+              <w:spacing w:line="240" w:lineRule="auto"/>
+              <w:rPr>
+                <w:sz w:val="28"/>
+                <w:lang w:val="en-US"/>
+              </w:rPr>
+            </w:pPr>
+          </w:p>
+        </w:tc>
+        <w:tc>
+          <w:tcPr>
+            <w:tcW w:w="1276" w:type="dxa"/>
+            <w:vAlign w:val="center"/>
+          </w:tcPr>
+          <w:p>
+            <w:pPr>
+              <w:pStyle w:val="USkeinInhaltsverz"/>
+              <w:spacing w:line="240" w:lineRule="auto"/>
+              <w:rPr>
+                <w:sz w:val="28"/>
+                <w:lang w:val="en-US"/>
+              </w:rPr>
+            </w:pPr>
+          </w:p>
+        </w:tc>
+      </w:tr>
+      <w:tr>
+        <w:trPr>
+          <w:trHeight w:val="851"/>
+        </w:trPr>
+        <w:tc>
+          <w:tcPr>
+            <w:tcW w:w="4673" w:type="dxa"/>
+            <w:vAlign w:val="center"/>
+          </w:tcPr>
+          <w:p>
+            <w:pPr>
+              <w:pStyle w:val="USkeinInhaltsverz"/>
+              <w:spacing w:line="240" w:lineRule="auto"/>
+              <w:rPr>
+                <w:sz w:val="28"/>
+                <w:lang w:val="en-US"/>
+              </w:rPr>
+            </w:pPr>
+          </w:p>
+        </w:tc>
+        <w:tc>
+          <w:tcPr>
+            <w:tcW w:w="1804" w:type="dxa"/>
+            <w:vAlign w:val="center"/>
+          </w:tcPr>
+          <w:p>
+            <w:pPr>
+              <w:pStyle w:val="USkeinInhaltsverz"/>
+              <w:spacing w:line="240" w:lineRule="auto"/>
+              <w:rPr>
+                <w:sz w:val="28"/>
+                <w:lang w:val="en-US"/>
+              </w:rPr>
+            </w:pPr>
+          </w:p>
+        </w:tc>
+        <w:tc>
+          <w:tcPr>
+            <w:tcW w:w="1031" w:type="dxa"/>
+            <w:vAlign w:val="center"/>
+          </w:tcPr>
+          <w:p>
+            <w:pPr>
+              <w:pStyle w:val="USkeinInhaltsverz"/>
+              <w:spacing w:line="240" w:lineRule="auto"/>
+              <w:rPr>
+                <w:sz w:val="28"/>
+                <w:lang w:val="en-US"/>
+              </w:rPr>
+            </w:pPr>
+          </w:p>
+        </w:tc>
+        <w:tc>
+          <w:tcPr>
+            <w:tcW w:w="1276" w:type="dxa"/>
+            <w:vAlign w:val="center"/>
+          </w:tcPr>
+          <w:p>
+            <w:pPr>
+              <w:pStyle w:val="USkeinInhaltsverz"/>
+              <w:spacing w:line="240" w:lineRule="auto"/>
+              <w:rPr>
+                <w:sz w:val="28"/>
+                <w:lang w:val="en-US"/>
+              </w:rPr>
+            </w:pPr>
+          </w:p>
+        </w:tc>
+      </w:tr>
+      <w:tr>
+        <w:trPr>
+          <w:trHeight w:val="851"/>
+        </w:trPr>
+        <w:tc>
+          <w:tcPr>
+            <w:tcW w:w="4673" w:type="dxa"/>
+            <w:vAlign w:val="center"/>
+          </w:tcPr>
+          <w:p>
+            <w:pPr>
+              <w:pStyle w:val="USkeinInhaltsverz"/>
+              <w:spacing w:line="240" w:lineRule="auto"/>
+              <w:rPr>
+                <w:sz w:val="28"/>
+                <w:lang w:val="en-US"/>
+              </w:rPr>
+            </w:pPr>
+          </w:p>
+        </w:tc>
+        <w:tc>
+          <w:tcPr>
+            <w:tcW w:w="1804" w:type="dxa"/>
+            <w:vAlign w:val="center"/>
+          </w:tcPr>
+          <w:p>
+            <w:pPr>
+              <w:pStyle w:val="USkeinInhaltsverz"/>
+              <w:spacing w:line="240" w:lineRule="auto"/>
+              <w:rPr>
+                <w:sz w:val="28"/>
+                <w:lang w:val="en-US"/>
+              </w:rPr>
+            </w:pPr>
+          </w:p>
+        </w:tc>
+        <w:tc>
+          <w:tcPr>
+            <w:tcW w:w="1031" w:type="dxa"/>
+            <w:vAlign w:val="center"/>
+          </w:tcPr>
+          <w:p>
+            <w:pPr>
+              <w:pStyle w:val="USkeinInhaltsverz"/>
+              <w:spacing w:line="240" w:lineRule="auto"/>
+              <w:rPr>
+                <w:sz w:val="28"/>
+                <w:lang w:val="en-US"/>
+              </w:rPr>
+            </w:pPr>
+          </w:p>
+        </w:tc>
+        <w:tc>
+          <w:tcPr>
+            <w:tcW w:w="1276" w:type="dxa"/>
+            <w:vAlign w:val="center"/>
+          </w:tcPr>
+          <w:p>
+            <w:pPr>
+              <w:pStyle w:val="USkeinInhaltsverz"/>
+              <w:spacing w:line="240" w:lineRule="auto"/>
+              <w:rPr>
+                <w:sz w:val="28"/>
+                <w:lang w:val="en-US"/>
+              </w:rPr>
+            </w:pPr>
+          </w:p>
+        </w:tc>
+      </w:tr>
+      <w:tr>
+        <w:trPr>
+          <w:trHeight w:val="851"/>
+        </w:trPr>
+        <w:tc>
+          <w:tcPr>
+            <w:tcW w:w="4673" w:type="dxa"/>
+            <w:vAlign w:val="center"/>
+          </w:tcPr>
+          <w:p>
+            <w:pPr>
+              <w:pStyle w:val="USkeinInhaltsverz"/>
+              <w:spacing w:line="240" w:lineRule="auto"/>
+              <w:rPr>
+                <w:sz w:val="28"/>
+                <w:lang w:val="en-US"/>
+              </w:rPr>
+            </w:pPr>
+          </w:p>
+        </w:tc>
+        <w:tc>
+          <w:tcPr>
+            <w:tcW w:w="1804" w:type="dxa"/>
+            <w:vAlign w:val="center"/>
+          </w:tcPr>
+          <w:p>
+            <w:pPr>
+              <w:pStyle w:val="USkeinInhaltsverz"/>
+              <w:spacing w:line="240" w:lineRule="auto"/>
+              <w:rPr>
+                <w:sz w:val="28"/>
+                <w:lang w:val="en-US"/>
+              </w:rPr>
+            </w:pPr>
+          </w:p>
+        </w:tc>
+        <w:tc>
+          <w:tcPr>
+            <w:tcW w:w="1031" w:type="dxa"/>
+            <w:vAlign w:val="center"/>
+          </w:tcPr>
+          <w:p>
+            <w:pPr>
+              <w:pStyle w:val="USkeinInhaltsverz"/>
+              <w:spacing w:line="240" w:lineRule="auto"/>
+              <w:rPr>
+                <w:sz w:val="28"/>
+                <w:lang w:val="en-US"/>
+              </w:rPr>
+            </w:pPr>
+          </w:p>
+        </w:tc>
+        <w:tc>
+          <w:tcPr>
+            <w:tcW w:w="1276" w:type="dxa"/>
+            <w:vAlign w:val="center"/>
+          </w:tcPr>
+          <w:p>
+            <w:pPr>
+              <w:pStyle w:val="USkeinInhaltsverz"/>
+              <w:spacing w:line="240" w:lineRule="auto"/>
+              <w:rPr>
+                <w:sz w:val="28"/>
+                <w:lang w:val="en-US"/>
+              </w:rPr>
+            </w:pPr>
+          </w:p>
+        </w:tc>
+      </w:tr>
+      <w:tr>
+        <w:trPr>
+          <w:trHeight w:val="851"/>
+        </w:trPr>
+        <w:tc>
+          <w:tcPr>
+            <w:tcW w:w="4673" w:type="dxa"/>
+            <w:vAlign w:val="center"/>
+          </w:tcPr>
+          <w:p>
+            <w:pPr>
+              <w:pStyle w:val="USkeinInhaltsverz"/>
+              <w:spacing w:line="240" w:lineRule="auto"/>
+              <w:rPr>
+                <w:sz w:val="28"/>
+                <w:lang w:val="en-US"/>
+              </w:rPr>
+            </w:pPr>
+          </w:p>
+        </w:tc>
+        <w:tc>
+          <w:tcPr>
+            <w:tcW w:w="1804" w:type="dxa"/>
+            <w:vAlign w:val="center"/>
+          </w:tcPr>
+          <w:p>
+            <w:pPr>
+              <w:pStyle w:val="USkeinInhaltsverz"/>
+              <w:spacing w:line="240" w:lineRule="auto"/>
+              <w:rPr>
+                <w:sz w:val="28"/>
+                <w:lang w:val="en-US"/>
+              </w:rPr>
+            </w:pPr>
+          </w:p>
+        </w:tc>
+        <w:tc>
+          <w:tcPr>
+            <w:tcW w:w="1031" w:type="dxa"/>
+            <w:vAlign w:val="center"/>
+          </w:tcPr>
+          <w:p>
+            <w:pPr>
+              <w:pStyle w:val="USkeinInhaltsverz"/>
+              <w:spacing w:line="240" w:lineRule="auto"/>
+              <w:rPr>
+                <w:sz w:val="28"/>
+                <w:lang w:val="en-US"/>
+              </w:rPr>
+            </w:pPr>
+          </w:p>
+        </w:tc>
+        <w:tc>
+          <w:tcPr>
+            <w:tcW w:w="1276" w:type="dxa"/>
+            <w:vAlign w:val="center"/>
+          </w:tcPr>
+          <w:p>
+            <w:pPr>
+              <w:pStyle w:val="USkeinInhaltsverz"/>
+              <w:spacing w:line="240" w:lineRule="auto"/>
+              <w:rPr>
+                <w:sz w:val="28"/>
+                <w:lang w:val="en-US"/>
+              </w:rPr>
+            </w:pPr>
+          </w:p>
+        </w:tc>
+      </w:tr>
+      <w:tr>
+        <w:trPr>
+          <w:trHeight w:val="851"/>
+        </w:trPr>
+        <w:tc>
+          <w:tcPr>
+            <w:tcW w:w="4673" w:type="dxa"/>
+            <w:vAlign w:val="center"/>
+          </w:tcPr>
+          <w:p>
+            <w:pPr>
+              <w:pStyle w:val="USkeinInhaltsverz"/>
+              <w:spacing w:line="240" w:lineRule="auto"/>
+              <w:rPr>
+                <w:sz w:val="28"/>
+                <w:lang w:val="en-US"/>
+              </w:rPr>
+            </w:pPr>
+          </w:p>
+        </w:tc>
+        <w:tc>
+          <w:tcPr>
+            <w:tcW w:w="1804" w:type="dxa"/>
+            <w:vAlign w:val="center"/>
+          </w:tcPr>
+          <w:p>
+            <w:pPr>
+              <w:pStyle w:val="USkeinInhaltsverz"/>
+              <w:spacing w:line="240" w:lineRule="auto"/>
+              <w:rPr>
+                <w:sz w:val="28"/>
+                <w:lang w:val="en-US"/>
+              </w:rPr>
+            </w:pPr>
+          </w:p>
+        </w:tc>
+        <w:tc>
+          <w:tcPr>
+            <w:tcW w:w="1031" w:type="dxa"/>
+            <w:vAlign w:val="center"/>
+          </w:tcPr>
+          <w:p>
+            <w:pPr>
+              <w:pStyle w:val="USkeinInhaltsverz"/>
+              <w:spacing w:line="240" w:lineRule="auto"/>
+              <w:rPr>
+                <w:sz w:val="28"/>
+                <w:lang w:val="en-US"/>
+              </w:rPr>
+            </w:pPr>
+          </w:p>
+        </w:tc>
+        <w:tc>
+          <w:tcPr>
+            <w:tcW w:w="1276" w:type="dxa"/>
+            <w:vAlign w:val="center"/>
+          </w:tcPr>
+          <w:p>
+            <w:pPr>
+              <w:pStyle w:val="USkeinInhaltsverz"/>
+              <w:spacing w:line="240" w:lineRule="auto"/>
+              <w:rPr>
+                <w:sz w:val="28"/>
+                <w:lang w:val="en-US"/>
+              </w:rPr>
+            </w:pPr>
+          </w:p>
+        </w:tc>
+      </w:tr>
+      <w:tr>
+        <w:trPr>
+          <w:trHeight w:val="851"/>
+        </w:trPr>
+        <w:tc>
+          <w:tcPr>
+            <w:tcW w:w="4673" w:type="dxa"/>
+            <w:vAlign w:val="center"/>
+          </w:tcPr>
+          <w:p>
+            <w:pPr>
+              <w:pStyle w:val="USkeinInhaltsverz"/>
+              <w:spacing w:line="240" w:lineRule="auto"/>
+              <w:rPr>
+                <w:sz w:val="28"/>
+                <w:lang w:val="en-US"/>
+              </w:rPr>
+            </w:pPr>
+          </w:p>
+        </w:tc>
+        <w:tc>
+          <w:tcPr>
+            <w:tcW w:w="1804" w:type="dxa"/>
+            <w:vAlign w:val="center"/>
+          </w:tcPr>
+          <w:p>
+            <w:pPr>
+              <w:pStyle w:val="USkeinInhaltsverz"/>
+              <w:spacing w:line="240" w:lineRule="auto"/>
+              <w:rPr>
+                <w:sz w:val="28"/>
+                <w:lang w:val="en-US"/>
+              </w:rPr>
+            </w:pPr>
+          </w:p>
+        </w:tc>
+        <w:tc>
+          <w:tcPr>
+            <w:tcW w:w="1031" w:type="dxa"/>
+            <w:vAlign w:val="center"/>
+          </w:tcPr>
+          <w:p>
+            <w:pPr>
+              <w:pStyle w:val="USkeinInhaltsverz"/>
+              <w:spacing w:line="240" w:lineRule="auto"/>
+              <w:rPr>
+                <w:sz w:val="28"/>
+                <w:lang w:val="en-US"/>
+              </w:rPr>
+            </w:pPr>
+          </w:p>
+        </w:tc>
+        <w:tc>
+          <w:tcPr>
+            <w:tcW w:w="1276" w:type="dxa"/>
+            <w:vAlign w:val="center"/>
+          </w:tcPr>
+          <w:p>
+            <w:pPr>
+              <w:pStyle w:val="USkeinInhaltsverz"/>
+              <w:spacing w:line="240" w:lineRule="auto"/>
+              <w:rPr>
+                <w:sz w:val="28"/>
+                <w:lang w:val="en-US"/>
+              </w:rPr>
+            </w:pPr>
+          </w:p>
+        </w:tc>
+      </w:tr>
+      <w:tr>
+        <w:trPr>
+          <w:trHeight w:val="851"/>
+        </w:trPr>
+        <w:tc>
+          <w:tcPr>
+            <w:tcW w:w="4673" w:type="dxa"/>
+            <w:vAlign w:val="center"/>
+          </w:tcPr>
+          <w:p>
+            <w:pPr>
+              <w:pStyle w:val="USkeinInhaltsverz"/>
+              <w:spacing w:line="240" w:lineRule="auto"/>
+              <w:rPr>
+                <w:sz w:val="28"/>
+                <w:lang w:val="en-US"/>
+              </w:rPr>
+            </w:pPr>
+          </w:p>
+        </w:tc>
+        <w:tc>
+          <w:tcPr>
+            <w:tcW w:w="1804" w:type="dxa"/>
+            <w:vAlign w:val="center"/>
+          </w:tcPr>
+          <w:p>
+            <w:pPr>
+              <w:pStyle w:val="USkeinInhaltsverz"/>
+              <w:spacing w:line="240" w:lineRule="auto"/>
+              <w:rPr>
+                <w:sz w:val="28"/>
+                <w:lang w:val="en-US"/>
+              </w:rPr>
+            </w:pPr>
+          </w:p>
+        </w:tc>
+        <w:tc>
+          <w:tcPr>
+            <w:tcW w:w="1031" w:type="dxa"/>
+            <w:vAlign w:val="center"/>
+          </w:tcPr>
+          <w:p>
+            <w:pPr>
+              <w:pStyle w:val="USkeinInhaltsverz"/>
+              <w:spacing w:line="240" w:lineRule="auto"/>
+              <w:rPr>
+                <w:sz w:val="28"/>
+                <w:lang w:val="en-US"/>
+              </w:rPr>
+            </w:pPr>
+          </w:p>
+        </w:tc>
+        <w:tc>
+          <w:tcPr>
+            <w:tcW w:w="1276" w:type="dxa"/>
+            <w:vAlign w:val="center"/>
+          </w:tcPr>
+          <w:p>
+            <w:pPr>
+              <w:pStyle w:val="USkeinInhaltsverz"/>
+              <w:spacing w:line="240" w:lineRule="auto"/>
+              <w:rPr>
+                <w:sz w:val="28"/>
+                <w:lang w:val="en-US"/>
+              </w:rPr>
+            </w:pPr>
+          </w:p>
+        </w:tc>
+      </w:tr>
+      <w:tr>
+        <w:trPr>
+          <w:trHeight w:val="851"/>
+        </w:trPr>
+        <w:tc>
+          <w:tcPr>
+            <w:tcW w:w="4673" w:type="dxa"/>
+            <w:vAlign w:val="center"/>
+          </w:tcPr>
+          <w:p>
+            <w:pPr>
+              <w:pStyle w:val="USkeinInhaltsverz"/>
+              <w:spacing w:line="240" w:lineRule="auto"/>
+              <w:rPr>
+                <w:sz w:val="28"/>
+                <w:lang w:val="en-US"/>
+              </w:rPr>
+            </w:pPr>
+          </w:p>
+        </w:tc>
+        <w:tc>
+          <w:tcPr>
+            <w:tcW w:w="1804" w:type="dxa"/>
+            <w:vAlign w:val="center"/>
+          </w:tcPr>
+          <w:p>
+            <w:pPr>
+              <w:pStyle w:val="USkeinInhaltsverz"/>
+              <w:spacing w:line="240" w:lineRule="auto"/>
+              <w:rPr>
+                <w:sz w:val="28"/>
+                <w:lang w:val="en-US"/>
+              </w:rPr>
+            </w:pPr>
+          </w:p>
+        </w:tc>
+        <w:tc>
+          <w:tcPr>
+            <w:tcW w:w="1031" w:type="dxa"/>
+            <w:vAlign w:val="center"/>
+          </w:tcPr>
+          <w:p>
+            <w:pPr>
+              <w:pStyle w:val="USkeinInhaltsverz"/>
+              <w:spacing w:line="240" w:lineRule="auto"/>
+              <w:rPr>
+                <w:sz w:val="28"/>
+                <w:lang w:val="en-US"/>
+              </w:rPr>
+            </w:pPr>
+          </w:p>
+        </w:tc>
+        <w:tc>
+          <w:tcPr>
+            <w:tcW w:w="1276" w:type="dxa"/>
+            <w:vAlign w:val="center"/>
+          </w:tcPr>
+          <w:p>
+            <w:pPr>
+              <w:pStyle w:val="USkeinInhaltsverz"/>
+              <w:spacing w:line="240" w:lineRule="auto"/>
+              <w:rPr>
+                <w:sz w:val="28"/>
+                <w:lang w:val="en-US"/>
+              </w:rPr>
+            </w:pPr>
+          </w:p>
+        </w:tc>
+      </w:tr>
+      <w:tr>
+        <w:trPr>
+          <w:trHeight w:val="851"/>
+        </w:trPr>
+        <w:tc>
+          <w:tcPr>
+            <w:tcW w:w="4673" w:type="dxa"/>
+            <w:vAlign w:val="center"/>
+          </w:tcPr>
+          <w:p>
+            <w:pPr>
+              <w:pStyle w:val="USkeinInhaltsverz"/>
+              <w:spacing w:line="240" w:lineRule="auto"/>
+              <w:rPr>
+                <w:sz w:val="28"/>
+                <w:lang w:val="en-US"/>
+              </w:rPr>
+            </w:pPr>
+          </w:p>
+        </w:tc>
+        <w:tc>
+          <w:tcPr>
+            <w:tcW w:w="1804" w:type="dxa"/>
+            <w:vAlign w:val="center"/>
+          </w:tcPr>
+          <w:p>
+            <w:pPr>
+              <w:pStyle w:val="USkeinInhaltsverz"/>
+              <w:spacing w:line="240" w:lineRule="auto"/>
+              <w:rPr>
+                <w:sz w:val="28"/>
+                <w:lang w:val="en-US"/>
+              </w:rPr>
+            </w:pPr>
+          </w:p>
+        </w:tc>
+        <w:tc>
+          <w:tcPr>
+            <w:tcW w:w="1031" w:type="dxa"/>
+            <w:vAlign w:val="center"/>
+          </w:tcPr>
+          <w:p>
+            <w:pPr>
+              <w:pStyle w:val="USkeinInhaltsverz"/>
+              <w:spacing w:line="240" w:lineRule="auto"/>
+              <w:rPr>
+                <w:sz w:val="28"/>
+                <w:lang w:val="en-US"/>
+              </w:rPr>
+            </w:pPr>
+          </w:p>
+        </w:tc>
+        <w:tc>
+          <w:tcPr>
+            <w:tcW w:w="1276" w:type="dxa"/>
+            <w:vAlign w:val="center"/>
+          </w:tcPr>
+          <w:p>
+            <w:pPr>
+              <w:pStyle w:val="USkeinInhaltsverz"/>
+              <w:spacing w:line="240" w:lineRule="auto"/>
+              <w:rPr>
+                <w:sz w:val="28"/>
+                <w:lang w:val="en-US"/>
+              </w:rPr>
+            </w:pPr>
+          </w:p>
+        </w:tc>
+      </w:tr>
+      <w:tr>
+        <w:trPr>
+          <w:trHeight w:val="851"/>
+        </w:trPr>
+        <w:tc>
+          <w:tcPr>
+            <w:tcW w:w="4673" w:type="dxa"/>
+            <w:vAlign w:val="center"/>
+          </w:tcPr>
+          <w:p>
+            <w:pPr>
+              <w:pStyle w:val="USkeinInhaltsverz"/>
+              <w:spacing w:line="240" w:lineRule="auto"/>
+              <w:rPr>
+                <w:sz w:val="28"/>
+                <w:lang w:val="en-US"/>
+              </w:rPr>
+            </w:pPr>
+          </w:p>
+        </w:tc>
+        <w:tc>
+          <w:tcPr>
+            <w:tcW w:w="1804" w:type="dxa"/>
+            <w:vAlign w:val="center"/>
+          </w:tcPr>
+          <w:p>
+            <w:pPr>
+              <w:pStyle w:val="USkeinInhaltsverz"/>
+              <w:spacing w:line="240" w:lineRule="auto"/>
+              <w:rPr>
+                <w:sz w:val="28"/>
+                <w:lang w:val="en-US"/>
+              </w:rPr>
+            </w:pPr>
+          </w:p>
+        </w:tc>
+        <w:tc>
+          <w:tcPr>
+            <w:tcW w:w="1031" w:type="dxa"/>
+            <w:vAlign w:val="center"/>
+          </w:tcPr>
+          <w:p>
+            <w:pPr>
+              <w:pStyle w:val="USkeinInhaltsverz"/>
+              <w:spacing w:line="240" w:lineRule="auto"/>
+              <w:rPr>
+                <w:sz w:val="28"/>
+                <w:lang w:val="en-US"/>
+              </w:rPr>
+            </w:pPr>
+          </w:p>
+        </w:tc>
+        <w:tc>
+          <w:tcPr>
+            <w:tcW w:w="1276" w:type="dxa"/>
+            <w:vAlign w:val="center"/>
+          </w:tcPr>
+          <w:p>
+            <w:pPr>
+              <w:pStyle w:val="USkeinInhaltsverz"/>
+              <w:spacing w:line="240" w:lineRule="auto"/>
+              <w:rPr>
+                <w:sz w:val="28"/>
+                <w:lang w:val="en-US"/>
+              </w:rPr>
+            </w:pPr>
+          </w:p>
+        </w:tc>
+      </w:tr>
+      <w:tr>
+        <w:trPr>
+          <w:trHeight w:val="851"/>
+        </w:trPr>
+        <w:tc>
+          <w:tcPr>
+            <w:tcW w:w="4673" w:type="dxa"/>
+            <w:vAlign w:val="center"/>
+          </w:tcPr>
+          <w:p>
+            <w:pPr>
+              <w:pStyle w:val="USkeinInhaltsverz"/>
+              <w:spacing w:line="240" w:lineRule="auto"/>
+              <w:rPr>
+                <w:sz w:val="28"/>
+                <w:lang w:val="en-US"/>
+              </w:rPr>
+            </w:pPr>
+          </w:p>
+        </w:tc>
+        <w:tc>
+          <w:tcPr>
+            <w:tcW w:w="1804" w:type="dxa"/>
+            <w:vAlign w:val="center"/>
+          </w:tcPr>
+          <w:p>
+            <w:pPr>
+              <w:pStyle w:val="USkeinInhaltsverz"/>
+              <w:spacing w:line="240" w:lineRule="auto"/>
+              <w:rPr>
+                <w:sz w:val="28"/>
+                <w:lang w:val="en-US"/>
+              </w:rPr>
+            </w:pPr>
+          </w:p>
+        </w:tc>
+        <w:tc>
+          <w:tcPr>
+            <w:tcW w:w="1031" w:type="dxa"/>
+            <w:vAlign w:val="center"/>
+          </w:tcPr>
+          <w:p>
+            <w:pPr>
+              <w:pStyle w:val="USkeinInhaltsverz"/>
+              <w:spacing w:line="240" w:lineRule="auto"/>
+              <w:rPr>
+                <w:sz w:val="28"/>
+                <w:lang w:val="en-US"/>
+              </w:rPr>
+            </w:pPr>
+          </w:p>
+        </w:tc>
+        <w:tc>
+          <w:tcPr>
+            <w:tcW w:w="1276" w:type="dxa"/>
+            <w:vAlign w:val="center"/>
+          </w:tcPr>
+          <w:p>
+            <w:pPr>
+              <w:pStyle w:val="USkeinInhaltsverz"/>
+              <w:spacing w:line="240" w:lineRule="auto"/>
+              <w:rPr>
+                <w:sz w:val="28"/>
+                <w:lang w:val="en-US"/>
+              </w:rPr>
+            </w:pPr>
+          </w:p>
+        </w:tc>
+      </w:tr>
+      <w:tr>
+        <w:trPr>
+          <w:trHeight w:val="851"/>
+        </w:trPr>
+        <w:tc>
+          <w:tcPr>
+            <w:tcW w:w="4673" w:type="dxa"/>
+            <w:vAlign w:val="center"/>
+          </w:tcPr>
+          <w:p>
+            <w:pPr>
+              <w:pStyle w:val="USkeinInhaltsverz"/>
+              <w:spacing w:line="240" w:lineRule="auto"/>
+              <w:rPr>
+                <w:sz w:val="28"/>
+                <w:lang w:val="en-US"/>
+              </w:rPr>
+            </w:pPr>
+          </w:p>
+        </w:tc>
+        <w:tc>
+          <w:tcPr>
+            <w:tcW w:w="1804" w:type="dxa"/>
+            <w:vAlign w:val="center"/>
+          </w:tcPr>
+          <w:p>
+            <w:pPr>
+              <w:pStyle w:val="USkeinInhaltsverz"/>
+              <w:spacing w:line="240" w:lineRule="auto"/>
+              <w:rPr>
+                <w:sz w:val="28"/>
+                <w:lang w:val="en-US"/>
+              </w:rPr>
+            </w:pPr>
+          </w:p>
+        </w:tc>
+        <w:tc>
+          <w:tcPr>
+            <w:tcW w:w="1031" w:type="dxa"/>
+            <w:vAlign w:val="center"/>
+          </w:tcPr>
+          <w:p>
+            <w:pPr>
+              <w:pStyle w:val="USkeinInhaltsverz"/>
+              <w:spacing w:line="240" w:lineRule="auto"/>
+              <w:rPr>
+                <w:sz w:val="28"/>
+                <w:lang w:val="en-US"/>
+              </w:rPr>
+            </w:pPr>
+          </w:p>
+        </w:tc>
+        <w:tc>
+          <w:tcPr>
+            <w:tcW w:w="1276" w:type="dxa"/>
+            <w:vAlign w:val="center"/>
+          </w:tcPr>
+          <w:p>
+            <w:pPr>
+              <w:pStyle w:val="USkeinInhaltsverz"/>
+              <w:spacing w:line="240" w:lineRule="auto"/>
+              <w:rPr>
+                <w:sz w:val="28"/>
+                <w:lang w:val="en-US"/>
+              </w:rPr>
+            </w:pPr>
+          </w:p>
+        </w:tc>
+      </w:tr>
+      <w:tr>
+        <w:trPr>
+          <w:trHeight w:val="851"/>
+        </w:trPr>
+        <w:tc>
+          <w:tcPr>
+            <w:tcW w:w="4673" w:type="dxa"/>
+            <w:vAlign w:val="center"/>
+          </w:tcPr>
+          <w:p>
+            <w:pPr>
+              <w:pStyle w:val="USkeinInhaltsverz"/>
+              <w:spacing w:line="240" w:lineRule="auto"/>
+              <w:rPr>
+                <w:sz w:val="28"/>
+                <w:lang w:val="en-US"/>
+              </w:rPr>
+            </w:pPr>
+          </w:p>
+        </w:tc>
+        <w:tc>
+          <w:tcPr>
+            <w:tcW w:w="1804" w:type="dxa"/>
+            <w:vAlign w:val="center"/>
+          </w:tcPr>
+          <w:p>
+            <w:pPr>
+              <w:pStyle w:val="USkeinInhaltsverz"/>
+              <w:spacing w:line="240" w:lineRule="auto"/>
+              <w:rPr>
+                <w:sz w:val="28"/>
+                <w:lang w:val="en-US"/>
+              </w:rPr>
+            </w:pPr>
+          </w:p>
+        </w:tc>
+        <w:tc>
+          <w:tcPr>
+            <w:tcW w:w="1031" w:type="dxa"/>
+            <w:vAlign w:val="center"/>
+          </w:tcPr>
+          <w:p>
+            <w:pPr>
+              <w:pStyle w:val="USkeinInhaltsverz"/>
+              <w:spacing w:line="240" w:lineRule="auto"/>
+              <w:rPr>
+                <w:sz w:val="28"/>
+                <w:lang w:val="en-US"/>
+              </w:rPr>
+            </w:pPr>
+          </w:p>
+        </w:tc>
+        <w:tc>
+          <w:tcPr>
+            <w:tcW w:w="1276" w:type="dxa"/>
+            <w:vAlign w:val="center"/>
+          </w:tcPr>
+          <w:p>
+            <w:pPr>
+              <w:pStyle w:val="USkeinInhaltsverz"/>
+              <w:spacing w:line="240" w:lineRule="auto"/>
+              <w:rPr>
+                <w:sz w:val="28"/>
+                <w:lang w:val="en-US"/>
+              </w:rPr>
+            </w:pPr>
+          </w:p>
+        </w:tc>
+      </w:tr>
+      <w:tr>
+        <w:trPr>
+          <w:trHeight w:val="851"/>
+        </w:trPr>
+        <w:tc>
+          <w:tcPr>
+            <w:tcW w:w="4673" w:type="dxa"/>
+            <w:vAlign w:val="center"/>
+          </w:tcPr>
+          <w:p>
+            <w:pPr>
+              <w:pStyle w:val="USkeinInhaltsverz"/>
+              <w:spacing w:line="240" w:lineRule="auto"/>
+              <w:rPr>
+                <w:sz w:val="28"/>
+                <w:lang w:val="en-US"/>
+              </w:rPr>
+            </w:pPr>
+          </w:p>
+        </w:tc>
+        <w:tc>
+          <w:tcPr>
+            <w:tcW w:w="1804" w:type="dxa"/>
+            <w:vAlign w:val="center"/>
+          </w:tcPr>
+          <w:p>
+            <w:pPr>
+              <w:pStyle w:val="USkeinInhaltsverz"/>
+              <w:spacing w:line="240" w:lineRule="auto"/>
+              <w:rPr>
+                <w:sz w:val="28"/>
+                <w:lang w:val="en-US"/>
+              </w:rPr>
+            </w:pPr>
+          </w:p>
+        </w:tc>
+        <w:tc>
+          <w:tcPr>
+            <w:tcW w:w="1031" w:type="dxa"/>
+            <w:vAlign w:val="center"/>
+          </w:tcPr>
+          <w:p>
+            <w:pPr>
+              <w:pStyle w:val="USkeinInhaltsverz"/>
+              <w:spacing w:line="240" w:lineRule="auto"/>
+              <w:rPr>
+                <w:sz w:val="28"/>
+                <w:lang w:val="en-US"/>
+              </w:rPr>
+            </w:pPr>
+          </w:p>
+        </w:tc>
+        <w:tc>
+          <w:tcPr>
+            <w:tcW w:w="1276" w:type="dxa"/>
+            <w:vAlign w:val="center"/>
+          </w:tcPr>
+          <w:p>
+            <w:pPr>
+              <w:pStyle w:val="USkeinInhaltsverz"/>
+              <w:spacing w:line="240" w:lineRule="auto"/>
+              <w:rPr>
+                <w:sz w:val="28"/>
+                <w:lang w:val="en-US"/>
+              </w:rPr>
+            </w:pPr>
+          </w:p>
+        </w:tc>
+      </w:tr>
+      <w:tr>
+        <w:trPr>
+          <w:trHeight w:val="851"/>
+        </w:trPr>
+        <w:tc>
+          <w:tcPr>
+            <w:tcW w:w="4673" w:type="dxa"/>
+            <w:vAlign w:val="center"/>
+          </w:tcPr>
+          <w:p>
+            <w:pPr>
+              <w:pStyle w:val="USkeinInhaltsverz"/>
+              <w:spacing w:line="240" w:lineRule="auto"/>
+              <w:rPr>
+                <w:sz w:val="28"/>
+                <w:lang w:val="en-US"/>
+              </w:rPr>
+            </w:pPr>
+          </w:p>
+        </w:tc>
+        <w:tc>
+          <w:tcPr>
+            <w:tcW w:w="1804" w:type="dxa"/>
+            <w:vAlign w:val="center"/>
+          </w:tcPr>
+          <w:p>
+            <w:pPr>
+              <w:pStyle w:val="USkeinInhaltsverz"/>
+              <w:spacing w:line="240" w:lineRule="auto"/>
+              <w:rPr>
+                <w:sz w:val="28"/>
+                <w:lang w:val="en-US"/>
+              </w:rPr>
+            </w:pPr>
+          </w:p>
+        </w:tc>
+        <w:tc>
+          <w:tcPr>
+            <w:tcW w:w="1031" w:type="dxa"/>
+            <w:vAlign w:val="center"/>
+          </w:tcPr>
+          <w:p>
+            <w:pPr>
+              <w:pStyle w:val="USkeinInhaltsverz"/>
+              <w:spacing w:line="240" w:lineRule="auto"/>
+              <w:rPr>
+                <w:sz w:val="28"/>
+                <w:lang w:val="en-US"/>
+              </w:rPr>
+            </w:pPr>
+          </w:p>
+        </w:tc>
+        <w:tc>
+          <w:tcPr>
+            <w:tcW w:w="1276" w:type="dxa"/>
+            <w:vAlign w:val="center"/>
+          </w:tcPr>
+          <w:p>
+            <w:pPr>
+              <w:pStyle w:val="USkeinInhaltsverz"/>
+              <w:spacing w:line="240" w:lineRule="auto"/>
+              <w:rPr>
+                <w:sz w:val="28"/>
+                <w:lang w:val="en-US"/>
+              </w:rPr>
+            </w:pPr>
+          </w:p>
+        </w:tc>
+      </w:tr>
+      <w:tr>
+        <w:trPr>
+          <w:trHeight w:val="851"/>
+        </w:trPr>
+        <w:tc>
+          <w:tcPr>
+            <w:tcW w:w="4673" w:type="dxa"/>
+            <w:vAlign w:val="center"/>
+          </w:tcPr>
+          <w:p>
+            <w:pPr>
+              <w:pStyle w:val="USkeinInhaltsverz"/>
+              <w:spacing w:line="240" w:lineRule="auto"/>
+              <w:rPr>
+                <w:sz w:val="28"/>
+                <w:lang w:val="en-US"/>
+              </w:rPr>
+            </w:pPr>
+          </w:p>
+        </w:tc>
+        <w:tc>
+          <w:tcPr>
+            <w:tcW w:w="1804" w:type="dxa"/>
+            <w:vAlign w:val="center"/>
+          </w:tcPr>
+          <w:p>
+            <w:pPr>
+              <w:pStyle w:val="USkeinInhaltsverz"/>
+              <w:spacing w:line="240" w:lineRule="auto"/>
+              <w:rPr>
+                <w:sz w:val="28"/>
+                <w:lang w:val="en-US"/>
+              </w:rPr>
+            </w:pPr>
+          </w:p>
+        </w:tc>
+        <w:tc>
+          <w:tcPr>
+            <w:tcW w:w="1031" w:type="dxa"/>
+            <w:vAlign w:val="center"/>
+          </w:tcPr>
+          <w:p>
+            <w:pPr>
+              <w:pStyle w:val="USkeinInhaltsverz"/>
+              <w:spacing w:line="240" w:lineRule="auto"/>
+              <w:rPr>
+                <w:sz w:val="28"/>
+                <w:lang w:val="en-US"/>
+              </w:rPr>
+            </w:pPr>
+          </w:p>
+        </w:tc>
+        <w:tc>
+          <w:tcPr>
+            <w:tcW w:w="1276" w:type="dxa"/>
+            <w:vAlign w:val="center"/>
+          </w:tcPr>
+          <w:p>
+            <w:pPr>
+              <w:pStyle w:val="USkeinInhaltsverz"/>
+              <w:spacing w:line="240" w:lineRule="auto"/>
+              <w:rPr>
+                <w:sz w:val="28"/>
+                <w:lang w:val="en-US"/>
+              </w:rPr>
+            </w:pPr>
+          </w:p>
+        </w:tc>
+      </w:tr>
+      <w:tr>
+        <w:trPr>
+          <w:trHeight w:val="851"/>
+        </w:trPr>
+        <w:tc>
+          <w:tcPr>
+            <w:tcW w:w="4673" w:type="dxa"/>
+            <w:vAlign w:val="center"/>
+          </w:tcPr>
+          <w:p>
+            <w:pPr>
+              <w:pStyle w:val="USkeinInhaltsverz"/>
+              <w:spacing w:line="240" w:lineRule="auto"/>
+              <w:rPr>
+                <w:sz w:val="28"/>
+                <w:lang w:val="en-US"/>
+              </w:rPr>
+            </w:pPr>
+          </w:p>
+        </w:tc>
+        <w:tc>
+          <w:tcPr>
+            <w:tcW w:w="1804" w:type="dxa"/>
+            <w:vAlign w:val="center"/>
+          </w:tcPr>
+          <w:p>
+            <w:pPr>
+              <w:pStyle w:val="USkeinInhaltsverz"/>
+              <w:spacing w:line="240" w:lineRule="auto"/>
+              <w:rPr>
+                <w:sz w:val="28"/>
+                <w:lang w:val="en-US"/>
+              </w:rPr>
+            </w:pPr>
+          </w:p>
+        </w:tc>
+        <w:tc>
+          <w:tcPr>
+            <w:tcW w:w="1031" w:type="dxa"/>
+            <w:vAlign w:val="center"/>
+          </w:tcPr>
+          <w:p>
+            <w:pPr>
+              <w:pStyle w:val="USkeinInhaltsverz"/>
+              <w:spacing w:line="240" w:lineRule="auto"/>
+              <w:rPr>
+                <w:sz w:val="28"/>
+                <w:lang w:val="en-US"/>
+              </w:rPr>
+            </w:pPr>
+          </w:p>
+        </w:tc>
+        <w:tc>
+          <w:tcPr>
+            <w:tcW w:w="1276" w:type="dxa"/>
+            <w:vAlign w:val="center"/>
+          </w:tcPr>
+          <w:p>
+            <w:pPr>
+              <w:pStyle w:val="USkeinInhaltsverz"/>
+              <w:spacing w:line="240" w:lineRule="auto"/>
+              <w:rPr>
+                <w:sz w:val="28"/>
+                <w:lang w:val="en-US"/>
+              </w:rPr>
+            </w:pPr>
+          </w:p>
+        </w:tc>
+      </w:tr>
+      <w:tr>
+        <w:trPr>
+          <w:trHeight w:val="851"/>
+        </w:trPr>
+        <w:tc>
+          <w:tcPr>
+            <w:tcW w:w="4673" w:type="dxa"/>
+            <w:vAlign w:val="center"/>
+          </w:tcPr>
+          <w:p>
+            <w:pPr>
+              <w:pStyle w:val="USkeinInhaltsverz"/>
+              <w:spacing w:line="240" w:lineRule="auto"/>
+              <w:rPr>
+                <w:sz w:val="28"/>
+                <w:lang w:val="en-US"/>
+              </w:rPr>
+            </w:pPr>
+          </w:p>
+        </w:tc>
+        <w:tc>
+          <w:tcPr>
+            <w:tcW w:w="1804" w:type="dxa"/>
+            <w:vAlign w:val="center"/>
+          </w:tcPr>
+          <w:p>
+            <w:pPr>
+              <w:pStyle w:val="USkeinInhaltsverz"/>
+              <w:spacing w:line="240" w:lineRule="auto"/>
+              <w:rPr>
+                <w:sz w:val="28"/>
+                <w:lang w:val="en-US"/>
+              </w:rPr>
+            </w:pPr>
+          </w:p>
+        </w:tc>
+        <w:tc>
+          <w:tcPr>
+            <w:tcW w:w="1031" w:type="dxa"/>
+            <w:vAlign w:val="center"/>
+          </w:tcPr>
+          <w:p>
+            <w:pPr>
+              <w:pStyle w:val="USkeinInhaltsverz"/>
+              <w:spacing w:line="240" w:lineRule="auto"/>
+              <w:rPr>
+                <w:sz w:val="28"/>
+                <w:lang w:val="en-US"/>
+              </w:rPr>
+            </w:pPr>
+          </w:p>
+        </w:tc>
+        <w:tc>
+          <w:tcPr>
+            <w:tcW w:w="1276" w:type="dxa"/>
+            <w:vAlign w:val="center"/>
+          </w:tcPr>
+          <w:p>
+            <w:pPr>
+              <w:pStyle w:val="USkeinInhaltsverz"/>
+              <w:spacing w:line="240" w:lineRule="auto"/>
+              <w:rPr>
+                <w:sz w:val="28"/>
+                <w:lang w:val="en-US"/>
+              </w:rPr>
+            </w:pPr>
+          </w:p>
+        </w:tc>
+      </w:tr>
+      <w:tr>
+        <w:trPr>
+          <w:trHeight w:val="851"/>
+        </w:trPr>
+        <w:tc>
+          <w:tcPr>
+            <w:tcW w:w="4673" w:type="dxa"/>
+            <w:vAlign w:val="center"/>
+          </w:tcPr>
+          <w:p>
+            <w:pPr>
+              <w:pStyle w:val="USkeinInhaltsverz"/>
+              <w:spacing w:line="240" w:lineRule="auto"/>
+              <w:rPr>
+                <w:sz w:val="28"/>
+                <w:lang w:val="en-US"/>
+              </w:rPr>
+            </w:pPr>
+          </w:p>
+        </w:tc>
+        <w:tc>
+          <w:tcPr>
+            <w:tcW w:w="1804" w:type="dxa"/>
+            <w:vAlign w:val="center"/>
+          </w:tcPr>
+          <w:p>
+            <w:pPr>
+              <w:pStyle w:val="USkeinInhaltsverz"/>
+              <w:spacing w:line="240" w:lineRule="auto"/>
+              <w:rPr>
+                <w:sz w:val="28"/>
+                <w:lang w:val="en-US"/>
+              </w:rPr>
+            </w:pPr>
+          </w:p>
+        </w:tc>
+        <w:tc>
+          <w:tcPr>
+            <w:tcW w:w="1031" w:type="dxa"/>
+            <w:vAlign w:val="center"/>
+          </w:tcPr>
+          <w:p>
+            <w:pPr>
+              <w:pStyle w:val="USkeinInhaltsverz"/>
+              <w:spacing w:line="240" w:lineRule="auto"/>
+              <w:rPr>
+                <w:sz w:val="28"/>
+                <w:lang w:val="en-US"/>
+              </w:rPr>
+            </w:pPr>
+          </w:p>
+        </w:tc>
+        <w:tc>
+          <w:tcPr>
+            <w:tcW w:w="1276" w:type="dxa"/>
+            <w:vAlign w:val="center"/>
+          </w:tcPr>
+          <w:p>
+            <w:pPr>
+              <w:pStyle w:val="USkeinInhaltsverz"/>
+              <w:spacing w:line="240" w:lineRule="auto"/>
+              <w:rPr>
+                <w:sz w:val="28"/>
+                <w:lang w:val="en-US"/>
+              </w:rPr>
+            </w:pPr>
+          </w:p>
+        </w:tc>
+      </w:tr>
+      <w:tr>
+        <w:trPr>
+          <w:trHeight w:val="851"/>
+        </w:trPr>
+        <w:tc>
+          <w:tcPr>
+            <w:tcW w:w="4673" w:type="dxa"/>
+            <w:vAlign w:val="center"/>
+          </w:tcPr>
+          <w:p>
+            <w:pPr>
+              <w:pStyle w:val="USkeinInhaltsverz"/>
+              <w:spacing w:line="240" w:lineRule="auto"/>
+              <w:rPr>
+                <w:sz w:val="28"/>
+                <w:lang w:val="en-US"/>
+              </w:rPr>
+            </w:pPr>
+          </w:p>
+        </w:tc>
+        <w:tc>
+          <w:tcPr>
+            <w:tcW w:w="1804" w:type="dxa"/>
+            <w:vAlign w:val="center"/>
+          </w:tcPr>
+          <w:p>
+            <w:pPr>
+              <w:pStyle w:val="USkeinInhaltsverz"/>
+              <w:spacing w:line="240" w:lineRule="auto"/>
+              <w:rPr>
+                <w:sz w:val="28"/>
+                <w:lang w:val="en-US"/>
+              </w:rPr>
+            </w:pPr>
+          </w:p>
+        </w:tc>
+        <w:tc>
+          <w:tcPr>
+            <w:tcW w:w="1031" w:type="dxa"/>
+            <w:vAlign w:val="center"/>
+          </w:tcPr>
+          <w:p>
+            <w:pPr>
+              <w:pStyle w:val="USkeinInhaltsverz"/>
+              <w:spacing w:line="240" w:lineRule="auto"/>
+              <w:rPr>
+                <w:sz w:val="28"/>
+                <w:lang w:val="en-US"/>
+              </w:rPr>
+            </w:pPr>
+          </w:p>
+        </w:tc>
+        <w:tc>
+          <w:tcPr>
+            <w:tcW w:w="1276" w:type="dxa"/>
+            <w:vAlign w:val="center"/>
+          </w:tcPr>
+          <w:p>
+            <w:pPr>
+              <w:pStyle w:val="USkeinInhaltsverz"/>
+              <w:spacing w:line="240" w:lineRule="auto"/>
+              <w:rPr>
+                <w:sz w:val="28"/>
+                <w:lang w:val="en-US"/>
+              </w:rPr>
+            </w:pPr>
+          </w:p>
+        </w:tc>
+      </w:tr>
+      <w:tr>
+        <w:trPr>
+          <w:trHeight w:val="851"/>
+        </w:trPr>
+        <w:tc>
+          <w:tcPr>
+            <w:tcW w:w="4673" w:type="dxa"/>
+            <w:vAlign w:val="center"/>
+          </w:tcPr>
+          <w:p>
+            <w:pPr>
+              <w:pStyle w:val="USkeinInhaltsverz"/>
+              <w:spacing w:line="240" w:lineRule="auto"/>
+              <w:rPr>
+                <w:sz w:val="28"/>
+                <w:lang w:val="en-US"/>
+              </w:rPr>
+            </w:pPr>
+          </w:p>
+        </w:tc>
+        <w:tc>
+          <w:tcPr>
+            <w:tcW w:w="1804" w:type="dxa"/>
+            <w:vAlign w:val="center"/>
+          </w:tcPr>
+          <w:p>
+            <w:pPr>
+              <w:pStyle w:val="USkeinInhaltsverz"/>
+              <w:spacing w:line="240" w:lineRule="auto"/>
+              <w:rPr>
+                <w:sz w:val="28"/>
+                <w:lang w:val="en-US"/>
+              </w:rPr>
+            </w:pPr>
+          </w:p>
+        </w:tc>
+        <w:tc>
+          <w:tcPr>
+            <w:tcW w:w="1031" w:type="dxa"/>
+            <w:vAlign w:val="center"/>
+          </w:tcPr>
+          <w:p>
+            <w:pPr>
+              <w:pStyle w:val="USkeinInhaltsverz"/>
+              <w:spacing w:line="240" w:lineRule="auto"/>
+              <w:rPr>
+                <w:sz w:val="28"/>
+                <w:lang w:val="en-US"/>
+              </w:rPr>
+            </w:pPr>
+          </w:p>
+        </w:tc>
+        <w:tc>
+          <w:tcPr>
+            <w:tcW w:w="1276" w:type="dxa"/>
+            <w:vAlign w:val="center"/>
+          </w:tcPr>
+          <w:p>
+            <w:pPr>
+              <w:pStyle w:val="USkeinInhaltsverz"/>
+              <w:spacing w:line="240" w:lineRule="auto"/>
+              <w:rPr>
+                <w:sz w:val="28"/>
+                <w:lang w:val="en-US"/>
+              </w:rPr>
+            </w:pPr>
+          </w:p>
+        </w:tc>
+      </w:tr>
+    </w:tbl>
+    <w:p>
+      <w:pPr>
+        <w:rPr>
+          <w:sz w:val="32"/>
+          <w:szCs w:val="32"/>
+        </w:rPr>
+        <w:sectPr>
+          <w:headerReference w:type="default" r:id="rId11"/>
+          <w:pgSz w:w="11906" w:h="16838" w:code="9"/>
+          <w:pgMar w:top="1418" w:right="1418" w:bottom="1134" w:left="1418" w:header="851" w:footer="709" w:gutter="284"/>
+          <w:pgNumType w:fmt="lowerRoman"/>
+          <w:cols w:space="708"/>
+          <w:docGrid w:linePitch="360"/>
+        </w:sectPr>
+      </w:pPr>
+      <w:r>
+        <w:rPr>
+          <w:sz w:val="32"/>
+          <w:szCs w:val="32"/>
+        </w:rPr>
+        <w:br w:type="page"/>
+      </w:r>
+    </w:p>
+    <w:p>
+      <w:pPr>
+        <w:pStyle w:val="USkeinInhaltsverz"/>
+        <w:rPr>
+          <w:lang w:val="en-US"/>
+        </w:rPr>
+      </w:pPr>
       <w:r>
         <w:rPr>
           <w:lang w:val="en-US"/>
@@ -1103,11 +3253,11 @@
         <w:lastRenderedPageBreak/>
         <w:t>Inhaltsverzeichnis</w:t>
       </w:r>
-      <w:bookmarkEnd w:id="4"/>
-    </w:p>
-    <w:bookmarkStart w:id="5" w:name="_Toc372471262" w:displacedByCustomXml="next"/>
-    <w:bookmarkStart w:id="6" w:name="_Toc372465718" w:displacedByCustomXml="next"/>
-    <w:bookmarkStart w:id="7" w:name="_Toc372464444" w:displacedByCustomXml="next"/>
+      <w:bookmarkEnd w:id="3"/>
+    </w:p>
+    <w:bookmarkStart w:id="4" w:name="_Toc372471262" w:displacedByCustomXml="next"/>
+    <w:bookmarkStart w:id="5" w:name="_Toc372465718" w:displacedByCustomXml="next"/>
+    <w:bookmarkStart w:id="6" w:name="_Toc372464444" w:displacedByCustomXml="next"/>
     <w:sdt>
       <w:sdtPr>
         <w:rPr>
@@ -3266,10 +5416,9 @@
         </w:p>
       </w:sdtContent>
     </w:sdt>
+    <w:bookmarkEnd w:id="4" w:displacedByCustomXml="prev"/>
     <w:bookmarkEnd w:id="5" w:displacedByCustomXml="prev"/>
     <w:bookmarkEnd w:id="6" w:displacedByCustomXml="prev"/>
-    <w:bookmarkEnd w:id="7" w:displacedByCustomXml="prev"/>
-    <w:p/>
     <w:p>
       <w:pPr>
         <w:spacing w:after="0"/>
@@ -3280,24 +5429,21 @@
           <w:bCs/>
         </w:rPr>
         <w:sectPr>
-          <w:headerReference w:type="default" r:id="rId9"/>
-          <w:type w:val="continuous"/>
           <w:pgSz w:w="11906" w:h="16838" w:code="9"/>
           <w:pgMar w:top="1418" w:right="1418" w:bottom="1134" w:left="1418" w:header="851" w:footer="709" w:gutter="284"/>
-          <w:pgNumType w:fmt="lowerRoman"/>
+          <w:pgNumType w:start="1"/>
           <w:cols w:space="708"/>
           <w:docGrid w:linePitch="360"/>
         </w:sectPr>
       </w:pPr>
-      <w:bookmarkStart w:id="8" w:name="_Toc372464448"/>
-      <w:bookmarkStart w:id="9" w:name="_Toc372465722"/>
-      <w:bookmarkStart w:id="10" w:name="_Toc372471266"/>
+      <w:bookmarkStart w:id="7" w:name="_Toc372464448"/>
+      <w:bookmarkStart w:id="8" w:name="_Toc372465722"/>
+      <w:bookmarkStart w:id="9" w:name="_Toc372471266"/>
       <w:r>
         <w:rPr>
           <w:b/>
           <w:bCs/>
         </w:rPr>
-        <w:lastRenderedPageBreak/>
         <w:br w:type="page"/>
       </w:r>
     </w:p>
@@ -3305,15 +5451,15 @@
       <w:pPr>
         <w:pStyle w:val="berschrift1"/>
       </w:pPr>
-      <w:bookmarkStart w:id="11" w:name="_Toc464334936"/>
+      <w:bookmarkStart w:id="10" w:name="_Toc464334936"/>
+      <w:bookmarkEnd w:id="7"/>
       <w:bookmarkEnd w:id="8"/>
       <w:bookmarkEnd w:id="9"/>
-      <w:bookmarkEnd w:id="10"/>
       <w:r>
         <w:lastRenderedPageBreak/>
         <w:t>Aufgabenstellung</w:t>
       </w:r>
-      <w:bookmarkEnd w:id="11"/>
+      <w:bookmarkEnd w:id="10"/>
     </w:p>
     <w:p>
       <w:pPr>
@@ -3321,10 +5467,10 @@
         <w:ind w:left="431"/>
         <w:jc w:val="left"/>
       </w:pPr>
-      <w:bookmarkStart w:id="12" w:name="_Toc372464449"/>
-      <w:bookmarkStart w:id="13" w:name="_Toc372465723"/>
-      <w:bookmarkStart w:id="14" w:name="_Toc372471267"/>
-      <w:bookmarkStart w:id="15" w:name="_Toc406189030"/>
+      <w:bookmarkStart w:id="11" w:name="_Toc372464449"/>
+      <w:bookmarkStart w:id="12" w:name="_Toc372465723"/>
+      <w:bookmarkStart w:id="13" w:name="_Toc372471267"/>
+      <w:bookmarkStart w:id="14" w:name="_Toc406189030"/>
       <w:r>
         <w:t xml:space="preserve">Die Aufgabenstellung bestand darin, grundlegende Funktionen einer Bank </w:t>
       </w:r>
@@ -3541,16 +5687,16 @@
       <w:r>
         <w:br w:type="page"/>
       </w:r>
-      <w:bookmarkStart w:id="16" w:name="_Toc464334937"/>
+      <w:bookmarkStart w:id="15" w:name="_Toc464334937"/>
+      <w:bookmarkEnd w:id="11"/>
       <w:bookmarkEnd w:id="12"/>
       <w:bookmarkEnd w:id="13"/>
       <w:bookmarkEnd w:id="14"/>
-      <w:bookmarkEnd w:id="15"/>
       <w:r>
         <w:lastRenderedPageBreak/>
         <w:t>Komponentenübersicht</w:t>
       </w:r>
-      <w:bookmarkEnd w:id="16"/>
+      <w:bookmarkEnd w:id="15"/>
     </w:p>
     <w:p>
       <w:pPr>
@@ -3580,7 +5726,7 @@
           <w:szCs w:val="28"/>
         </w:rPr>
       </w:pPr>
-      <w:bookmarkStart w:id="17" w:name="_Toc464334938"/>
+      <w:bookmarkStart w:id="16" w:name="_Toc464334938"/>
       <w:r>
         <w:rPr>
           <w:sz w:val="28"/>
@@ -3588,7 +5734,7 @@
         </w:rPr>
         <w:t>Kunden &amp; Konten</w:t>
       </w:r>
-      <w:bookmarkEnd w:id="17"/>
+      <w:bookmarkEnd w:id="16"/>
     </w:p>
     <w:p>
       <w:pPr>
@@ -3608,7 +5754,7 @@
           <w:lang w:val="de-DE"/>
         </w:rPr>
       </w:pPr>
-      <w:bookmarkStart w:id="18" w:name="_Toc464334939"/>
+      <w:bookmarkStart w:id="17" w:name="_Toc464334939"/>
       <w:r>
         <w:rPr>
           <w:lang w:val="de-DE"/>
@@ -3627,7 +5773,7 @@
         </w:rPr>
         <w:t>.1.1</w:t>
       </w:r>
-      <w:bookmarkEnd w:id="18"/>
+      <w:bookmarkEnd w:id="17"/>
     </w:p>
     <w:p>
       <w:pPr>
@@ -3657,7 +5803,7 @@
           <w:szCs w:val="28"/>
         </w:rPr>
       </w:pPr>
-      <w:bookmarkStart w:id="19" w:name="_Toc464334940"/>
+      <w:bookmarkStart w:id="18" w:name="_Toc464334940"/>
       <w:r>
         <w:rPr>
           <w:sz w:val="28"/>
@@ -3665,7 +5811,7 @@
         </w:rPr>
         <w:t>Kontofunktionalitäten</w:t>
       </w:r>
-      <w:bookmarkEnd w:id="19"/>
+      <w:bookmarkEnd w:id="18"/>
     </w:p>
     <w:p>
       <w:pPr>
@@ -3685,7 +5831,7 @@
           <w:lang w:val="de-DE"/>
         </w:rPr>
       </w:pPr>
-      <w:bookmarkStart w:id="20" w:name="_Toc464334941"/>
+      <w:bookmarkStart w:id="19" w:name="_Toc464334941"/>
       <w:r>
         <w:rPr>
           <w:lang w:val="de-DE"/>
@@ -3716,7 +5862,7 @@
         </w:rPr>
         <w:t>.1</w:t>
       </w:r>
-      <w:bookmarkEnd w:id="20"/>
+      <w:bookmarkEnd w:id="19"/>
     </w:p>
     <w:p>
       <w:pPr>
@@ -3741,7 +5887,7 @@
           <w:szCs w:val="28"/>
         </w:rPr>
       </w:pPr>
-      <w:bookmarkStart w:id="21" w:name="_Toc464334942"/>
+      <w:bookmarkStart w:id="20" w:name="_Toc464334942"/>
       <w:r>
         <w:rPr>
           <w:sz w:val="28"/>
@@ -3749,7 +5895,7 @@
         </w:rPr>
         <w:t>Persistente Datenspeicherung</w:t>
       </w:r>
-      <w:bookmarkEnd w:id="21"/>
+      <w:bookmarkEnd w:id="20"/>
     </w:p>
     <w:p>
       <w:pPr>
@@ -3769,7 +5915,7 @@
           <w:lang w:val="de-DE"/>
         </w:rPr>
       </w:pPr>
-      <w:bookmarkStart w:id="22" w:name="_Toc464334943"/>
+      <w:bookmarkStart w:id="21" w:name="_Toc464334943"/>
       <w:r>
         <w:rPr>
           <w:lang w:val="de-DE"/>
@@ -3800,7 +5946,7 @@
         </w:rPr>
         <w:t>.1</w:t>
       </w:r>
-      <w:bookmarkEnd w:id="22"/>
+      <w:bookmarkEnd w:id="21"/>
     </w:p>
     <w:p>
       <w:pPr>
@@ -3834,19 +5980,19 @@
       <w:r>
         <w:br w:type="page"/>
       </w:r>
-      <w:bookmarkStart w:id="23" w:name="_Toc464334944"/>
+      <w:bookmarkStart w:id="22" w:name="_Toc464334944"/>
       <w:r>
         <w:lastRenderedPageBreak/>
         <w:t>Dokumentation der Funktionalität der DLL</w:t>
       </w:r>
-      <w:bookmarkEnd w:id="23"/>
+      <w:bookmarkEnd w:id="22"/>
     </w:p>
     <w:p>
       <w:pPr>
         <w:ind w:left="431"/>
       </w:pPr>
       <w:r>
-        <w:t>Für die Umsetzung der Aufgabenstellung wurden die Aufgaben in 3 große Bereiche gespalten: Kunden &amp; Konten, Kontofunktionalitäten und Persistenz. Jeder der Übungsteilnehmer hat sich einem Thema gewidmet.</w:t>
+        <w:t>Test3.0</w:t>
       </w:r>
     </w:p>
     <w:p>
@@ -3862,7 +6008,7 @@
           <w:szCs w:val="28"/>
         </w:rPr>
       </w:pPr>
-      <w:bookmarkStart w:id="24" w:name="_Toc464334945"/>
+      <w:bookmarkStart w:id="23" w:name="_Toc464334945"/>
       <w:r>
         <w:rPr>
           <w:sz w:val="28"/>
@@ -3870,7 +6016,7 @@
         </w:rPr>
         <w:t>Kunden &amp; Konten</w:t>
       </w:r>
-      <w:bookmarkEnd w:id="24"/>
+      <w:bookmarkEnd w:id="23"/>
     </w:p>
     <w:p>
       <w:pPr>
@@ -3895,14 +6041,14 @@
           <w:lang w:val="de-DE"/>
         </w:rPr>
       </w:pPr>
-      <w:bookmarkStart w:id="25" w:name="_Toc464334946"/>
+      <w:bookmarkStart w:id="24" w:name="_Toc464334946"/>
       <w:r>
         <w:rPr>
           <w:lang w:val="de-DE"/>
         </w:rPr>
         <w:t>Test3.1.1</w:t>
       </w:r>
-      <w:bookmarkEnd w:id="25"/>
+      <w:bookmarkEnd w:id="24"/>
     </w:p>
     <w:p>
       <w:pPr>
@@ -3930,7 +6076,7 @@
           <w:szCs w:val="28"/>
         </w:rPr>
       </w:pPr>
-      <w:bookmarkStart w:id="26" w:name="_Toc464334947"/>
+      <w:bookmarkStart w:id="25" w:name="_Toc464334947"/>
       <w:r>
         <w:rPr>
           <w:sz w:val="28"/>
@@ -3938,7 +6084,7 @@
         </w:rPr>
         <w:t>Kontofunktionalitäten</w:t>
       </w:r>
-      <w:bookmarkEnd w:id="26"/>
+      <w:bookmarkEnd w:id="25"/>
     </w:p>
     <w:p>
       <w:pPr>
@@ -3963,14 +6109,14 @@
           <w:lang w:val="de-DE"/>
         </w:rPr>
       </w:pPr>
-      <w:bookmarkStart w:id="27" w:name="_Toc464334948"/>
+      <w:bookmarkStart w:id="26" w:name="_Toc464334948"/>
       <w:r>
         <w:rPr>
           <w:lang w:val="de-DE"/>
         </w:rPr>
         <w:t>Test3.2.1</w:t>
       </w:r>
-      <w:bookmarkEnd w:id="27"/>
+      <w:bookmarkEnd w:id="26"/>
     </w:p>
     <w:p>
       <w:pPr>
@@ -4000,7 +6146,7 @@
           <w:szCs w:val="28"/>
         </w:rPr>
       </w:pPr>
-      <w:bookmarkStart w:id="28" w:name="_Toc464334949"/>
+      <w:bookmarkStart w:id="27" w:name="_Toc464334949"/>
       <w:r>
         <w:rPr>
           <w:sz w:val="28"/>
@@ -4008,7 +6154,7 @@
         </w:rPr>
         <w:t>Persistente Datenspeicherung</w:t>
       </w:r>
-      <w:bookmarkEnd w:id="28"/>
+      <w:bookmarkEnd w:id="27"/>
     </w:p>
     <w:p>
       <w:pPr>
@@ -4033,14 +6179,14 @@
           <w:lang w:val="de-DE"/>
         </w:rPr>
       </w:pPr>
-      <w:bookmarkStart w:id="29" w:name="_Toc464334950"/>
+      <w:bookmarkStart w:id="28" w:name="_Toc464334950"/>
       <w:r>
         <w:rPr>
           <w:lang w:val="de-DE"/>
         </w:rPr>
         <w:t>Test3.3.1</w:t>
       </w:r>
-      <w:bookmarkEnd w:id="29"/>
+      <w:bookmarkEnd w:id="28"/>
     </w:p>
     <w:p>
       <w:pPr>
@@ -4073,14 +6219,14 @@
           <w:lang w:val="de-DE"/>
         </w:rPr>
       </w:pPr>
-      <w:bookmarkStart w:id="30" w:name="_Toc464334951"/>
+      <w:bookmarkStart w:id="29" w:name="_Toc464334951"/>
       <w:r>
         <w:rPr>
           <w:lang w:val="de-DE"/>
         </w:rPr>
         <w:t>Test3.3.2</w:t>
       </w:r>
-      <w:bookmarkEnd w:id="30"/>
+      <w:bookmarkEnd w:id="29"/>
     </w:p>
     <w:p>
       <w:pPr>
@@ -4100,7 +6246,7 @@
           <w:szCs w:val="28"/>
         </w:rPr>
       </w:pPr>
-      <w:bookmarkStart w:id="31" w:name="_Toc464334952"/>
+      <w:bookmarkStart w:id="30" w:name="_Toc464334952"/>
       <w:r>
         <w:rPr>
           <w:sz w:val="28"/>
@@ -4109,7 +6255,7 @@
         <w:lastRenderedPageBreak/>
         <w:t>Kopplung Der einzelnen Bereiche</w:t>
       </w:r>
-      <w:bookmarkEnd w:id="31"/>
+      <w:bookmarkEnd w:id="30"/>
     </w:p>
     <w:p>
       <w:pPr>
@@ -4138,12 +6284,12 @@
       <w:r>
         <w:br w:type="page"/>
       </w:r>
-      <w:bookmarkStart w:id="32" w:name="_Toc464334953"/>
+      <w:bookmarkStart w:id="31" w:name="_Toc464334953"/>
       <w:r>
         <w:lastRenderedPageBreak/>
         <w:t>Zusätzliche externe Komponenten</w:t>
       </w:r>
-      <w:bookmarkEnd w:id="32"/>
+      <w:bookmarkEnd w:id="31"/>
     </w:p>
     <w:p>
       <w:pPr>
@@ -4159,7 +6305,7 @@
       <w:pPr>
         <w:ind w:firstLine="576"/>
       </w:pPr>
-      <w:hyperlink r:id="rId10" w:history="1">
+      <w:hyperlink r:id="rId12" w:history="1">
         <w:r>
           <w:rPr>
             <w:rStyle w:val="Hyperlink"/>
@@ -4194,7 +6340,7 @@
           <w:szCs w:val="28"/>
         </w:rPr>
       </w:pPr>
-      <w:bookmarkStart w:id="33" w:name="_Toc464334954"/>
+      <w:bookmarkStart w:id="32" w:name="_Toc464334954"/>
       <w:r>
         <w:rPr>
           <w:sz w:val="28"/>
@@ -4202,7 +6348,7 @@
         </w:rPr>
         <w:t>Test4.1</w:t>
       </w:r>
-      <w:bookmarkEnd w:id="33"/>
+      <w:bookmarkEnd w:id="32"/>
     </w:p>
     <w:p>
       <w:pPr>
@@ -4232,7 +6378,7 @@
           <w:szCs w:val="28"/>
         </w:rPr>
       </w:pPr>
-      <w:bookmarkStart w:id="34" w:name="_Toc464334955"/>
+      <w:bookmarkStart w:id="33" w:name="_Toc464334955"/>
       <w:r>
         <w:rPr>
           <w:sz w:val="28"/>
@@ -4240,7 +6386,7 @@
         </w:rPr>
         <w:t>Test4.2</w:t>
       </w:r>
-      <w:bookmarkEnd w:id="34"/>
+      <w:bookmarkEnd w:id="33"/>
     </w:p>
     <w:p>
       <w:pPr>
@@ -4270,7 +6416,7 @@
           <w:szCs w:val="28"/>
         </w:rPr>
       </w:pPr>
-      <w:bookmarkStart w:id="35" w:name="_Toc464334956"/>
+      <w:bookmarkStart w:id="34" w:name="_Toc464334956"/>
       <w:r>
         <w:rPr>
           <w:sz w:val="28"/>
@@ -4278,7 +6424,7 @@
         </w:rPr>
         <w:t>Test4.3</w:t>
       </w:r>
-      <w:bookmarkEnd w:id="35"/>
+      <w:bookmarkEnd w:id="34"/>
     </w:p>
     <w:p>
       <w:pPr>
@@ -4313,12 +6459,12 @@
       <w:r>
         <w:br w:type="page"/>
       </w:r>
-      <w:bookmarkStart w:id="36" w:name="_Toc464334957"/>
+      <w:bookmarkStart w:id="35" w:name="_Toc464334957"/>
       <w:r>
         <w:lastRenderedPageBreak/>
         <w:t>Zusammenfassung und Ausblick</w:t>
       </w:r>
-      <w:bookmarkEnd w:id="36"/>
+      <w:bookmarkEnd w:id="35"/>
     </w:p>
     <w:p>
       <w:pPr>
@@ -4328,7 +6474,7 @@
           <w:szCs w:val="28"/>
         </w:rPr>
       </w:pPr>
-      <w:bookmarkStart w:id="37" w:name="_Toc464334958"/>
+      <w:bookmarkStart w:id="36" w:name="_Toc464334958"/>
       <w:r>
         <w:rPr>
           <w:sz w:val="28"/>
@@ -4336,7 +6482,7 @@
         </w:rPr>
         <w:t>Test5.1</w:t>
       </w:r>
-      <w:bookmarkEnd w:id="37"/>
+      <w:bookmarkEnd w:id="36"/>
     </w:p>
     <w:p>
       <w:pPr>
@@ -4361,7 +6507,7 @@
           <w:szCs w:val="28"/>
         </w:rPr>
       </w:pPr>
-      <w:bookmarkStart w:id="38" w:name="_Toc464334959"/>
+      <w:bookmarkStart w:id="37" w:name="_Toc464334959"/>
       <w:r>
         <w:rPr>
           <w:sz w:val="28"/>
@@ -4369,40 +6515,86 @@
         </w:rPr>
         <w:t>Test5.1</w:t>
       </w:r>
+      <w:bookmarkEnd w:id="37"/>
+    </w:p>
+    <w:p>
+      <w:pPr>
+        <w:ind w:left="576"/>
+      </w:pPr>
+      <w:proofErr w:type="spellStart"/>
+      <w:r>
+        <w:t>Testtext</w:t>
+      </w:r>
+      <w:proofErr w:type="spellEnd"/>
+    </w:p>
+    <w:p>
+      <w:pPr>
+        <w:ind w:left="576"/>
+      </w:pPr>
+    </w:p>
+    <w:p>
+      <w:pPr>
+        <w:ind w:left="576"/>
+      </w:pPr>
+    </w:p>
+    <w:p>
+      <w:pPr>
+        <w:ind w:left="708"/>
+      </w:pPr>
+    </w:p>
+    <w:p>
+      <w:pPr>
+        <w:ind w:left="708"/>
+      </w:pPr>
+    </w:p>
+    <w:p/>
+    <w:p/>
+    <w:p/>
+    <w:p/>
+    <w:p/>
+    <w:p/>
+    <w:p/>
+    <w:p/>
+    <w:p/>
+    <w:p/>
+    <w:p/>
+    <w:p/>
+    <w:p>
+      <w:pPr>
+        <w:tabs>
+          <w:tab w:val="left" w:pos="6712"/>
+        </w:tabs>
+      </w:pPr>
+      <w:r>
+        <w:tab/>
+      </w:r>
+    </w:p>
+    <w:p>
+      <w:pPr>
+        <w:tabs>
+          <w:tab w:val="left" w:pos="6712"/>
+        </w:tabs>
+      </w:pPr>
+    </w:p>
+    <w:p>
+      <w:pPr>
+        <w:tabs>
+          <w:tab w:val="left" w:pos="6712"/>
+        </w:tabs>
+      </w:pPr>
+    </w:p>
+    <w:p>
+      <w:pPr>
+        <w:tabs>
+          <w:tab w:val="left" w:pos="6712"/>
+        </w:tabs>
+      </w:pPr>
+      <w:bookmarkStart w:id="38" w:name="_GoBack"/>
       <w:bookmarkEnd w:id="38"/>
     </w:p>
-    <w:p>
-      <w:pPr>
-        <w:ind w:left="576"/>
-      </w:pPr>
-      <w:proofErr w:type="spellStart"/>
-      <w:r>
-        <w:t>Testtext</w:t>
-      </w:r>
-      <w:proofErr w:type="spellEnd"/>
-    </w:p>
-    <w:p>
-      <w:pPr>
-        <w:ind w:left="576"/>
-      </w:pPr>
-    </w:p>
-    <w:p>
-      <w:pPr>
-        <w:ind w:left="576"/>
-      </w:pPr>
-    </w:p>
-    <w:p>
-      <w:pPr>
-        <w:ind w:left="708"/>
-      </w:pPr>
-    </w:p>
-    <w:p>
-      <w:pPr>
-        <w:ind w:left="708"/>
-      </w:pPr>
-    </w:p>
     <w:sectPr>
-      <w:headerReference w:type="default" r:id="rId11"/>
+      <w:headerReference w:type="default" r:id="rId13"/>
+      <w:footerReference w:type="default" r:id="rId14"/>
       <w:pgSz w:w="11906" w:h="16838"/>
       <w:pgMar w:top="1417" w:right="1417" w:bottom="1134" w:left="1417" w:header="708" w:footer="708" w:gutter="0"/>
       <w:pgNumType w:start="1"/>
@@ -4438,6 +6630,138 @@
 </w:endnotes>
 </file>
 
+<file path=word/footer1.xml><?xml version="1.0" encoding="utf-8"?>
+<w:ftr xmlns:wpc="http://schemas.microsoft.com/office/word/2010/wordprocessingCanvas" xmlns:cx="http://schemas.microsoft.com/office/drawing/2014/chartex" xmlns:cx1="http://schemas.microsoft.com/office/drawing/2015/9/8/chartex" xmlns:cx2="http://schemas.microsoft.com/office/drawing/2015/10/21/chartex" xmlns:mc="http://schemas.openxmlformats.org/markup-compatibility/2006" xmlns:o="urn:schemas-microsoft-com:office:office" xmlns:r="http://schemas.openxmlformats.org/officeDocument/2006/relationships" xmlns:m="http://schemas.openxmlformats.org/officeDocument/2006/math" xmlns:v="urn:schemas-microsoft-com:vml" xmlns:wp14="http://schemas.microsoft.com/office/word/2010/wordprocessingDrawing" xmlns:wp="http://schemas.openxmlformats.org/drawingml/2006/wordprocessingDrawing" xmlns:w10="urn:schemas-microsoft-com:office:word" xmlns:w="http://schemas.openxmlformats.org/wordprocessingml/2006/main" xmlns:w14="http://schemas.microsoft.com/office/word/2010/wordml" xmlns:w15="http://schemas.microsoft.com/office/word/2012/wordml" xmlns:w16se="http://schemas.microsoft.com/office/word/2015/wordml/symex" xmlns:wpg="http://schemas.microsoft.com/office/word/2010/wordprocessingGroup" xmlns:wpi="http://schemas.microsoft.com/office/word/2010/wordprocessingInk" xmlns:wne="http://schemas.microsoft.com/office/word/2006/wordml" xmlns:wps="http://schemas.microsoft.com/office/word/2010/wordprocessingShape" mc:Ignorable="w14 w15 w16se wp14">
+  <w:p>
+    <w:pPr>
+      <w:pStyle w:val="Fuzeile"/>
+      <w:jc w:val="right"/>
+      <w:rPr>
+        <w:sz w:val="20"/>
+        <w:szCs w:val="20"/>
+      </w:rPr>
+    </w:pPr>
+  </w:p>
+</w:ftr>
+</file>
+
+<file path=word/footer2.xml><?xml version="1.0" encoding="utf-8"?>
+<w:ftr xmlns:wpc="http://schemas.microsoft.com/office/word/2010/wordprocessingCanvas" xmlns:cx="http://schemas.microsoft.com/office/drawing/2014/chartex" xmlns:cx1="http://schemas.microsoft.com/office/drawing/2015/9/8/chartex" xmlns:cx2="http://schemas.microsoft.com/office/drawing/2015/10/21/chartex" xmlns:mc="http://schemas.openxmlformats.org/markup-compatibility/2006" xmlns:o="urn:schemas-microsoft-com:office:office" xmlns:r="http://schemas.openxmlformats.org/officeDocument/2006/relationships" xmlns:m="http://schemas.openxmlformats.org/officeDocument/2006/math" xmlns:v="urn:schemas-microsoft-com:vml" xmlns:wp14="http://schemas.microsoft.com/office/word/2010/wordprocessingDrawing" xmlns:wp="http://schemas.openxmlformats.org/drawingml/2006/wordprocessingDrawing" xmlns:w10="urn:schemas-microsoft-com:office:word" xmlns:w="http://schemas.openxmlformats.org/wordprocessingml/2006/main" xmlns:w14="http://schemas.microsoft.com/office/word/2010/wordml" xmlns:w15="http://schemas.microsoft.com/office/word/2012/wordml" xmlns:w16se="http://schemas.microsoft.com/office/word/2015/wordml/symex" xmlns:wpg="http://schemas.microsoft.com/office/word/2010/wordprocessingGroup" xmlns:wpi="http://schemas.microsoft.com/office/word/2010/wordprocessingInk" xmlns:wne="http://schemas.microsoft.com/office/word/2006/wordml" xmlns:wps="http://schemas.microsoft.com/office/word/2010/wordprocessingShape" mc:Ignorable="w14 w15 w16se wp14">
+  <w:p>
+    <w:pPr>
+      <w:pStyle w:val="Fuzeile"/>
+      <w:jc w:val="right"/>
+      <w:rPr>
+        <w:sz w:val="20"/>
+        <w:szCs w:val="20"/>
+      </w:rPr>
+    </w:pPr>
+    <w:r>
+      <w:rPr>
+        <w:sz w:val="20"/>
+        <w:szCs w:val="20"/>
+      </w:rPr>
+      <w:t xml:space="preserve">Seite </w:t>
+    </w:r>
+    <w:sdt>
+      <w:sdtPr>
+        <w:rPr>
+          <w:sz w:val="20"/>
+          <w:szCs w:val="20"/>
+        </w:rPr>
+        <w:id w:val="1812368382"/>
+        <w:docPartObj>
+          <w:docPartGallery w:val="Page Numbers (Bottom of Page)"/>
+          <w:docPartUnique/>
+        </w:docPartObj>
+      </w:sdtPr>
+      <w:sdtContent>
+        <w:r>
+          <w:rPr>
+            <w:sz w:val="20"/>
+            <w:szCs w:val="20"/>
+          </w:rPr>
+          <w:fldChar w:fldCharType="begin"/>
+        </w:r>
+        <w:r>
+          <w:rPr>
+            <w:sz w:val="20"/>
+            <w:szCs w:val="20"/>
+          </w:rPr>
+          <w:instrText>PAGE   \* MERGEFORMAT</w:instrText>
+        </w:r>
+        <w:r>
+          <w:rPr>
+            <w:sz w:val="20"/>
+            <w:szCs w:val="20"/>
+          </w:rPr>
+          <w:fldChar w:fldCharType="separate"/>
+        </w:r>
+        <w:r>
+          <w:rPr>
+            <w:noProof/>
+            <w:sz w:val="20"/>
+            <w:szCs w:val="20"/>
+            <w:lang w:val="de-DE"/>
+          </w:rPr>
+          <w:t>6</w:t>
+        </w:r>
+        <w:r>
+          <w:rPr>
+            <w:sz w:val="20"/>
+            <w:szCs w:val="20"/>
+          </w:rPr>
+          <w:fldChar w:fldCharType="end"/>
+        </w:r>
+        <w:r>
+          <w:rPr>
+            <w:sz w:val="20"/>
+            <w:szCs w:val="20"/>
+          </w:rPr>
+          <w:t xml:space="preserve"> von </w:t>
+        </w:r>
+        <w:r>
+          <w:rPr>
+            <w:sz w:val="20"/>
+            <w:szCs w:val="20"/>
+          </w:rPr>
+          <w:fldChar w:fldCharType="begin"/>
+        </w:r>
+        <w:r>
+          <w:rPr>
+            <w:sz w:val="20"/>
+            <w:szCs w:val="20"/>
+          </w:rPr>
+          <w:instrText xml:space="preserve"> NUMPAGES  \* Arabic  \* MERGEFORMAT </w:instrText>
+        </w:r>
+        <w:r>
+          <w:rPr>
+            <w:sz w:val="20"/>
+            <w:szCs w:val="20"/>
+          </w:rPr>
+          <w:fldChar w:fldCharType="separate"/>
+        </w:r>
+        <w:r>
+          <w:rPr>
+            <w:noProof/>
+            <w:sz w:val="20"/>
+            <w:szCs w:val="20"/>
+          </w:rPr>
+          <w:t>10</w:t>
+        </w:r>
+        <w:r>
+          <w:rPr>
+            <w:sz w:val="20"/>
+            <w:szCs w:val="20"/>
+          </w:rPr>
+          <w:fldChar w:fldCharType="end"/>
+        </w:r>
+      </w:sdtContent>
+    </w:sdt>
+  </w:p>
+</w:ftr>
+</file>
+
 <file path=word/footnotes.xml><?xml version="1.0" encoding="utf-8"?>
 <w:footnotes xmlns:wpc="http://schemas.microsoft.com/office/word/2010/wordprocessingCanvas" xmlns:cx="http://schemas.microsoft.com/office/drawing/2014/chartex" xmlns:cx1="http://schemas.microsoft.com/office/drawing/2015/9/8/chartex" xmlns:cx2="http://schemas.microsoft.com/office/drawing/2015/10/21/chartex" xmlns:mc="http://schemas.openxmlformats.org/markup-compatibility/2006" xmlns:o="urn:schemas-microsoft-com:office:office" xmlns:r="http://schemas.openxmlformats.org/officeDocument/2006/relationships" xmlns:m="http://schemas.openxmlformats.org/officeDocument/2006/math" xmlns:v="urn:schemas-microsoft-com:vml" xmlns:wp14="http://schemas.microsoft.com/office/word/2010/wordprocessingDrawing" xmlns:wp="http://schemas.openxmlformats.org/drawingml/2006/wordprocessingDrawing" xmlns:w10="urn:schemas-microsoft-com:office:word" xmlns:w="http://schemas.openxmlformats.org/wordprocessingml/2006/main" xmlns:w14="http://schemas.microsoft.com/office/word/2010/wordml" xmlns:w15="http://schemas.microsoft.com/office/word/2012/wordml" xmlns:w16se="http://schemas.microsoft.com/office/word/2015/wordml/symex" xmlns:wpg="http://schemas.microsoft.com/office/word/2010/wordprocessingGroup" xmlns:wpi="http://schemas.microsoft.com/office/word/2010/wordprocessingInk" xmlns:wne="http://schemas.microsoft.com/office/word/2006/wordml" xmlns:wps="http://schemas.microsoft.com/office/word/2010/wordprocessingShape" mc:Ignorable="w14 w15 w16se wp14">
   <w:footnote w:type="separator" w:id="-1">
@@ -4465,39 +6789,45 @@
 
 <file path=word/header1.xml><?xml version="1.0" encoding="utf-8"?>
 <w:hdr xmlns:wpc="http://schemas.microsoft.com/office/word/2010/wordprocessingCanvas" xmlns:cx="http://schemas.microsoft.com/office/drawing/2014/chartex" xmlns:cx1="http://schemas.microsoft.com/office/drawing/2015/9/8/chartex" xmlns:cx2="http://schemas.microsoft.com/office/drawing/2015/10/21/chartex" xmlns:mc="http://schemas.openxmlformats.org/markup-compatibility/2006" xmlns:o="urn:schemas-microsoft-com:office:office" xmlns:r="http://schemas.openxmlformats.org/officeDocument/2006/relationships" xmlns:m="http://schemas.openxmlformats.org/officeDocument/2006/math" xmlns:v="urn:schemas-microsoft-com:vml" xmlns:wp14="http://schemas.microsoft.com/office/word/2010/wordprocessingDrawing" xmlns:wp="http://schemas.openxmlformats.org/drawingml/2006/wordprocessingDrawing" xmlns:w10="urn:schemas-microsoft-com:office:word" xmlns:w="http://schemas.openxmlformats.org/wordprocessingml/2006/main" xmlns:w14="http://schemas.microsoft.com/office/word/2010/wordml" xmlns:w15="http://schemas.microsoft.com/office/word/2012/wordml" xmlns:w16se="http://schemas.microsoft.com/office/word/2015/wordml/symex" xmlns:wpg="http://schemas.microsoft.com/office/word/2010/wordprocessingGroup" xmlns:wpi="http://schemas.microsoft.com/office/word/2010/wordprocessingInk" xmlns:wne="http://schemas.microsoft.com/office/word/2006/wordml" xmlns:wps="http://schemas.microsoft.com/office/word/2010/wordprocessingShape" mc:Ignorable="w14 w15 w16se wp14">
-  <w:sdt>
-    <w:sdtPr>
-      <w:id w:val="-666165111"/>
-      <w:docPartObj>
-        <w:docPartGallery w:val="Page Numbers (Top of Page)"/>
-        <w:docPartUnique/>
-      </w:docPartObj>
-    </w:sdtPr>
-    <w:sdtEndPr/>
-    <w:sdtContent>
-      <w:p>
-        <w:pPr>
-          <w:pStyle w:val="Kopfzeile"/>
-          <w:pBdr>
-            <w:bottom w:val="single" w:sz="4" w:space="1" w:color="auto"/>
-          </w:pBdr>
-          <w:tabs>
-            <w:tab w:val="clear" w:pos="4536"/>
-          </w:tabs>
-          <w:jc w:val="right"/>
-        </w:pPr>
-      </w:p>
-    </w:sdtContent>
-  </w:sdt>
+  <w:p>
+    <w:pPr>
+      <w:pStyle w:val="Kopfzeile"/>
+      <w:pBdr>
+        <w:bottom w:val="single" w:sz="4" w:space="1" w:color="auto"/>
+      </w:pBdr>
+      <w:tabs>
+        <w:tab w:val="clear" w:pos="4536"/>
+      </w:tabs>
+      <w:jc w:val="right"/>
+    </w:pPr>
+  </w:p>
 </w:hdr>
 </file>
 
 <file path=word/header2.xml><?xml version="1.0" encoding="utf-8"?>
 <w:hdr xmlns:wpc="http://schemas.microsoft.com/office/word/2010/wordprocessingCanvas" xmlns:cx="http://schemas.microsoft.com/office/drawing/2014/chartex" xmlns:cx1="http://schemas.microsoft.com/office/drawing/2015/9/8/chartex" xmlns:cx2="http://schemas.microsoft.com/office/drawing/2015/10/21/chartex" xmlns:mc="http://schemas.openxmlformats.org/markup-compatibility/2006" xmlns:o="urn:schemas-microsoft-com:office:office" xmlns:r="http://schemas.openxmlformats.org/officeDocument/2006/relationships" xmlns:m="http://schemas.openxmlformats.org/officeDocument/2006/math" xmlns:v="urn:schemas-microsoft-com:vml" xmlns:wp14="http://schemas.microsoft.com/office/word/2010/wordprocessingDrawing" xmlns:wp="http://schemas.openxmlformats.org/drawingml/2006/wordprocessingDrawing" xmlns:w10="urn:schemas-microsoft-com:office:word" xmlns:w="http://schemas.openxmlformats.org/wordprocessingml/2006/main" xmlns:w14="http://schemas.microsoft.com/office/word/2010/wordml" xmlns:w15="http://schemas.microsoft.com/office/word/2012/wordml" xmlns:w16se="http://schemas.microsoft.com/office/word/2015/wordml/symex" xmlns:wpg="http://schemas.microsoft.com/office/word/2010/wordprocessingGroup" xmlns:wpi="http://schemas.microsoft.com/office/word/2010/wordprocessingInk" xmlns:wne="http://schemas.microsoft.com/office/word/2006/wordml" xmlns:wps="http://schemas.microsoft.com/office/word/2010/wordprocessingShape" mc:Ignorable="w14 w15 w16se wp14">
+  <w:p>
+    <w:pPr>
+      <w:pStyle w:val="Kopfzeile"/>
+      <w:pBdr>
+        <w:bottom w:val="single" w:sz="4" w:space="1" w:color="auto"/>
+      </w:pBdr>
+      <w:tabs>
+        <w:tab w:val="clear" w:pos="4536"/>
+      </w:tabs>
+      <w:jc w:val="right"/>
+    </w:pPr>
+  </w:p>
+</w:hdr>
+</file>
+
+<file path=word/header3.xml><?xml version="1.0" encoding="utf-8"?>
+<w:hdr xmlns:wpc="http://schemas.microsoft.com/office/word/2010/wordprocessingCanvas" xmlns:cx="http://schemas.microsoft.com/office/drawing/2014/chartex" xmlns:cx1="http://schemas.microsoft.com/office/drawing/2015/9/8/chartex" xmlns:cx2="http://schemas.microsoft.com/office/drawing/2015/10/21/chartex" xmlns:mc="http://schemas.openxmlformats.org/markup-compatibility/2006" xmlns:o="urn:schemas-microsoft-com:office:office" xmlns:r="http://schemas.openxmlformats.org/officeDocument/2006/relationships" xmlns:m="http://schemas.openxmlformats.org/officeDocument/2006/math" xmlns:v="urn:schemas-microsoft-com:vml" xmlns:wp14="http://schemas.microsoft.com/office/word/2010/wordprocessingDrawing" xmlns:wp="http://schemas.openxmlformats.org/drawingml/2006/wordprocessingDrawing" xmlns:w10="urn:schemas-microsoft-com:office:word" xmlns:w="http://schemas.openxmlformats.org/wordprocessingml/2006/main" xmlns:w14="http://schemas.microsoft.com/office/word/2010/wordml" xmlns:w15="http://schemas.microsoft.com/office/word/2012/wordml" xmlns:w16se="http://schemas.microsoft.com/office/word/2015/wordml/symex" xmlns:wpg="http://schemas.microsoft.com/office/word/2010/wordprocessingGroup" xmlns:wpi="http://schemas.microsoft.com/office/word/2010/wordprocessingInk" xmlns:wne="http://schemas.microsoft.com/office/word/2006/wordml" xmlns:wps="http://schemas.microsoft.com/office/word/2010/wordprocessingShape" mc:Ignorable="w14 w15 w16se wp14">
   <w:sdt>
     <w:sdtPr>
       <w:rPr>
         <w:sz w:val="20"/>
+        <w:szCs w:val="20"/>
       </w:rPr>
       <w:id w:val="-279119817"/>
       <w:docPartObj>
@@ -4515,56 +6845,30 @@
           </w:pBdr>
           <w:rPr>
             <w:sz w:val="20"/>
+            <w:szCs w:val="20"/>
           </w:rPr>
         </w:pPr>
         <w:r>
           <w:rPr>
             <w:sz w:val="20"/>
+            <w:szCs w:val="20"/>
+            <w:lang w:val="de-DE" w:eastAsia="de-DE"/>
           </w:rPr>
-          <w:t>SST Übung 1</w:t>
+          <w:t>Softwarekomponenten – Dynamic Link Libraries</w:t>
         </w:r>
         <w:r>
           <w:rPr>
             <w:sz w:val="20"/>
+            <w:szCs w:val="20"/>
           </w:rPr>
           <w:tab/>
         </w:r>
         <w:r>
           <w:rPr>
             <w:sz w:val="20"/>
+            <w:szCs w:val="20"/>
           </w:rPr>
           <w:tab/>
-        </w:r>
-        <w:r>
-          <w:rPr>
-            <w:sz w:val="20"/>
-          </w:rPr>
-          <w:fldChar w:fldCharType="begin"/>
-        </w:r>
-        <w:r>
-          <w:rPr>
-            <w:sz w:val="20"/>
-          </w:rPr>
-          <w:instrText>PAGE   \* MERGEFORMAT</w:instrText>
-        </w:r>
-        <w:r>
-          <w:rPr>
-            <w:sz w:val="20"/>
-          </w:rPr>
-          <w:fldChar w:fldCharType="separate"/>
-        </w:r>
-        <w:r>
-          <w:rPr>
-            <w:noProof/>
-            <w:sz w:val="20"/>
-          </w:rPr>
-          <w:t>1</w:t>
-        </w:r>
-        <w:r>
-          <w:rPr>
-            <w:sz w:val="20"/>
-          </w:rPr>
-          <w:fldChar w:fldCharType="end"/>
         </w:r>
       </w:p>
     </w:sdtContent>
@@ -8146,7 +10450,7 @@
 </file>
 
 <file path=customXml/itemProps1.xml><?xml version="1.0" encoding="utf-8"?>
-<ds:datastoreItem xmlns:ds="http://schemas.openxmlformats.org/officeDocument/2006/customXml" ds:itemID="{B8CFED9E-23BD-4966-B97D-291FCF29D1AF}">
+<ds:datastoreItem xmlns:ds="http://schemas.openxmlformats.org/officeDocument/2006/customXml" ds:itemID="{10E987D0-87D3-4951-80EE-46977E0A7C0B}">
   <ds:schemaRefs>
     <ds:schemaRef ds:uri="http://schemas.openxmlformats.org/officeDocument/2006/bibliography"/>
   </ds:schemaRefs>

</xml_diff>

<commit_message>
Chris Doku fertig + letzte auskommentierungen entfernt im Programm
</commit_message>
<xml_diff>
--- a/Dokumente/SST_LB01_[Wieland, Wieser, Kaschnitz].docx
+++ b/Dokumente/SST_LB01_[Wieland, Wieser, Kaschnitz].docx
@@ -8476,12 +8476,10 @@
         <w:pStyle w:val="berschrift1"/>
         <w:ind w:left="431" w:hanging="431"/>
       </w:pPr>
-      <w:bookmarkStart w:id="15" w:name="_GoBack"/>
-      <w:bookmarkEnd w:id="15"/>
       <w:r>
         <w:br w:type="page"/>
       </w:r>
-      <w:bookmarkStart w:id="16" w:name="_Toc464653622"/>
+      <w:bookmarkStart w:id="15" w:name="_Toc464653622"/>
       <w:bookmarkEnd w:id="11"/>
       <w:bookmarkEnd w:id="12"/>
       <w:bookmarkEnd w:id="13"/>
@@ -8496,7 +8494,7 @@
       <w:r>
         <w:t>übersicht</w:t>
       </w:r>
-      <w:bookmarkEnd w:id="16"/>
+      <w:bookmarkEnd w:id="15"/>
     </w:p>
     <w:p>
       <w:pPr>
@@ -8532,7 +8530,7 @@
           <w:szCs w:val="28"/>
         </w:rPr>
       </w:pPr>
-      <w:bookmarkStart w:id="17" w:name="_Toc464653623"/>
+      <w:bookmarkStart w:id="16" w:name="_Toc464653623"/>
       <w:r>
         <w:rPr>
           <w:sz w:val="28"/>
@@ -8540,7 +8538,7 @@
         </w:rPr>
         <w:t>Kunden &amp; Konten</w:t>
       </w:r>
-      <w:bookmarkEnd w:id="17"/>
+      <w:bookmarkEnd w:id="16"/>
     </w:p>
     <w:p>
       <w:pPr>
@@ -8574,14 +8572,14 @@
           <w:lang w:val="de-DE"/>
         </w:rPr>
       </w:pPr>
-      <w:bookmarkStart w:id="18" w:name="_Toc464653624"/>
+      <w:bookmarkStart w:id="17" w:name="_Toc464653624"/>
       <w:r>
         <w:rPr>
           <w:lang w:val="de-DE"/>
         </w:rPr>
         <w:t>Klasse „Customer“</w:t>
       </w:r>
-      <w:bookmarkEnd w:id="18"/>
+      <w:bookmarkEnd w:id="17"/>
     </w:p>
     <w:p>
       <w:pPr>
@@ -8607,14 +8605,14 @@
           <w:lang w:val="de-DE"/>
         </w:rPr>
       </w:pPr>
-      <w:bookmarkStart w:id="19" w:name="_Toc464653625"/>
+      <w:bookmarkStart w:id="18" w:name="_Toc464653625"/>
       <w:r>
         <w:rPr>
           <w:lang w:val="de-DE"/>
         </w:rPr>
         <w:t>Klasse „Sparkonto“</w:t>
       </w:r>
-      <w:bookmarkEnd w:id="19"/>
+      <w:bookmarkEnd w:id="18"/>
     </w:p>
     <w:p>
       <w:pPr>
@@ -8637,7 +8635,7 @@
           <w:lang w:val="de-DE"/>
         </w:rPr>
       </w:pPr>
-      <w:bookmarkStart w:id="20" w:name="_Toc464653626"/>
+      <w:bookmarkStart w:id="19" w:name="_Toc464653626"/>
       <w:r>
         <w:rPr>
           <w:lang w:val="de-DE"/>
@@ -8650,7 +8648,7 @@
         </w:rPr>
         <w:t>“</w:t>
       </w:r>
-      <w:bookmarkEnd w:id="20"/>
+      <w:bookmarkEnd w:id="19"/>
     </w:p>
     <w:p>
       <w:pPr>
@@ -8673,7 +8671,7 @@
           <w:szCs w:val="28"/>
         </w:rPr>
       </w:pPr>
-      <w:bookmarkStart w:id="21" w:name="_Toc464653627"/>
+      <w:bookmarkStart w:id="20" w:name="_Toc464653627"/>
       <w:r>
         <w:rPr>
           <w:sz w:val="28"/>
@@ -8681,7 +8679,7 @@
         </w:rPr>
         <w:t>Kontofunktionalitäten</w:t>
       </w:r>
-      <w:bookmarkEnd w:id="21"/>
+      <w:bookmarkEnd w:id="20"/>
     </w:p>
     <w:p>
       <w:pPr>
@@ -8739,7 +8737,7 @@
           <w:lang w:val="de-DE"/>
         </w:rPr>
       </w:pPr>
-      <w:bookmarkStart w:id="22" w:name="_Toc464653628"/>
+      <w:bookmarkStart w:id="21" w:name="_Toc464653628"/>
       <w:r>
         <w:rPr>
           <w:lang w:val="de-DE"/>
@@ -8761,63 +8759,63 @@
         </w:rPr>
         <w:t>“</w:t>
       </w:r>
+      <w:bookmarkEnd w:id="21"/>
+    </w:p>
+    <w:p>
+      <w:pPr>
+        <w:ind w:left="708"/>
+      </w:pPr>
+      <w:r>
+        <w:t>Bei Verwendung dieser Klasse wird eine neue Überweisung vom Quellkonto, welches dem Konto des Benutzers, der eine Transaktion betätigen will, entspricht, auf ein Zielkonto betätigt.</w:t>
+      </w:r>
+      <w:r>
+        <w:t xml:space="preserve"> Diese Klasse benötigt Informationen über </w:t>
+      </w:r>
+      <w:r>
+        <w:t>das Konto des Benutzers sowie eines Betrage</w:t>
+      </w:r>
+      <w:r>
+        <w:t>s und eines Verwendungszweckes. Nach jeder Überweisung werden Daten bezüglich des Datums, Verwendungszweckes und Betrags in e</w:t>
+      </w:r>
+      <w:r>
+        <w:t>in Kontoauszug-File</w:t>
+      </w:r>
+      <w:r>
+        <w:t xml:space="preserve"> im Projektordner</w:t>
+      </w:r>
+      <w:r>
+        <w:t xml:space="preserve"> gesichert.</w:t>
+      </w:r>
+    </w:p>
+    <w:p>
+      <w:pPr>
+        <w:pStyle w:val="berschrift3"/>
+        <w:rPr>
+          <w:lang w:val="de-DE"/>
+        </w:rPr>
+      </w:pPr>
+      <w:bookmarkStart w:id="22" w:name="_Toc464653629"/>
+      <w:r>
+        <w:rPr>
+          <w:lang w:val="de-DE"/>
+        </w:rPr>
+        <w:t>Klasse „</w:t>
+      </w:r>
+      <w:proofErr w:type="spellStart"/>
+      <w:r>
+        <w:rPr>
+          <w:lang w:val="de-DE"/>
+        </w:rPr>
+        <w:t>Waehrungsmodul</w:t>
+      </w:r>
+      <w:proofErr w:type="spellEnd"/>
+      <w:r>
+        <w:rPr>
+          <w:lang w:val="de-DE"/>
+        </w:rPr>
+        <w:t>“</w:t>
+      </w:r>
       <w:bookmarkEnd w:id="22"/>
-    </w:p>
-    <w:p>
-      <w:pPr>
-        <w:ind w:left="708"/>
-      </w:pPr>
-      <w:r>
-        <w:t>Bei Verwendung dieser Klasse wird eine neue Überweisung vom Quellkonto, welches dem Konto des Benutzers, der eine Transaktion betätigen will, entspricht, auf ein Zielkonto betätigt.</w:t>
-      </w:r>
-      <w:r>
-        <w:t xml:space="preserve"> Diese Klasse benötigt Informationen über </w:t>
-      </w:r>
-      <w:r>
-        <w:t>das Konto des Benutzers sowie eines Betrage</w:t>
-      </w:r>
-      <w:r>
-        <w:t>s und eines Verwendungszweckes. Nach jeder Überweisung werden Daten bezüglich des Datums, Verwendungszweckes und Betrags in e</w:t>
-      </w:r>
-      <w:r>
-        <w:t>in Kontoauszug-File</w:t>
-      </w:r>
-      <w:r>
-        <w:t xml:space="preserve"> im Projektordner</w:t>
-      </w:r>
-      <w:r>
-        <w:t xml:space="preserve"> gesichert.</w:t>
-      </w:r>
-    </w:p>
-    <w:p>
-      <w:pPr>
-        <w:pStyle w:val="berschrift3"/>
-        <w:rPr>
-          <w:lang w:val="de-DE"/>
-        </w:rPr>
-      </w:pPr>
-      <w:bookmarkStart w:id="23" w:name="_Toc464653629"/>
-      <w:r>
-        <w:rPr>
-          <w:lang w:val="de-DE"/>
-        </w:rPr>
-        <w:t>Klasse „</w:t>
-      </w:r>
-      <w:proofErr w:type="spellStart"/>
-      <w:r>
-        <w:rPr>
-          <w:lang w:val="de-DE"/>
-        </w:rPr>
-        <w:t>Waehrungsmodul</w:t>
-      </w:r>
-      <w:proofErr w:type="spellEnd"/>
-      <w:r>
-        <w:rPr>
-          <w:lang w:val="de-DE"/>
-        </w:rPr>
-        <w:t>“</w:t>
-      </w:r>
-      <w:bookmarkEnd w:id="23"/>
     </w:p>
     <w:p>
       <w:pPr>
@@ -8863,7 +8861,7 @@
           <w:szCs w:val="28"/>
         </w:rPr>
       </w:pPr>
-      <w:bookmarkStart w:id="24" w:name="_Toc464653630"/>
+      <w:bookmarkStart w:id="23" w:name="_Toc464653630"/>
       <w:r>
         <w:rPr>
           <w:color w:val="FF0000"/>
@@ -8872,7 +8870,7 @@
         </w:rPr>
         <w:t>Persistente Datenspeicherung</w:t>
       </w:r>
-      <w:bookmarkEnd w:id="24"/>
+      <w:bookmarkEnd w:id="23"/>
     </w:p>
     <w:p>
       <w:pPr>
@@ -8907,7 +8905,7 @@
           <w:lang w:val="de-DE"/>
         </w:rPr>
       </w:pPr>
-      <w:bookmarkStart w:id="25" w:name="_Toc464653631"/>
+      <w:bookmarkStart w:id="24" w:name="_Toc464653631"/>
       <w:r>
         <w:rPr>
           <w:color w:val="FF0000"/>
@@ -8915,7 +8913,7 @@
         </w:rPr>
         <w:t>Test2.3.1</w:t>
       </w:r>
-      <w:bookmarkEnd w:id="25"/>
+      <w:bookmarkEnd w:id="24"/>
     </w:p>
     <w:p>
       <w:pPr>
@@ -8960,12 +8958,12 @@
       <w:r>
         <w:br w:type="page"/>
       </w:r>
-      <w:bookmarkStart w:id="26" w:name="_Toc464653632"/>
+      <w:bookmarkStart w:id="25" w:name="_Toc464653632"/>
       <w:r>
         <w:lastRenderedPageBreak/>
         <w:t>Dokumentation der Funktionalität der DLL</w:t>
       </w:r>
-      <w:bookmarkEnd w:id="26"/>
+      <w:bookmarkEnd w:id="25"/>
     </w:p>
     <w:p>
       <w:pPr>
@@ -9002,7 +9000,7 @@
           <w:szCs w:val="28"/>
         </w:rPr>
       </w:pPr>
-      <w:bookmarkStart w:id="27" w:name="_Toc464653633"/>
+      <w:bookmarkStart w:id="26" w:name="_Toc464653633"/>
       <w:r>
         <w:rPr>
           <w:sz w:val="28"/>
@@ -9010,7 +9008,7 @@
         </w:rPr>
         <w:t>Kunden &amp; Konten</w:t>
       </w:r>
-      <w:bookmarkEnd w:id="27"/>
+      <w:bookmarkEnd w:id="26"/>
     </w:p>
     <w:p>
       <w:pPr>
@@ -9039,11 +9037,11 @@
           <w:lang w:val="de-DE"/>
         </w:rPr>
       </w:pPr>
-      <w:bookmarkStart w:id="28" w:name="_Toc464653634"/>
+      <w:bookmarkStart w:id="27" w:name="_Toc464653634"/>
       <w:r>
         <w:t>Funktionen der Schnittstelle</w:t>
       </w:r>
-      <w:bookmarkEnd w:id="28"/>
+      <w:bookmarkEnd w:id="27"/>
     </w:p>
     <w:p>
       <w:pPr>
@@ -9668,19 +9666,7 @@
         <w:t>Kundennachnamenänderung</w:t>
       </w:r>
       <w:r>
-        <w:t xml:space="preserve"> wird einem vorhandenen Kunden der </w:t>
-      </w:r>
-      <w:r>
-        <w:t>Nachname</w:t>
-      </w:r>
-      <w:r>
-        <w:t xml:space="preserve"> geändert. Dazu wird der Parameter </w:t>
-      </w:r>
-      <w:r>
-        <w:t>_Nachname</w:t>
-      </w:r>
-      <w:r>
-        <w:t xml:space="preserve"> mitübergeben. In dieser Funktion wird außerdem die Funktion </w:t>
+        <w:t xml:space="preserve"> wird einem vorhandenen Kunden der Nachname geändert. Dazu wird der Parameter _Nachname mitübergeben. In dieser Funktion wird außerdem die Funktion </w:t>
       </w:r>
       <w:proofErr w:type="spellStart"/>
       <w:proofErr w:type="gramStart"/>
@@ -9718,8 +9704,66 @@
           <w:sz w:val="19"/>
           <w:szCs w:val="19"/>
         </w:rPr>
-        <w:t>v</w:t>
-      </w:r>
+        <w:t>void</w:t>
+      </w:r>
+      <w:proofErr w:type="spellEnd"/>
+      <w:r>
+        <w:rPr>
+          <w:rFonts w:ascii="Consolas" w:eastAsiaTheme="minorHAnsi" w:hAnsi="Consolas" w:cs="Consolas"/>
+          <w:color w:val="000000"/>
+          <w:sz w:val="19"/>
+          <w:szCs w:val="19"/>
+        </w:rPr>
+        <w:t xml:space="preserve"> </w:t>
+      </w:r>
+      <w:proofErr w:type="gramStart"/>
+      <w:r>
+        <w:rPr>
+          <w:rFonts w:ascii="Consolas" w:eastAsiaTheme="minorHAnsi" w:hAnsi="Consolas" w:cs="Consolas"/>
+          <w:color w:val="000000"/>
+          <w:sz w:val="19"/>
+          <w:szCs w:val="19"/>
+        </w:rPr>
+        <w:t>Kundenadressänderung(</w:t>
+      </w:r>
+      <w:proofErr w:type="gramEnd"/>
+      <w:r>
+        <w:rPr>
+          <w:rFonts w:ascii="Consolas" w:eastAsiaTheme="minorHAnsi" w:hAnsi="Consolas" w:cs="Consolas"/>
+          <w:color w:val="2B91AF"/>
+          <w:sz w:val="19"/>
+          <w:szCs w:val="19"/>
+        </w:rPr>
+        <w:t>CUSTOMER</w:t>
+      </w:r>
+      <w:r>
+        <w:rPr>
+          <w:rFonts w:ascii="Consolas" w:eastAsiaTheme="minorHAnsi" w:hAnsi="Consolas" w:cs="Consolas"/>
+          <w:color w:val="000000"/>
+          <w:sz w:val="19"/>
+          <w:szCs w:val="19"/>
+        </w:rPr>
+        <w:t xml:space="preserve"> *</w:t>
+      </w:r>
+      <w:r>
+        <w:rPr>
+          <w:rFonts w:ascii="Consolas" w:eastAsiaTheme="minorHAnsi" w:hAnsi="Consolas" w:cs="Consolas"/>
+          <w:color w:val="808080"/>
+          <w:sz w:val="19"/>
+          <w:szCs w:val="19"/>
+        </w:rPr>
+        <w:t>Kunde</w:t>
+      </w:r>
+      <w:r>
+        <w:rPr>
+          <w:rFonts w:ascii="Consolas" w:eastAsiaTheme="minorHAnsi" w:hAnsi="Consolas" w:cs="Consolas"/>
+          <w:color w:val="000000"/>
+          <w:sz w:val="19"/>
+          <w:szCs w:val="19"/>
+        </w:rPr>
+        <w:t xml:space="preserve">, </w:t>
+      </w:r>
+      <w:proofErr w:type="spellStart"/>
       <w:r>
         <w:rPr>
           <w:rFonts w:ascii="Consolas" w:eastAsiaTheme="minorHAnsi" w:hAnsi="Consolas" w:cs="Consolas"/>
@@ -9727,7 +9771,7 @@
           <w:sz w:val="19"/>
           <w:szCs w:val="19"/>
         </w:rPr>
-        <w:t>oid</w:t>
+        <w:t>char</w:t>
       </w:r>
       <w:proofErr w:type="spellEnd"/>
       <w:r>
@@ -9737,9 +9781,17 @@
           <w:sz w:val="19"/>
           <w:szCs w:val="19"/>
         </w:rPr>
-        <w:t xml:space="preserve"> </w:t>
-      </w:r>
-      <w:proofErr w:type="gramStart"/>
+        <w:t xml:space="preserve">* </w:t>
+      </w:r>
+      <w:r>
+        <w:rPr>
+          <w:rFonts w:ascii="Consolas" w:eastAsiaTheme="minorHAnsi" w:hAnsi="Consolas" w:cs="Consolas"/>
+          <w:color w:val="808080"/>
+          <w:sz w:val="19"/>
+          <w:szCs w:val="19"/>
+        </w:rPr>
+        <w:t>_Adresse</w:t>
+      </w:r>
       <w:r>
         <w:rPr>
           <w:rFonts w:ascii="Consolas" w:eastAsiaTheme="minorHAnsi" w:hAnsi="Consolas" w:cs="Consolas"/>
@@ -9747,81 +9799,6 @@
           <w:sz w:val="19"/>
           <w:szCs w:val="19"/>
         </w:rPr>
-        <w:t>Kundenadressänderung(</w:t>
-      </w:r>
-      <w:proofErr w:type="gramEnd"/>
-      <w:r>
-        <w:rPr>
-          <w:rFonts w:ascii="Consolas" w:eastAsiaTheme="minorHAnsi" w:hAnsi="Consolas" w:cs="Consolas"/>
-          <w:color w:val="2B91AF"/>
-          <w:sz w:val="19"/>
-          <w:szCs w:val="19"/>
-        </w:rPr>
-        <w:t>CUSTOMER</w:t>
-      </w:r>
-      <w:r>
-        <w:rPr>
-          <w:rFonts w:ascii="Consolas" w:eastAsiaTheme="minorHAnsi" w:hAnsi="Consolas" w:cs="Consolas"/>
-          <w:color w:val="000000"/>
-          <w:sz w:val="19"/>
-          <w:szCs w:val="19"/>
-        </w:rPr>
-        <w:t xml:space="preserve"> *</w:t>
-      </w:r>
-      <w:r>
-        <w:rPr>
-          <w:rFonts w:ascii="Consolas" w:eastAsiaTheme="minorHAnsi" w:hAnsi="Consolas" w:cs="Consolas"/>
-          <w:color w:val="808080"/>
-          <w:sz w:val="19"/>
-          <w:szCs w:val="19"/>
-        </w:rPr>
-        <w:t>Kunde</w:t>
-      </w:r>
-      <w:r>
-        <w:rPr>
-          <w:rFonts w:ascii="Consolas" w:eastAsiaTheme="minorHAnsi" w:hAnsi="Consolas" w:cs="Consolas"/>
-          <w:color w:val="000000"/>
-          <w:sz w:val="19"/>
-          <w:szCs w:val="19"/>
-        </w:rPr>
-        <w:t xml:space="preserve">, </w:t>
-      </w:r>
-      <w:proofErr w:type="spellStart"/>
-      <w:r>
-        <w:rPr>
-          <w:rFonts w:ascii="Consolas" w:eastAsiaTheme="minorHAnsi" w:hAnsi="Consolas" w:cs="Consolas"/>
-          <w:color w:val="0000FF"/>
-          <w:sz w:val="19"/>
-          <w:szCs w:val="19"/>
-        </w:rPr>
-        <w:t>char</w:t>
-      </w:r>
-      <w:proofErr w:type="spellEnd"/>
-      <w:r>
-        <w:rPr>
-          <w:rFonts w:ascii="Consolas" w:eastAsiaTheme="minorHAnsi" w:hAnsi="Consolas" w:cs="Consolas"/>
-          <w:color w:val="000000"/>
-          <w:sz w:val="19"/>
-          <w:szCs w:val="19"/>
-        </w:rPr>
-        <w:t xml:space="preserve">* </w:t>
-      </w:r>
-      <w:r>
-        <w:rPr>
-          <w:rFonts w:ascii="Consolas" w:eastAsiaTheme="minorHAnsi" w:hAnsi="Consolas" w:cs="Consolas"/>
-          <w:color w:val="808080"/>
-          <w:sz w:val="19"/>
-          <w:szCs w:val="19"/>
-        </w:rPr>
-        <w:t>_Adresse</w:t>
-      </w:r>
-      <w:r>
-        <w:rPr>
-          <w:rFonts w:ascii="Consolas" w:eastAsiaTheme="minorHAnsi" w:hAnsi="Consolas" w:cs="Consolas"/>
-          <w:color w:val="000000"/>
-          <w:sz w:val="19"/>
-          <w:szCs w:val="19"/>
-        </w:rPr>
         <w:t>);</w:t>
       </w:r>
     </w:p>
@@ -9848,19 +9825,7 @@
         <w:t>die</w:t>
       </w:r>
       <w:r>
-        <w:t xml:space="preserve"> </w:t>
-      </w:r>
-      <w:r>
-        <w:t>Adresse</w:t>
-      </w:r>
-      <w:r>
-        <w:t xml:space="preserve"> geändert. Dazu wird der Parameter _</w:t>
-      </w:r>
-      <w:r>
-        <w:t>Adresse</w:t>
-      </w:r>
-      <w:r>
-        <w:t xml:space="preserve"> mitübergeben. In dieser Funktion wird außerdem die Funktion </w:t>
+        <w:t xml:space="preserve"> Adresse geändert. Dazu wird der Parameter _Adresse mitübergeben. In dieser Funktion wird außerdem die Funktion </w:t>
       </w:r>
       <w:proofErr w:type="spellStart"/>
       <w:proofErr w:type="gramStart"/>
@@ -10010,19 +9975,7 @@
         <w:t>Kunden</w:t>
       </w:r>
       <w:r>
-        <w:t xml:space="preserve"> der </w:t>
-      </w:r>
-      <w:r>
-        <w:t>Wohnort</w:t>
-      </w:r>
-      <w:r>
-        <w:t xml:space="preserve"> geändert. Dazu wird der Parameter _</w:t>
-      </w:r>
-      <w:r>
-        <w:t>Wohnort</w:t>
-      </w:r>
-      <w:r>
-        <w:t xml:space="preserve"> mitübergeben. In dieser Funktion wird außerdem die Funktion </w:t>
+        <w:t xml:space="preserve"> der Wohnort geändert. Dazu wird der Parameter _Wohnort mitübergeben. In dieser Funktion wird außerdem die Funktion </w:t>
       </w:r>
       <w:proofErr w:type="spellStart"/>
       <w:proofErr w:type="gramStart"/>
@@ -10163,19 +10116,7 @@
         <w:ind w:left="1068"/>
       </w:pPr>
       <w:r>
-        <w:t xml:space="preserve">Mit dieser Funktion wird </w:t>
-      </w:r>
-      <w:r>
-        <w:t xml:space="preserve">einem vorhandenen Kunden die Telefonnummer </w:t>
-      </w:r>
-      <w:r>
-        <w:t>geändert. Dazu wird der Parameter _</w:t>
-      </w:r>
-      <w:r>
-        <w:t>Telefon</w:t>
-      </w:r>
-      <w:r>
-        <w:t xml:space="preserve"> mitübergeben. In dieser Funktion wird außerdem die Funktion </w:t>
+        <w:t xml:space="preserve">Mit dieser Funktion wird einem vorhandenen Kunden die Telefonnummer geändert. Dazu wird der Parameter _Telefon mitübergeben. In dieser Funktion wird außerdem die Funktion </w:t>
       </w:r>
       <w:proofErr w:type="spellStart"/>
       <w:proofErr w:type="gramStart"/>
@@ -10477,22 +10418,7 @@
         <w:ind w:left="1068"/>
       </w:pPr>
       <w:r>
-        <w:t>Diese Funktion wird verwendet um eine neue Instanz der Klasse „</w:t>
-      </w:r>
-      <w:r>
-        <w:t>Sparkonto</w:t>
-      </w:r>
-      <w:r>
-        <w:t xml:space="preserve">“ zu erzeugen. </w:t>
-      </w:r>
-      <w:r>
-        <w:t>Ein Kunde muss als Kontoverfüger übergeben werden</w:t>
-      </w:r>
-      <w:r>
-        <w:t xml:space="preserve">. Mit dieser Funktion wird eine neue Instanz erzeugt mit </w:t>
-      </w:r>
-      <w:r>
-        <w:t xml:space="preserve">dem Kunden als Kontoverfüger mithilfe </w:t>
+        <w:t xml:space="preserve">Diese Funktion wird verwendet um eine neue Instanz der Klasse „Sparkonto“ zu erzeugen. Ein Kunde muss als Kontoverfüger übergeben werden. Mit dieser Funktion wird eine neue Instanz erzeugt mit dem Kunden als Kontoverfüger mithilfe </w:t>
       </w:r>
       <w:r>
         <w:lastRenderedPageBreak/>
@@ -10533,10 +10459,7 @@
       <w:proofErr w:type="spellStart"/>
       <w:proofErr w:type="gramStart"/>
       <w:r>
-        <w:t>write</w:t>
-      </w:r>
-      <w:r>
-        <w:t>User</w:t>
+        <w:t>writeUser</w:t>
       </w:r>
       <w:proofErr w:type="spellEnd"/>
       <w:r>
@@ -10544,10 +10467,7 @@
       </w:r>
       <w:proofErr w:type="gramEnd"/>
       <w:r>
-        <w:t xml:space="preserve">) </w:t>
-      </w:r>
-      <w:r>
-        <w:t xml:space="preserve">die </w:t>
+        <w:t xml:space="preserve">) die </w:t>
       </w:r>
       <w:r>
         <w:t>Kontonummer des neu erstellten Sparkontos in den übergebenen Kunden eingetragen, um später vom Kunden auf das Konto zugreifen zu können.</w:t>
@@ -10646,13 +10566,7 @@
         <w:ind w:left="1068"/>
       </w:pPr>
       <w:r>
-        <w:t>Diese Funktion wird verwendet um eine neue Instanz der Klasse „</w:t>
-      </w:r>
-      <w:r>
-        <w:t>Kreditkonto</w:t>
-      </w:r>
-      <w:r>
-        <w:t xml:space="preserve">“ zu erzeugen. Ein Kunde muss als Kontoverfüger übergeben werden. Mit dieser Funktion wird eine neue Instanz erzeugt mit dem Kunden als Kontoverfüger mithilfe der Setter Funktion </w:t>
+        <w:t xml:space="preserve">Diese Funktion wird verwendet um eine neue Instanz der Klasse „Kreditkonto“ zu erzeugen. Ein Kunde muss als Kontoverfüger übergeben werden. Mit dieser Funktion wird eine neue Instanz erzeugt mit dem Kunden als Kontoverfüger mithilfe der Setter Funktion </w:t>
       </w:r>
       <w:proofErr w:type="spellStart"/>
       <w:proofErr w:type="gramStart"/>
@@ -10921,8 +10835,9 @@
           <w:sz w:val="19"/>
           <w:szCs w:val="19"/>
         </w:rPr>
-        <w:t>add</w:t>
-      </w:r>
+        <w:t>addKreditKontoverfüger</w:t>
+      </w:r>
+      <w:proofErr w:type="spellEnd"/>
       <w:r>
         <w:rPr>
           <w:rFonts w:ascii="Consolas" w:eastAsiaTheme="minorHAnsi" w:hAnsi="Consolas" w:cs="Consolas"/>
@@ -10930,7 +10845,17 @@
           <w:sz w:val="19"/>
           <w:szCs w:val="19"/>
         </w:rPr>
-        <w:t>KreditK</w:t>
+        <w:t>(</w:t>
+      </w:r>
+      <w:proofErr w:type="gramEnd"/>
+      <w:r>
+        <w:rPr>
+          <w:rFonts w:ascii="Consolas" w:eastAsiaTheme="minorHAnsi" w:hAnsi="Consolas" w:cs="Consolas"/>
+          <w:color w:val="2B91AF"/>
+          <w:sz w:val="19"/>
+          <w:szCs w:val="19"/>
+        </w:rPr>
+        <w:t>SPARKONTO</w:t>
       </w:r>
       <w:r>
         <w:rPr>
@@ -10939,7 +10864,17 @@
           <w:sz w:val="19"/>
           <w:szCs w:val="19"/>
         </w:rPr>
-        <w:t>ontoverfüger</w:t>
+        <w:t xml:space="preserve">* </w:t>
+      </w:r>
+      <w:proofErr w:type="spellStart"/>
+      <w:r>
+        <w:rPr>
+          <w:rFonts w:ascii="Consolas" w:eastAsiaTheme="minorHAnsi" w:hAnsi="Consolas" w:cs="Consolas"/>
+          <w:color w:val="808080"/>
+          <w:sz w:val="19"/>
+          <w:szCs w:val="19"/>
+        </w:rPr>
+        <w:t>sk</w:t>
       </w:r>
       <w:proofErr w:type="spellEnd"/>
       <w:r>
@@ -10949,9 +10884,8 @@
           <w:sz w:val="19"/>
           <w:szCs w:val="19"/>
         </w:rPr>
-        <w:t>(</w:t>
-      </w:r>
-      <w:proofErr w:type="gramEnd"/>
+        <w:t xml:space="preserve">, </w:t>
+      </w:r>
       <w:r>
         <w:rPr>
           <w:rFonts w:ascii="Consolas" w:eastAsiaTheme="minorHAnsi" w:hAnsi="Consolas" w:cs="Consolas"/>
@@ -10959,7 +10893,7 @@
           <w:sz w:val="19"/>
           <w:szCs w:val="19"/>
         </w:rPr>
-        <w:t>SPARKONTO</w:t>
+        <w:t>CUSTOMER</w:t>
       </w:r>
       <w:r>
         <w:rPr>
@@ -10978,7 +10912,7 @@
           <w:sz w:val="19"/>
           <w:szCs w:val="19"/>
         </w:rPr>
-        <w:t>sk</w:t>
+        <w:t>cust</w:t>
       </w:r>
       <w:proofErr w:type="spellEnd"/>
       <w:r>
@@ -10988,44 +10922,6 @@
           <w:sz w:val="19"/>
           <w:szCs w:val="19"/>
         </w:rPr>
-        <w:t xml:space="preserve">, </w:t>
-      </w:r>
-      <w:r>
-        <w:rPr>
-          <w:rFonts w:ascii="Consolas" w:eastAsiaTheme="minorHAnsi" w:hAnsi="Consolas" w:cs="Consolas"/>
-          <w:color w:val="2B91AF"/>
-          <w:sz w:val="19"/>
-          <w:szCs w:val="19"/>
-        </w:rPr>
-        <w:t>CUSTOMER</w:t>
-      </w:r>
-      <w:r>
-        <w:rPr>
-          <w:rFonts w:ascii="Consolas" w:eastAsiaTheme="minorHAnsi" w:hAnsi="Consolas" w:cs="Consolas"/>
-          <w:color w:val="000000"/>
-          <w:sz w:val="19"/>
-          <w:szCs w:val="19"/>
-        </w:rPr>
-        <w:t xml:space="preserve">* </w:t>
-      </w:r>
-      <w:proofErr w:type="spellStart"/>
-      <w:r>
-        <w:rPr>
-          <w:rFonts w:ascii="Consolas" w:eastAsiaTheme="minorHAnsi" w:hAnsi="Consolas" w:cs="Consolas"/>
-          <w:color w:val="808080"/>
-          <w:sz w:val="19"/>
-          <w:szCs w:val="19"/>
-        </w:rPr>
-        <w:t>cust</w:t>
-      </w:r>
-      <w:proofErr w:type="spellEnd"/>
-      <w:r>
-        <w:rPr>
-          <w:rFonts w:ascii="Consolas" w:eastAsiaTheme="minorHAnsi" w:hAnsi="Consolas" w:cs="Consolas"/>
-          <w:color w:val="000000"/>
-          <w:sz w:val="19"/>
-          <w:szCs w:val="19"/>
-        </w:rPr>
         <w:t>);</w:t>
       </w:r>
     </w:p>
@@ -11038,13 +10934,7 @@
       </w:r>
       <w:proofErr w:type="spellStart"/>
       <w:r>
-        <w:t>add</w:t>
-      </w:r>
-      <w:r>
-        <w:t>Kredit</w:t>
-      </w:r>
-      <w:r>
-        <w:t>Kontoverfüger</w:t>
+        <w:t>addKreditKontoverfüger</w:t>
       </w:r>
       <w:proofErr w:type="spellEnd"/>
       <w:r>
@@ -11385,13 +11275,7 @@
         <w:ind w:left="1068"/>
       </w:pPr>
       <w:r>
-        <w:t xml:space="preserve">Bei </w:t>
-      </w:r>
-      <w:r>
-        <w:t>Kreditkontoentfernen</w:t>
-      </w:r>
-      <w:r>
-        <w:t xml:space="preserve"> wird ein bestehendes Konto gelöscht. Mit der Funktion </w:t>
+        <w:t xml:space="preserve">Bei Kreditkontoentfernen wird ein bestehendes Konto gelöscht. Mit der Funktion </w:t>
       </w:r>
       <w:proofErr w:type="spellStart"/>
       <w:proofErr w:type="gramStart"/>
@@ -11404,13 +11288,7 @@
       </w:r>
       <w:proofErr w:type="gramEnd"/>
       <w:r>
-        <w:t xml:space="preserve">) wird überprüft, ob es sich bei dem übergebenen Konto um ein </w:t>
-      </w:r>
-      <w:r>
-        <w:t>Kreditkonto</w:t>
-      </w:r>
-      <w:r>
-        <w:t xml:space="preserve"> handelt. Trifft das zu, so wird das Konto von dem übergebenen </w:t>
+        <w:t xml:space="preserve">) wird überprüft, ob es sich bei dem übergebenen Konto um ein Kreditkonto handelt. Trifft das zu, so wird das Konto von dem übergebenen </w:t>
       </w:r>
       <w:r>
         <w:lastRenderedPageBreak/>
@@ -11462,14 +11340,14 @@
           <w:lang w:val="de-DE"/>
         </w:rPr>
       </w:pPr>
-      <w:bookmarkStart w:id="29" w:name="_Toc464653635"/>
+      <w:bookmarkStart w:id="28" w:name="_Toc464653635"/>
       <w:r>
         <w:rPr>
           <w:lang w:val="de-DE"/>
         </w:rPr>
         <w:t>Funktionen der Klasse „Customer“</w:t>
       </w:r>
-      <w:bookmarkEnd w:id="29"/>
+      <w:bookmarkEnd w:id="28"/>
     </w:p>
     <w:p>
       <w:pPr>
@@ -12507,53 +12385,33 @@
       <w:pPr>
         <w:pStyle w:val="Beschriftung"/>
       </w:pPr>
-      <w:bookmarkStart w:id="30" w:name="_Toc464659761"/>
+      <w:bookmarkStart w:id="29" w:name="_Toc464659761"/>
       <w:r>
         <w:t xml:space="preserve">Tabelle </w:t>
       </w:r>
-      <w:r>
-        <w:fldChar w:fldCharType="begin"/>
-      </w:r>
-      <w:r>
-        <w:instrText xml:space="preserve"> STYLEREF 1 \s </w:instrText>
-      </w:r>
-      <w:r>
-        <w:fldChar w:fldCharType="separate"/>
-      </w:r>
-      <w:r>
-        <w:rPr>
-          <w:noProof/>
-        </w:rPr>
-        <w:t>3</w:t>
-      </w:r>
-      <w:r>
-        <w:fldChar w:fldCharType="end"/>
-      </w:r>
+      <w:fldSimple w:instr=" STYLEREF 1 \s ">
+        <w:r>
+          <w:rPr>
+            <w:noProof/>
+          </w:rPr>
+          <w:t>3</w:t>
+        </w:r>
+      </w:fldSimple>
       <w:r>
         <w:t>.</w:t>
       </w:r>
-      <w:r>
-        <w:fldChar w:fldCharType="begin"/>
-      </w:r>
-      <w:r>
-        <w:instrText xml:space="preserve"> SEQ Tabelle \* ARABIC \s 1 </w:instrText>
-      </w:r>
-      <w:r>
-        <w:fldChar w:fldCharType="separate"/>
-      </w:r>
-      <w:r>
-        <w:rPr>
-          <w:noProof/>
-        </w:rPr>
-        <w:t>1</w:t>
-      </w:r>
-      <w:r>
-        <w:fldChar w:fldCharType="end"/>
-      </w:r>
+      <w:fldSimple w:instr=" SEQ Tabelle \* ARABIC \s 1 ">
+        <w:r>
+          <w:rPr>
+            <w:noProof/>
+          </w:rPr>
+          <w:t>1</w:t>
+        </w:r>
+      </w:fldSimple>
       <w:r>
         <w:t>: Funktionen der Klasse „Customer“</w:t>
       </w:r>
-      <w:bookmarkEnd w:id="30"/>
+      <w:bookmarkEnd w:id="29"/>
     </w:p>
     <w:p>
       <w:pPr>
@@ -12633,14 +12491,14 @@
           <w:lang w:val="de-DE"/>
         </w:rPr>
       </w:pPr>
-      <w:bookmarkStart w:id="31" w:name="_Toc464653636"/>
+      <w:bookmarkStart w:id="30" w:name="_Toc464653636"/>
       <w:r>
         <w:rPr>
           <w:lang w:val="de-DE"/>
         </w:rPr>
         <w:t>Funktionen der Klasse „Sparkonto“</w:t>
       </w:r>
-      <w:bookmarkEnd w:id="31"/>
+      <w:bookmarkEnd w:id="30"/>
     </w:p>
     <w:p>
       <w:pPr>
@@ -13118,49 +12976,29 @@
       <w:pPr>
         <w:pStyle w:val="Beschriftung"/>
       </w:pPr>
-      <w:bookmarkStart w:id="32" w:name="_Toc464659762"/>
+      <w:bookmarkStart w:id="31" w:name="_Toc464659762"/>
       <w:r>
         <w:t xml:space="preserve">Tabelle </w:t>
       </w:r>
-      <w:r>
-        <w:fldChar w:fldCharType="begin"/>
-      </w:r>
-      <w:r>
-        <w:instrText xml:space="preserve"> STYLEREF 1 \s </w:instrText>
-      </w:r>
-      <w:r>
-        <w:fldChar w:fldCharType="separate"/>
-      </w:r>
-      <w:r>
-        <w:rPr>
-          <w:noProof/>
-        </w:rPr>
-        <w:t>3</w:t>
-      </w:r>
-      <w:r>
-        <w:fldChar w:fldCharType="end"/>
-      </w:r>
+      <w:fldSimple w:instr=" STYLEREF 1 \s ">
+        <w:r>
+          <w:rPr>
+            <w:noProof/>
+          </w:rPr>
+          <w:t>3</w:t>
+        </w:r>
+      </w:fldSimple>
       <w:r>
         <w:t>.</w:t>
       </w:r>
-      <w:r>
-        <w:fldChar w:fldCharType="begin"/>
-      </w:r>
-      <w:r>
-        <w:instrText xml:space="preserve"> SEQ Tabelle \* ARABIC \s 1 </w:instrText>
-      </w:r>
-      <w:r>
-        <w:fldChar w:fldCharType="separate"/>
-      </w:r>
-      <w:r>
-        <w:rPr>
-          <w:noProof/>
-        </w:rPr>
-        <w:t>2</w:t>
-      </w:r>
-      <w:r>
-        <w:fldChar w:fldCharType="end"/>
-      </w:r>
+      <w:fldSimple w:instr=" SEQ Tabelle \* ARABIC \s 1 ">
+        <w:r>
+          <w:rPr>
+            <w:noProof/>
+          </w:rPr>
+          <w:t>2</w:t>
+        </w:r>
+      </w:fldSimple>
       <w:r>
         <w:t>: Funktionen der Klasse „</w:t>
       </w:r>
@@ -13170,7 +13008,7 @@
       <w:r>
         <w:t>“</w:t>
       </w:r>
-      <w:bookmarkEnd w:id="32"/>
+      <w:bookmarkEnd w:id="31"/>
     </w:p>
     <w:p>
       <w:pPr>
@@ -13291,14 +13129,14 @@
           <w:lang w:val="de-DE"/>
         </w:rPr>
       </w:pPr>
-      <w:bookmarkStart w:id="33" w:name="_Toc464653637"/>
+      <w:bookmarkStart w:id="32" w:name="_Toc464653637"/>
       <w:r>
         <w:rPr>
           <w:lang w:val="de-DE"/>
         </w:rPr>
         <w:t>Funktionen der Klasse „Kreditkonto“</w:t>
       </w:r>
-      <w:bookmarkEnd w:id="33"/>
+      <w:bookmarkEnd w:id="32"/>
     </w:p>
     <w:p>
       <w:pPr>
@@ -13736,49 +13574,29 @@
       <w:pPr>
         <w:pStyle w:val="Beschriftung"/>
       </w:pPr>
-      <w:bookmarkStart w:id="34" w:name="_Toc464659763"/>
+      <w:bookmarkStart w:id="33" w:name="_Toc464659763"/>
       <w:r>
         <w:t xml:space="preserve">Tabelle </w:t>
       </w:r>
-      <w:r>
-        <w:fldChar w:fldCharType="begin"/>
-      </w:r>
-      <w:r>
-        <w:instrText xml:space="preserve"> STYLEREF 1 \s </w:instrText>
-      </w:r>
-      <w:r>
-        <w:fldChar w:fldCharType="separate"/>
-      </w:r>
-      <w:r>
-        <w:rPr>
-          <w:noProof/>
-        </w:rPr>
-        <w:t>3</w:t>
-      </w:r>
-      <w:r>
-        <w:fldChar w:fldCharType="end"/>
-      </w:r>
+      <w:fldSimple w:instr=" STYLEREF 1 \s ">
+        <w:r>
+          <w:rPr>
+            <w:noProof/>
+          </w:rPr>
+          <w:t>3</w:t>
+        </w:r>
+      </w:fldSimple>
       <w:r>
         <w:t>.</w:t>
       </w:r>
-      <w:r>
-        <w:fldChar w:fldCharType="begin"/>
-      </w:r>
-      <w:r>
-        <w:instrText xml:space="preserve"> SEQ Tabelle \* ARABIC \s 1 </w:instrText>
-      </w:r>
-      <w:r>
-        <w:fldChar w:fldCharType="separate"/>
-      </w:r>
-      <w:r>
-        <w:rPr>
-          <w:noProof/>
-        </w:rPr>
-        <w:t>3</w:t>
-      </w:r>
-      <w:r>
-        <w:fldChar w:fldCharType="end"/>
-      </w:r>
+      <w:fldSimple w:instr=" SEQ Tabelle \* ARABIC \s 1 ">
+        <w:r>
+          <w:rPr>
+            <w:noProof/>
+          </w:rPr>
+          <w:t>3</w:t>
+        </w:r>
+      </w:fldSimple>
       <w:r>
         <w:t>: Funktionen der Klasse „</w:t>
       </w:r>
@@ -13788,7 +13606,7 @@
       <w:r>
         <w:t>“</w:t>
       </w:r>
-      <w:bookmarkEnd w:id="34"/>
+      <w:bookmarkEnd w:id="33"/>
     </w:p>
     <w:p>
       <w:pPr>
@@ -13858,10 +13676,7 @@
         <w:t>“ zurück.</w:t>
       </w:r>
       <w:r>
-        <w:t xml:space="preserve"> </w:t>
-      </w:r>
-      <w:r>
-        <w:t xml:space="preserve">Eine weitere Funktion dieser Klasse ist die </w:t>
+        <w:t xml:space="preserve"> Eine weitere Funktion dieser Klasse ist die </w:t>
       </w:r>
       <w:proofErr w:type="spellStart"/>
       <w:proofErr w:type="gramStart"/>
@@ -13895,7 +13710,9 @@
     </w:p>
     <w:p>
       <w:pPr>
-        <w:ind w:left="588" w:firstLine="132"/>
+        <w:rPr>
+          <w:color w:val="FF0000"/>
+        </w:rPr>
       </w:pPr>
     </w:p>
     <w:p>
@@ -13903,335 +13720,14 @@
         <w:pStyle w:val="berschrift3"/>
         <w:spacing w:after="120"/>
         <w:rPr>
-          <w:color w:val="FF0000"/>
           <w:lang w:val="de-DE"/>
         </w:rPr>
       </w:pPr>
-      <w:bookmarkStart w:id="35" w:name="_Toc464653638"/>
-      <w:r>
-        <w:rPr>
-          <w:color w:val="FF0000"/>
-        </w:rPr>
-        <w:t>Interne Funktionen der Klasse „</w:t>
-      </w:r>
-      <w:r>
-        <w:rPr>
-          <w:color w:val="FF0000"/>
-          <w:lang w:val="de-DE"/>
-        </w:rPr>
-        <w:t>Customer</w:t>
-      </w:r>
-      <w:r>
-        <w:rPr>
-          <w:color w:val="FF0000"/>
-        </w:rPr>
-        <w:t>“</w:t>
-      </w:r>
-      <w:bookmarkEnd w:id="35"/>
-    </w:p>
-    <w:p>
-      <w:pPr>
-        <w:ind w:left="588" w:firstLine="132"/>
-        <w:rPr>
-          <w:color w:val="FF0000"/>
-        </w:rPr>
-      </w:pPr>
-      <w:proofErr w:type="spellStart"/>
-      <w:r>
-        <w:rPr>
-          <w:color w:val="FF0000"/>
-        </w:rPr>
-        <w:t>Testtext</w:t>
-      </w:r>
-      <w:proofErr w:type="spellEnd"/>
-    </w:p>
-    <w:p>
-      <w:pPr>
-        <w:ind w:left="588" w:firstLine="132"/>
-        <w:rPr>
-          <w:color w:val="FF0000"/>
-        </w:rPr>
-      </w:pPr>
-    </w:p>
-    <w:p>
-      <w:pPr>
-        <w:pStyle w:val="berschrift3"/>
-        <w:spacing w:after="120"/>
-        <w:rPr>
-          <w:color w:val="FF0000"/>
-          <w:lang w:val="de-DE"/>
-        </w:rPr>
-      </w:pPr>
-      <w:bookmarkStart w:id="36" w:name="_Toc464653639"/>
-      <w:r>
-        <w:rPr>
-          <w:color w:val="FF0000"/>
-        </w:rPr>
-        <w:t>Interne Funktionen der Klasse „</w:t>
-      </w:r>
-      <w:r>
-        <w:rPr>
-          <w:color w:val="FF0000"/>
-          <w:lang w:val="de-DE"/>
-        </w:rPr>
-        <w:t>Sparkonto</w:t>
-      </w:r>
-      <w:r>
-        <w:rPr>
-          <w:color w:val="FF0000"/>
-        </w:rPr>
-        <w:t>“</w:t>
-      </w:r>
-      <w:bookmarkEnd w:id="36"/>
-    </w:p>
-    <w:p>
-      <w:pPr>
-        <w:ind w:left="588" w:firstLine="132"/>
-        <w:rPr>
-          <w:color w:val="FF0000"/>
-        </w:rPr>
-      </w:pPr>
-      <w:proofErr w:type="spellStart"/>
-      <w:r>
-        <w:rPr>
-          <w:color w:val="FF0000"/>
-        </w:rPr>
-        <w:t>Testtext</w:t>
-      </w:r>
-      <w:proofErr w:type="spellEnd"/>
-    </w:p>
-    <w:p>
-      <w:pPr>
-        <w:ind w:left="588" w:firstLine="132"/>
-        <w:rPr>
-          <w:color w:val="FF0000"/>
-        </w:rPr>
-      </w:pPr>
-    </w:p>
-    <w:p>
-      <w:pPr>
-        <w:pStyle w:val="berschrift3"/>
-        <w:spacing w:after="120"/>
-        <w:rPr>
-          <w:color w:val="FF0000"/>
-          <w:lang w:val="de-DE"/>
-        </w:rPr>
-      </w:pPr>
-      <w:bookmarkStart w:id="37" w:name="_Toc464653640"/>
-      <w:r>
-        <w:rPr>
-          <w:color w:val="FF0000"/>
-        </w:rPr>
-        <w:t>Interne Funktionen der Klasse „</w:t>
-      </w:r>
-      <w:r>
-        <w:rPr>
-          <w:color w:val="FF0000"/>
-          <w:lang w:val="de-DE"/>
-        </w:rPr>
-        <w:t>Kreditkonto</w:t>
-      </w:r>
-      <w:r>
-        <w:rPr>
-          <w:color w:val="FF0000"/>
-        </w:rPr>
-        <w:t>“</w:t>
-      </w:r>
-      <w:bookmarkEnd w:id="37"/>
-    </w:p>
-    <w:p>
-      <w:pPr>
-        <w:ind w:left="588" w:firstLine="132"/>
-        <w:rPr>
-          <w:color w:val="FF0000"/>
-        </w:rPr>
-      </w:pPr>
-      <w:proofErr w:type="spellStart"/>
-      <w:r>
-        <w:rPr>
-          <w:color w:val="FF0000"/>
-        </w:rPr>
-        <w:t>Testtext</w:t>
-      </w:r>
-      <w:proofErr w:type="spellEnd"/>
-    </w:p>
-    <w:p>
-      <w:pPr>
-        <w:ind w:left="588" w:firstLine="132"/>
-        <w:rPr>
-          <w:color w:val="FF0000"/>
-        </w:rPr>
-      </w:pPr>
-    </w:p>
-    <w:p>
-      <w:pPr>
-        <w:pStyle w:val="berschrift3"/>
-        <w:spacing w:after="120"/>
-        <w:rPr>
-          <w:color w:val="FF0000"/>
-          <w:lang w:val="de-DE"/>
-        </w:rPr>
-      </w:pPr>
-      <w:bookmarkStart w:id="38" w:name="_Toc464653641"/>
-      <w:proofErr w:type="spellStart"/>
-      <w:r>
-        <w:rPr>
-          <w:color w:val="FF0000"/>
-        </w:rPr>
-        <w:t>Hilftsfunktionen</w:t>
-      </w:r>
-      <w:bookmarkEnd w:id="38"/>
-      <w:proofErr w:type="spellEnd"/>
-    </w:p>
-    <w:p>
-      <w:pPr>
-        <w:ind w:left="588" w:firstLine="132"/>
-        <w:rPr>
-          <w:color w:val="FF0000"/>
-        </w:rPr>
-      </w:pPr>
-      <w:proofErr w:type="spellStart"/>
-      <w:r>
-        <w:rPr>
-          <w:color w:val="FF0000"/>
-        </w:rPr>
-        <w:t>Testtext</w:t>
-      </w:r>
-      <w:proofErr w:type="spellEnd"/>
-    </w:p>
-    <w:p>
-      <w:pPr>
-        <w:ind w:left="588" w:firstLine="132"/>
-        <w:rPr>
-          <w:color w:val="FF0000"/>
-        </w:rPr>
-      </w:pPr>
-    </w:p>
-    <w:p>
-      <w:pPr>
-        <w:pStyle w:val="berschrift3"/>
-        <w:spacing w:after="120"/>
-        <w:rPr>
-          <w:color w:val="FF0000"/>
-          <w:lang w:val="de-DE"/>
-        </w:rPr>
-      </w:pPr>
-      <w:bookmarkStart w:id="39" w:name="_Toc464653642"/>
-      <w:r>
-        <w:rPr>
-          <w:color w:val="FF0000"/>
-        </w:rPr>
+      <w:bookmarkStart w:id="34" w:name="_Toc464653642"/>
+      <w:r>
         <w:t>Aufrufbeispiele</w:t>
       </w:r>
-      <w:bookmarkEnd w:id="39"/>
-    </w:p>
-    <w:p>
-      <w:pPr>
-        <w:ind w:left="588" w:firstLine="132"/>
-        <w:rPr>
-          <w:color w:val="FF0000"/>
-        </w:rPr>
-      </w:pPr>
-      <w:proofErr w:type="spellStart"/>
-      <w:r>
-        <w:rPr>
-          <w:color w:val="FF0000"/>
-        </w:rPr>
-        <w:t>Testtext</w:t>
-      </w:r>
-      <w:proofErr w:type="spellEnd"/>
-    </w:p>
-    <w:p>
-      <w:pPr>
-        <w:ind w:left="588" w:firstLine="132"/>
-      </w:pPr>
-    </w:p>
-    <w:p>
-      <w:pPr>
-        <w:pStyle w:val="berschrift2"/>
-        <w:rPr>
-          <w:sz w:val="28"/>
-          <w:szCs w:val="28"/>
-        </w:rPr>
-      </w:pPr>
-      <w:bookmarkStart w:id="40" w:name="_Toc464653643"/>
-      <w:r>
-        <w:rPr>
-          <w:sz w:val="28"/>
-          <w:szCs w:val="28"/>
-        </w:rPr>
-        <w:t>Kontofunktionalitäten</w:t>
-      </w:r>
-      <w:bookmarkEnd w:id="40"/>
-    </w:p>
-    <w:p>
-      <w:pPr>
-        <w:ind w:left="576"/>
-      </w:pPr>
-      <w:r>
-        <w:t xml:space="preserve">Die Kontofunktionalitäten bestehen aus insgesamt </w:t>
-      </w:r>
-      <w:r>
-        <w:t xml:space="preserve">zwei </w:t>
-      </w:r>
-      <w:r>
-        <w:t>Klassen (</w:t>
-      </w:r>
-      <w:proofErr w:type="spellStart"/>
-      <w:r>
-        <w:t>Ueberweisung</w:t>
-      </w:r>
-      <w:proofErr w:type="spellEnd"/>
-      <w:r>
-        <w:t xml:space="preserve">, siehe Kapitel 2.2.1, und </w:t>
-      </w:r>
-      <w:proofErr w:type="spellStart"/>
-      <w:r>
-        <w:t>Waehrungsmodul</w:t>
-      </w:r>
-      <w:proofErr w:type="spellEnd"/>
-      <w:r>
-        <w:t xml:space="preserve">, siehe Kapitel 2.2.2) und deren Methoden. </w:t>
-      </w:r>
-      <w:r>
-        <w:t>In den nachfolgenden Kapiteln wird genauer auf die jeweiligen</w:t>
-      </w:r>
-      <w:r>
-        <w:t xml:space="preserve"> Funktionen der Schnittstellen sowie Hilfsf</w:t>
-      </w:r>
-      <w:r>
-        <w:t>unktionen und Aufrufbeispiele eingegangen.</w:t>
-      </w:r>
-    </w:p>
-    <w:p>
-      <w:pPr>
-        <w:ind w:left="576"/>
-      </w:pPr>
-    </w:p>
-    <w:p>
-      <w:pPr>
-        <w:pStyle w:val="berschrift3"/>
-      </w:pPr>
-      <w:bookmarkStart w:id="41" w:name="_Toc464653644"/>
-      <w:r>
-        <w:lastRenderedPageBreak/>
-        <w:t>Funktionen der Schnittstelle</w:t>
-      </w:r>
-      <w:bookmarkEnd w:id="41"/>
-    </w:p>
-    <w:p>
-      <w:pPr>
-        <w:ind w:left="708"/>
-      </w:pPr>
-      <w:r>
-        <w:t>Alle</w:t>
-      </w:r>
-      <w:r>
-        <w:t xml:space="preserve"> Funktionen der Schnittstelle müssen</w:t>
-      </w:r>
-      <w:r>
-        <w:t xml:space="preserve"> als C-Funktionen aus der DLL exportiert werden, um sie aus beliebigen Programmiersprachen aufrufen zu können. Zu diesen Funktionen zählen:</w:t>
-      </w:r>
+      <w:bookmarkEnd w:id="34"/>
     </w:p>
     <w:p>
       <w:pPr>
@@ -14240,294 +13736,31 @@
           <w:ilvl w:val="0"/>
           <w:numId w:val="34"/>
         </w:numPr>
-        <w:rPr>
-          <w:szCs w:val="24"/>
-        </w:rPr>
-      </w:pPr>
-      <w:r>
-        <w:rPr>
-          <w:rFonts w:ascii="Consolas" w:eastAsiaTheme="minorHAnsi" w:hAnsi="Consolas" w:cs="Consolas"/>
-          <w:color w:val="2B91AF"/>
-          <w:sz w:val="19"/>
-          <w:szCs w:val="19"/>
-        </w:rPr>
-        <w:t>UEBERWEISUNG</w:t>
-      </w:r>
-      <w:r>
-        <w:rPr>
-          <w:rFonts w:ascii="Consolas" w:eastAsiaTheme="minorHAnsi" w:hAnsi="Consolas" w:cs="Consolas"/>
-          <w:color w:val="000000"/>
-          <w:sz w:val="19"/>
-          <w:szCs w:val="19"/>
-        </w:rPr>
+        <w:jc w:val="left"/>
+      </w:pPr>
+      <w:r>
+        <w:t>CUSTOMER</w:t>
+      </w:r>
+      <w:r>
         <w:t xml:space="preserve">* </w:t>
       </w:r>
-      <w:proofErr w:type="spellStart"/>
-      <w:proofErr w:type="gramStart"/>
-      <w:r>
-        <w:rPr>
-          <w:rFonts w:ascii="Consolas" w:eastAsiaTheme="minorHAnsi" w:hAnsi="Consolas" w:cs="Consolas"/>
-          <w:color w:val="000000"/>
-          <w:sz w:val="19"/>
-          <w:szCs w:val="19"/>
-        </w:rPr>
-        <w:t>NeueUeberweisung</w:t>
-      </w:r>
-      <w:proofErr w:type="spellEnd"/>
-      <w:r>
-        <w:rPr>
-          <w:rFonts w:ascii="Consolas" w:eastAsiaTheme="minorHAnsi" w:hAnsi="Consolas" w:cs="Consolas"/>
-          <w:color w:val="000000"/>
-          <w:sz w:val="19"/>
-          <w:szCs w:val="19"/>
-        </w:rPr>
+      <w:r>
+        <w:t>Kunde1</w:t>
+      </w:r>
+      <w:r>
+        <w:t xml:space="preserve"> = Neue</w:t>
+      </w:r>
+      <w:r>
+        <w:t>rKunde</w:t>
+      </w:r>
+      <w:r>
         <w:t>(</w:t>
       </w:r>
-      <w:proofErr w:type="gramEnd"/>
-      <w:r>
-        <w:rPr>
-          <w:rFonts w:ascii="Consolas" w:eastAsiaTheme="minorHAnsi" w:hAnsi="Consolas" w:cs="Consolas"/>
-          <w:color w:val="2B91AF"/>
-          <w:sz w:val="19"/>
-          <w:szCs w:val="19"/>
-        </w:rPr>
-        <w:t>KREDITKONTO</w:t>
-      </w:r>
-      <w:r>
-        <w:rPr>
-          <w:rFonts w:ascii="Consolas" w:eastAsiaTheme="minorHAnsi" w:hAnsi="Consolas" w:cs="Consolas"/>
-          <w:color w:val="000000"/>
-          <w:sz w:val="19"/>
-          <w:szCs w:val="19"/>
-        </w:rPr>
-        <w:t xml:space="preserve">* </w:t>
-      </w:r>
-      <w:proofErr w:type="spellStart"/>
-      <w:r>
-        <w:rPr>
-          <w:rFonts w:ascii="Consolas" w:eastAsiaTheme="minorHAnsi" w:hAnsi="Consolas" w:cs="Consolas"/>
-          <w:color w:val="808080"/>
-          <w:sz w:val="19"/>
-          <w:szCs w:val="19"/>
-        </w:rPr>
-        <w:t>quellkonto</w:t>
-      </w:r>
-      <w:proofErr w:type="spellEnd"/>
-      <w:r>
-        <w:rPr>
-          <w:rFonts w:ascii="Consolas" w:eastAsiaTheme="minorHAnsi" w:hAnsi="Consolas" w:cs="Consolas"/>
-          <w:color w:val="000000"/>
-          <w:sz w:val="19"/>
-          <w:szCs w:val="19"/>
-        </w:rPr>
-        <w:t xml:space="preserve">, </w:t>
-      </w:r>
-      <w:r>
-        <w:rPr>
-          <w:rFonts w:ascii="Consolas" w:eastAsiaTheme="minorHAnsi" w:hAnsi="Consolas" w:cs="Consolas"/>
-          <w:color w:val="2B91AF"/>
-          <w:sz w:val="19"/>
-          <w:szCs w:val="19"/>
-        </w:rPr>
-        <w:t>KREDITKONTO</w:t>
-      </w:r>
-      <w:r>
-        <w:rPr>
-          <w:rFonts w:ascii="Consolas" w:eastAsiaTheme="minorHAnsi" w:hAnsi="Consolas" w:cs="Consolas"/>
-          <w:color w:val="000000"/>
-          <w:sz w:val="19"/>
-          <w:szCs w:val="19"/>
-        </w:rPr>
-        <w:t xml:space="preserve">* </w:t>
-      </w:r>
-      <w:proofErr w:type="spellStart"/>
-      <w:r>
-        <w:rPr>
-          <w:rFonts w:ascii="Consolas" w:eastAsiaTheme="minorHAnsi" w:hAnsi="Consolas" w:cs="Consolas"/>
-          <w:color w:val="808080"/>
-          <w:sz w:val="19"/>
-          <w:szCs w:val="19"/>
-        </w:rPr>
-        <w:t>zielkonto</w:t>
-      </w:r>
-      <w:proofErr w:type="spellEnd"/>
-      <w:r>
-        <w:rPr>
-          <w:rFonts w:ascii="Consolas" w:eastAsiaTheme="minorHAnsi" w:hAnsi="Consolas" w:cs="Consolas"/>
-          <w:color w:val="000000"/>
-          <w:sz w:val="19"/>
-          <w:szCs w:val="19"/>
-        </w:rPr>
-        <w:t xml:space="preserve">, </w:t>
-      </w:r>
-      <w:r>
-        <w:rPr>
-          <w:rFonts w:ascii="Consolas" w:eastAsiaTheme="minorHAnsi" w:hAnsi="Consolas" w:cs="Consolas"/>
-          <w:color w:val="0000FF"/>
-          <w:sz w:val="19"/>
-          <w:szCs w:val="19"/>
-        </w:rPr>
-        <w:t>double</w:t>
-      </w:r>
-      <w:r>
-        <w:rPr>
-          <w:rFonts w:ascii="Consolas" w:eastAsiaTheme="minorHAnsi" w:hAnsi="Consolas" w:cs="Consolas"/>
-          <w:color w:val="000000"/>
-          <w:sz w:val="19"/>
-          <w:szCs w:val="19"/>
-        </w:rPr>
-        <w:t xml:space="preserve"> </w:t>
-      </w:r>
-      <w:r>
-        <w:rPr>
-          <w:rFonts w:ascii="Consolas" w:eastAsiaTheme="minorHAnsi" w:hAnsi="Consolas" w:cs="Consolas"/>
-          <w:color w:val="808080"/>
-          <w:sz w:val="19"/>
-          <w:szCs w:val="19"/>
-        </w:rPr>
-        <w:t>betrag</w:t>
-      </w:r>
-      <w:r>
-        <w:rPr>
-          <w:rFonts w:ascii="Consolas" w:eastAsiaTheme="minorHAnsi" w:hAnsi="Consolas" w:cs="Consolas"/>
-          <w:color w:val="000000"/>
-          <w:sz w:val="19"/>
-          <w:szCs w:val="19"/>
-        </w:rPr>
-        <w:t xml:space="preserve">, </w:t>
-      </w:r>
-      <w:proofErr w:type="spellStart"/>
-      <w:r>
-        <w:rPr>
-          <w:rFonts w:ascii="Consolas" w:eastAsiaTheme="minorHAnsi" w:hAnsi="Consolas" w:cs="Consolas"/>
-          <w:color w:val="0000FF"/>
-          <w:sz w:val="19"/>
-          <w:szCs w:val="19"/>
-        </w:rPr>
-        <w:t>char</w:t>
-      </w:r>
-      <w:proofErr w:type="spellEnd"/>
-      <w:r>
-        <w:rPr>
-          <w:rFonts w:ascii="Consolas" w:eastAsiaTheme="minorHAnsi" w:hAnsi="Consolas" w:cs="Consolas"/>
-          <w:color w:val="000000"/>
-          <w:sz w:val="19"/>
-          <w:szCs w:val="19"/>
-        </w:rPr>
-        <w:t xml:space="preserve">* </w:t>
-      </w:r>
-      <w:proofErr w:type="spellStart"/>
-      <w:r>
-        <w:rPr>
-          <w:rFonts w:ascii="Consolas" w:eastAsiaTheme="minorHAnsi" w:hAnsi="Consolas" w:cs="Consolas"/>
-          <w:color w:val="808080"/>
-          <w:sz w:val="19"/>
-          <w:szCs w:val="19"/>
-        </w:rPr>
-        <w:t>verwendungszweck</w:t>
-      </w:r>
-      <w:proofErr w:type="spellEnd"/>
-      <w:r>
-        <w:rPr>
-          <w:rFonts w:ascii="Consolas" w:eastAsiaTheme="minorHAnsi" w:hAnsi="Consolas" w:cs="Consolas"/>
-          <w:color w:val="000000"/>
-          <w:sz w:val="19"/>
-          <w:szCs w:val="19"/>
-        </w:rPr>
+      <w:r>
+        <w:t>„Vorname“,“Nachname“,“Geburtsdatum“,“Adresse“,“Wohnort“,“Telefonnummer“</w:t>
+      </w:r>
+      <w:r>
         <w:t>);</w:t>
-      </w:r>
-    </w:p>
-    <w:p>
-      <w:pPr>
-        <w:ind w:left="1068"/>
-      </w:pPr>
-      <w:r>
-        <w:t>Diese Funktion wird verwendet um eine neue Instanz der Klasse „</w:t>
-      </w:r>
-      <w:proofErr w:type="spellStart"/>
-      <w:r>
-        <w:t>Ueberweisung</w:t>
-      </w:r>
-      <w:proofErr w:type="spellEnd"/>
-      <w:r>
-        <w:t>“ zu erzeugen. Informationen über das Quell</w:t>
-      </w:r>
-      <w:r>
-        <w:t>-</w:t>
-      </w:r>
-      <w:r>
-        <w:t>, sowie Zielkonto der Klasse „Kreditkonto“ werden benötigt.</w:t>
-      </w:r>
-      <w:r>
-        <w:t xml:space="preserve"> Weiters muss der Funktion der Betrag und Verwendungszweck der Überweisung als Parameter mitgegeben werden. </w:t>
-      </w:r>
-      <w:r>
-        <w:t>In dieser Funktion wird eine neue Instanz erstellt. Weiters wird dem</w:t>
-      </w:r>
-      <w:r>
-        <w:t xml:space="preserve"> Quellkonto der Betrag mit Hilfe der „</w:t>
-      </w:r>
-      <w:proofErr w:type="spellStart"/>
-      <w:r>
-        <w:t>setKontostand</w:t>
-      </w:r>
-      <w:proofErr w:type="spellEnd"/>
-      <w:r>
-        <w:t>“-Funktion</w:t>
-      </w:r>
-      <w:r>
-        <w:t xml:space="preserve"> </w:t>
-      </w:r>
-      <w:r>
-        <w:t xml:space="preserve">abgezogen </w:t>
-      </w:r>
-      <w:r>
-        <w:t>und dem Zielkonto</w:t>
-      </w:r>
-      <w:r>
-        <w:t xml:space="preserve"> mittels der Funktion „</w:t>
-      </w:r>
-      <w:proofErr w:type="spellStart"/>
-      <w:r>
-        <w:t>doEinzahlen</w:t>
-      </w:r>
-      <w:proofErr w:type="spellEnd"/>
-      <w:r>
-        <w:t>“</w:t>
-      </w:r>
-      <w:r>
-        <w:t xml:space="preserve"> dazugezählt.</w:t>
-      </w:r>
-      <w:r>
-        <w:t xml:space="preserve"> Zu</w:t>
-      </w:r>
-      <w:r>
-        <w:t>letzt wird die „</w:t>
-      </w:r>
-      <w:proofErr w:type="spellStart"/>
-      <w:r>
-        <w:t>doAbheben</w:t>
-      </w:r>
-      <w:proofErr w:type="spellEnd"/>
-      <w:r>
-        <w:t>“-Funktion ausgeführt</w:t>
-      </w:r>
-      <w:r>
-        <w:t>, um die persistente Sicherung der Daten und ein Eintrag in den Kontoauszug zu gewährleisten</w:t>
-      </w:r>
-      <w:r>
-        <w:t>.</w:t>
-      </w:r>
-      <w:r>
-        <w:t xml:space="preserve"> Als Rückgabewert erhält man einen Verweis auf das Objekt „</w:t>
-      </w:r>
-      <w:proofErr w:type="spellStart"/>
-      <w:r>
-        <w:t>Ueberweisung</w:t>
-      </w:r>
-      <w:proofErr w:type="spellEnd"/>
-      <w:r>
-        <w:t>“.</w:t>
       </w:r>
     </w:p>
     <w:p>
@@ -14537,175 +13770,27 @@
           <w:ilvl w:val="0"/>
           <w:numId w:val="34"/>
         </w:numPr>
-      </w:pPr>
-      <w:proofErr w:type="spellStart"/>
-      <w:r>
-        <w:rPr>
-          <w:rFonts w:ascii="Consolas" w:eastAsiaTheme="minorHAnsi" w:hAnsi="Consolas" w:cs="Consolas"/>
-          <w:color w:val="0000FF"/>
-          <w:sz w:val="19"/>
-          <w:szCs w:val="19"/>
-        </w:rPr>
-        <w:t>void</w:t>
-      </w:r>
-      <w:proofErr w:type="spellEnd"/>
-      <w:r>
-        <w:rPr>
-          <w:rFonts w:ascii="Consolas" w:eastAsiaTheme="minorHAnsi" w:hAnsi="Consolas" w:cs="Consolas"/>
-          <w:color w:val="000000"/>
-          <w:sz w:val="19"/>
-          <w:szCs w:val="19"/>
-        </w:rPr>
-        <w:t xml:space="preserve"> </w:t>
-      </w:r>
-      <w:proofErr w:type="spellStart"/>
-      <w:proofErr w:type="gramStart"/>
-      <w:r>
-        <w:rPr>
-          <w:rFonts w:ascii="Consolas" w:eastAsiaTheme="minorHAnsi" w:hAnsi="Consolas" w:cs="Consolas"/>
-          <w:color w:val="000000"/>
-          <w:sz w:val="19"/>
-          <w:szCs w:val="19"/>
-        </w:rPr>
-        <w:t>doAbheben</w:t>
-      </w:r>
-      <w:proofErr w:type="spellEnd"/>
-      <w:r>
-        <w:rPr>
-          <w:rFonts w:ascii="Consolas" w:eastAsiaTheme="minorHAnsi" w:hAnsi="Consolas" w:cs="Consolas"/>
-          <w:color w:val="000000"/>
-          <w:sz w:val="19"/>
-          <w:szCs w:val="19"/>
-        </w:rPr>
-        <w:t>(</w:t>
-      </w:r>
-      <w:proofErr w:type="gramEnd"/>
-      <w:r>
-        <w:rPr>
-          <w:rFonts w:ascii="Consolas" w:eastAsiaTheme="minorHAnsi" w:hAnsi="Consolas" w:cs="Consolas"/>
-          <w:color w:val="2B91AF"/>
-          <w:sz w:val="19"/>
-          <w:szCs w:val="19"/>
-        </w:rPr>
-        <w:t>KREDITKONTO</w:t>
-      </w:r>
-      <w:r>
-        <w:rPr>
-          <w:rFonts w:ascii="Consolas" w:eastAsiaTheme="minorHAnsi" w:hAnsi="Consolas" w:cs="Consolas"/>
-          <w:color w:val="000000"/>
-          <w:sz w:val="19"/>
-          <w:szCs w:val="19"/>
-        </w:rPr>
-        <w:t xml:space="preserve">* </w:t>
-      </w:r>
-      <w:proofErr w:type="spellStart"/>
-      <w:r>
-        <w:rPr>
-          <w:rFonts w:ascii="Consolas" w:eastAsiaTheme="minorHAnsi" w:hAnsi="Consolas" w:cs="Consolas"/>
-          <w:color w:val="808080"/>
-          <w:sz w:val="19"/>
-          <w:szCs w:val="19"/>
-        </w:rPr>
-        <w:t>zielkonto</w:t>
-      </w:r>
-      <w:proofErr w:type="spellEnd"/>
-      <w:r>
-        <w:rPr>
-          <w:rFonts w:ascii="Consolas" w:eastAsiaTheme="minorHAnsi" w:hAnsi="Consolas" w:cs="Consolas"/>
-          <w:color w:val="000000"/>
-          <w:sz w:val="19"/>
-          <w:szCs w:val="19"/>
-        </w:rPr>
-        <w:t xml:space="preserve">, </w:t>
-      </w:r>
-      <w:r>
-        <w:rPr>
-          <w:rFonts w:ascii="Consolas" w:eastAsiaTheme="minorHAnsi" w:hAnsi="Consolas" w:cs="Consolas"/>
-          <w:color w:val="0000FF"/>
-          <w:sz w:val="19"/>
-          <w:szCs w:val="19"/>
-        </w:rPr>
-        <w:t>double</w:t>
-      </w:r>
-      <w:r>
-        <w:rPr>
-          <w:rFonts w:ascii="Consolas" w:eastAsiaTheme="minorHAnsi" w:hAnsi="Consolas" w:cs="Consolas"/>
-          <w:color w:val="000000"/>
-          <w:sz w:val="19"/>
-          <w:szCs w:val="19"/>
-        </w:rPr>
-        <w:t xml:space="preserve"> </w:t>
-      </w:r>
-      <w:r>
-        <w:rPr>
-          <w:rFonts w:ascii="Consolas" w:eastAsiaTheme="minorHAnsi" w:hAnsi="Consolas" w:cs="Consolas"/>
-          <w:color w:val="808080"/>
-          <w:sz w:val="19"/>
-          <w:szCs w:val="19"/>
-        </w:rPr>
-        <w:t>betrag</w:t>
-      </w:r>
-      <w:r>
-        <w:rPr>
-          <w:rFonts w:ascii="Consolas" w:eastAsiaTheme="minorHAnsi" w:hAnsi="Consolas" w:cs="Consolas"/>
-          <w:color w:val="000000"/>
-          <w:sz w:val="19"/>
-          <w:szCs w:val="19"/>
-        </w:rPr>
+        <w:jc w:val="left"/>
+      </w:pPr>
+      <w:r>
+        <w:t>Kundennachnamenänderung (Kunde1</w:t>
+      </w:r>
+      <w:r>
+        <w:t>, „</w:t>
+      </w:r>
+      <w:r>
+        <w:t>Nachname2“</w:t>
+      </w:r>
+      <w:r>
         <w:t>);</w:t>
       </w:r>
     </w:p>
     <w:p>
       <w:pPr>
+        <w:pStyle w:val="Listenabsatz"/>
         <w:ind w:left="1068"/>
-      </w:pPr>
-      <w:r>
-        <w:t>Die „</w:t>
-      </w:r>
-      <w:proofErr w:type="spellStart"/>
-      <w:r>
-        <w:t>doAbheben</w:t>
-      </w:r>
-      <w:proofErr w:type="spellEnd"/>
-      <w:r>
-        <w:t xml:space="preserve">“-Funktion dient </w:t>
-      </w:r>
-      <w:r>
-        <w:t xml:space="preserve">dazu um Geld von einem Konto abzuheben. Sie benötigt ein Zielkonto der Klasse „Kreditkonto“, von welchem der Betrag abgebucht wird. Ein weiterer Parameter stellt der Betrag dar. </w:t>
-      </w:r>
-      <w:r>
-        <w:t>Der Kontostand des mitgegebenen Kontos wird mit der „</w:t>
-      </w:r>
-      <w:proofErr w:type="spellStart"/>
-      <w:r>
-        <w:t>getKontostand</w:t>
-      </w:r>
-      <w:proofErr w:type="spellEnd"/>
-      <w:r>
-        <w:t xml:space="preserve">“-Funktion abgerufen. </w:t>
-      </w:r>
-      <w:r>
-        <w:t>Die Funktion setzt den aktuellen Kontostand des Zielkontos mittels „</w:t>
-      </w:r>
-      <w:proofErr w:type="spellStart"/>
-      <w:r>
-        <w:t>setKontostand</w:t>
-      </w:r>
-      <w:proofErr w:type="spellEnd"/>
-      <w:r>
-        <w:t>“ neu und führt die Funktion „Buchen“ aus.</w:t>
-      </w:r>
-      <w:r>
-        <w:t xml:space="preserve"> Mit Hilfe der „</w:t>
-      </w:r>
-      <w:proofErr w:type="spellStart"/>
-      <w:r>
-        <w:t>writeKreditKonto</w:t>
-      </w:r>
-      <w:proofErr w:type="spellEnd"/>
-      <w:r>
-        <w:t>“-Funktion werden die geänderten Daten des Kontos gespeichert.</w:t>
-      </w:r>
+        <w:jc w:val="left"/>
+      </w:pPr>
     </w:p>
     <w:p>
       <w:pPr>
@@ -14714,217 +13799,18 @@
           <w:ilvl w:val="0"/>
           <w:numId w:val="34"/>
         </w:numPr>
-      </w:pPr>
-      <w:proofErr w:type="spellStart"/>
-      <w:r>
-        <w:rPr>
-          <w:rFonts w:ascii="Consolas" w:eastAsiaTheme="minorHAnsi" w:hAnsi="Consolas" w:cs="Consolas"/>
-          <w:color w:val="0000FF"/>
-          <w:sz w:val="19"/>
-          <w:szCs w:val="19"/>
-        </w:rPr>
-        <w:t>void</w:t>
-      </w:r>
-      <w:proofErr w:type="spellEnd"/>
-      <w:r>
-        <w:rPr>
-          <w:rFonts w:ascii="Consolas" w:eastAsiaTheme="minorHAnsi" w:hAnsi="Consolas" w:cs="Consolas"/>
-          <w:color w:val="000000"/>
-          <w:sz w:val="19"/>
-          <w:szCs w:val="19"/>
-        </w:rPr>
-        <w:t xml:space="preserve"> </w:t>
-      </w:r>
-      <w:proofErr w:type="spellStart"/>
-      <w:proofErr w:type="gramStart"/>
-      <w:r>
-        <w:rPr>
-          <w:rFonts w:ascii="Consolas" w:eastAsiaTheme="minorHAnsi" w:hAnsi="Consolas" w:cs="Consolas"/>
-          <w:color w:val="000000"/>
-          <w:sz w:val="19"/>
-          <w:szCs w:val="19"/>
-        </w:rPr>
-        <w:t>doEinzahlen</w:t>
-      </w:r>
-      <w:proofErr w:type="spellEnd"/>
-      <w:r>
-        <w:rPr>
-          <w:rFonts w:ascii="Consolas" w:eastAsiaTheme="minorHAnsi" w:hAnsi="Consolas" w:cs="Consolas"/>
-          <w:color w:val="000000"/>
-          <w:sz w:val="19"/>
-          <w:szCs w:val="19"/>
-        </w:rPr>
-        <w:t>(</w:t>
-      </w:r>
-      <w:proofErr w:type="gramEnd"/>
-      <w:r>
-        <w:rPr>
-          <w:rFonts w:ascii="Consolas" w:eastAsiaTheme="minorHAnsi" w:hAnsi="Consolas" w:cs="Consolas"/>
-          <w:color w:val="2B91AF"/>
-          <w:sz w:val="19"/>
-          <w:szCs w:val="19"/>
-        </w:rPr>
-        <w:t>KREDITKONTO</w:t>
-      </w:r>
-      <w:r>
-        <w:rPr>
-          <w:rFonts w:ascii="Consolas" w:eastAsiaTheme="minorHAnsi" w:hAnsi="Consolas" w:cs="Consolas"/>
-          <w:color w:val="000000"/>
-          <w:sz w:val="19"/>
-          <w:szCs w:val="19"/>
-        </w:rPr>
-        <w:t xml:space="preserve">* </w:t>
-      </w:r>
-      <w:proofErr w:type="spellStart"/>
-      <w:r>
-        <w:rPr>
-          <w:rFonts w:ascii="Consolas" w:eastAsiaTheme="minorHAnsi" w:hAnsi="Consolas" w:cs="Consolas"/>
-          <w:color w:val="808080"/>
-          <w:sz w:val="19"/>
-          <w:szCs w:val="19"/>
-        </w:rPr>
-        <w:t>zielkonto</w:t>
-      </w:r>
-      <w:proofErr w:type="spellEnd"/>
-      <w:r>
-        <w:rPr>
-          <w:rFonts w:ascii="Consolas" w:eastAsiaTheme="minorHAnsi" w:hAnsi="Consolas" w:cs="Consolas"/>
-          <w:color w:val="000000"/>
-          <w:sz w:val="19"/>
-          <w:szCs w:val="19"/>
-        </w:rPr>
-        <w:t xml:space="preserve">, </w:t>
-      </w:r>
-      <w:proofErr w:type="spellStart"/>
-      <w:r>
-        <w:rPr>
-          <w:rFonts w:ascii="Consolas" w:eastAsiaTheme="minorHAnsi" w:hAnsi="Consolas" w:cs="Consolas"/>
-          <w:color w:val="0000FF"/>
-          <w:sz w:val="19"/>
-          <w:szCs w:val="19"/>
-        </w:rPr>
-        <w:t>char</w:t>
-      </w:r>
-      <w:proofErr w:type="spellEnd"/>
-      <w:r>
-        <w:rPr>
-          <w:rFonts w:ascii="Consolas" w:eastAsiaTheme="minorHAnsi" w:hAnsi="Consolas" w:cs="Consolas"/>
-          <w:color w:val="000000"/>
-          <w:sz w:val="19"/>
-          <w:szCs w:val="19"/>
-        </w:rPr>
-        <w:t xml:space="preserve">* </w:t>
-      </w:r>
-      <w:proofErr w:type="spellStart"/>
-      <w:r>
-        <w:rPr>
-          <w:rFonts w:ascii="Consolas" w:eastAsiaTheme="minorHAnsi" w:hAnsi="Consolas" w:cs="Consolas"/>
-          <w:color w:val="808080"/>
-          <w:sz w:val="19"/>
-          <w:szCs w:val="19"/>
-        </w:rPr>
-        <w:t>verwendungszweck</w:t>
-      </w:r>
-      <w:proofErr w:type="spellEnd"/>
-      <w:r>
-        <w:rPr>
-          <w:rFonts w:ascii="Consolas" w:eastAsiaTheme="minorHAnsi" w:hAnsi="Consolas" w:cs="Consolas"/>
-          <w:color w:val="000000"/>
-          <w:sz w:val="19"/>
-          <w:szCs w:val="19"/>
-        </w:rPr>
-        <w:t xml:space="preserve">, </w:t>
-      </w:r>
-      <w:r>
-        <w:rPr>
-          <w:rFonts w:ascii="Consolas" w:eastAsiaTheme="minorHAnsi" w:hAnsi="Consolas" w:cs="Consolas"/>
-          <w:color w:val="0000FF"/>
-          <w:sz w:val="19"/>
-          <w:szCs w:val="19"/>
-        </w:rPr>
-        <w:t>double</w:t>
-      </w:r>
-      <w:r>
-        <w:rPr>
-          <w:rFonts w:ascii="Consolas" w:eastAsiaTheme="minorHAnsi" w:hAnsi="Consolas" w:cs="Consolas"/>
-          <w:color w:val="000000"/>
-          <w:sz w:val="19"/>
-          <w:szCs w:val="19"/>
-        </w:rPr>
-        <w:t xml:space="preserve"> </w:t>
-      </w:r>
-      <w:r>
-        <w:rPr>
-          <w:rFonts w:ascii="Consolas" w:eastAsiaTheme="minorHAnsi" w:hAnsi="Consolas" w:cs="Consolas"/>
-          <w:color w:val="808080"/>
-          <w:sz w:val="19"/>
-          <w:szCs w:val="19"/>
-        </w:rPr>
-        <w:t>betrag</w:t>
-      </w:r>
-      <w:r>
-        <w:rPr>
-          <w:rFonts w:ascii="Consolas" w:eastAsiaTheme="minorHAnsi" w:hAnsi="Consolas" w:cs="Consolas"/>
-          <w:color w:val="000000"/>
-          <w:sz w:val="19"/>
-          <w:szCs w:val="19"/>
-        </w:rPr>
-        <w:t>);</w:t>
-      </w:r>
-    </w:p>
-    <w:p>
-      <w:pPr>
-        <w:ind w:left="1068"/>
-      </w:pPr>
-      <w:r>
-        <w:t xml:space="preserve">Diese Funktion beschreibt das Einzahlen auf ein Konto. Hierfür wird wieder das Zielkonto der Klasse „Kreditkonto“ benötigt. </w:t>
-      </w:r>
-      <w:r>
-        <w:t xml:space="preserve">Weitere Parameter stellen der Betrag und der Verwendungszweck dar. Mithilfe der </w:t>
-      </w:r>
-      <w:r>
-        <w:t>„</w:t>
-      </w:r>
-      <w:proofErr w:type="spellStart"/>
-      <w:r>
-        <w:t>getKontostand</w:t>
-      </w:r>
-      <w:proofErr w:type="spellEnd"/>
-      <w:r>
-        <w:t>“ wird der aktuelle Kontostand abgerufen, der im Parameter eingegebene Betrag dazugezählt und mit „</w:t>
-      </w:r>
-      <w:proofErr w:type="spellStart"/>
-      <w:r>
-        <w:t>setKontostand</w:t>
-      </w:r>
-      <w:proofErr w:type="spellEnd"/>
-      <w:r>
-        <w:t xml:space="preserve">“ erneut gesetzt. </w:t>
-      </w:r>
-      <w:r>
-        <w:t xml:space="preserve">Zu </w:t>
-      </w:r>
-      <w:proofErr w:type="spellStart"/>
-      <w:r>
-        <w:t>letzt</w:t>
-      </w:r>
-      <w:proofErr w:type="spellEnd"/>
-      <w:r>
-        <w:t xml:space="preserve"> wird die „Buchen“ Funktion aufgerufen.</w:t>
-      </w:r>
-      <w:r>
-        <w:t xml:space="preserve"> </w:t>
-      </w:r>
-      <w:r>
-        <w:t>Mit Hilfe der „</w:t>
-      </w:r>
-      <w:proofErr w:type="spellStart"/>
-      <w:r>
-        <w:t>writeKreditKonto</w:t>
-      </w:r>
-      <w:proofErr w:type="spellEnd"/>
-      <w:r>
-        <w:t>“-Funktion werden die geänderten Daten des Kontos gespeichert.</w:t>
+        <w:jc w:val="left"/>
+      </w:pPr>
+      <w:r>
+        <w:t xml:space="preserve">SPARKONTO* Sparmeister = </w:t>
+      </w:r>
+      <w:proofErr w:type="spellStart"/>
+      <w:r>
+        <w:t>NeuesSparkonto</w:t>
+      </w:r>
+      <w:proofErr w:type="spellEnd"/>
+      <w:r>
+        <w:t>(Kunde1);</w:t>
       </w:r>
     </w:p>
     <w:p>
@@ -14934,216 +13820,114 @@
           <w:ilvl w:val="0"/>
           <w:numId w:val="34"/>
         </w:numPr>
-      </w:pPr>
-      <w:proofErr w:type="spellStart"/>
-      <w:r>
-        <w:rPr>
-          <w:rFonts w:ascii="Consolas" w:eastAsiaTheme="minorHAnsi" w:hAnsi="Consolas" w:cs="Consolas"/>
-          <w:color w:val="0000FF"/>
-          <w:sz w:val="19"/>
-          <w:szCs w:val="19"/>
-        </w:rPr>
-        <w:lastRenderedPageBreak/>
-        <w:t>void</w:t>
-      </w:r>
-      <w:proofErr w:type="spellEnd"/>
-      <w:r>
-        <w:rPr>
-          <w:rFonts w:ascii="Consolas" w:eastAsiaTheme="minorHAnsi" w:hAnsi="Consolas" w:cs="Consolas"/>
-          <w:color w:val="000000"/>
-          <w:sz w:val="19"/>
-          <w:szCs w:val="19"/>
-        </w:rPr>
-        <w:t xml:space="preserve"> </w:t>
-      </w:r>
-      <w:proofErr w:type="spellStart"/>
+        <w:jc w:val="left"/>
+      </w:pPr>
       <w:proofErr w:type="gramStart"/>
       <w:r>
-        <w:rPr>
-          <w:rFonts w:ascii="Consolas" w:eastAsiaTheme="minorHAnsi" w:hAnsi="Consolas" w:cs="Consolas"/>
-          <w:color w:val="000000"/>
-          <w:sz w:val="19"/>
-          <w:szCs w:val="19"/>
-        </w:rPr>
-        <w:t>doSparen</w:t>
-      </w:r>
-      <w:proofErr w:type="spellEnd"/>
-      <w:r>
-        <w:rPr>
-          <w:rFonts w:ascii="Consolas" w:eastAsiaTheme="minorHAnsi" w:hAnsi="Consolas" w:cs="Consolas"/>
-          <w:color w:val="000000"/>
-          <w:sz w:val="19"/>
-          <w:szCs w:val="19"/>
-        </w:rPr>
-        <w:t>(</w:t>
+        <w:t>Sparkontoentfernen(</w:t>
       </w:r>
       <w:proofErr w:type="gramEnd"/>
       <w:r>
-        <w:rPr>
-          <w:rFonts w:ascii="Consolas" w:eastAsiaTheme="minorHAnsi" w:hAnsi="Consolas" w:cs="Consolas"/>
-          <w:color w:val="2B91AF"/>
-          <w:sz w:val="19"/>
-          <w:szCs w:val="19"/>
-        </w:rPr>
-        <w:t>SPARKONTO</w:t>
-      </w:r>
-      <w:r>
-        <w:rPr>
-          <w:rFonts w:ascii="Consolas" w:eastAsiaTheme="minorHAnsi" w:hAnsi="Consolas" w:cs="Consolas"/>
-          <w:color w:val="000000"/>
-          <w:sz w:val="19"/>
-          <w:szCs w:val="19"/>
-        </w:rPr>
-        <w:t xml:space="preserve">* </w:t>
-      </w:r>
-      <w:proofErr w:type="spellStart"/>
-      <w:r>
-        <w:rPr>
-          <w:rFonts w:ascii="Consolas" w:eastAsiaTheme="minorHAnsi" w:hAnsi="Consolas" w:cs="Consolas"/>
-          <w:color w:val="808080"/>
-          <w:sz w:val="19"/>
-          <w:szCs w:val="19"/>
-        </w:rPr>
-        <w:t>zielkonto</w:t>
-      </w:r>
-      <w:proofErr w:type="spellEnd"/>
-      <w:r>
-        <w:rPr>
-          <w:rFonts w:ascii="Consolas" w:eastAsiaTheme="minorHAnsi" w:hAnsi="Consolas" w:cs="Consolas"/>
-          <w:color w:val="000000"/>
-          <w:sz w:val="19"/>
-          <w:szCs w:val="19"/>
-        </w:rPr>
-        <w:t xml:space="preserve">, </w:t>
-      </w:r>
-      <w:proofErr w:type="spellStart"/>
-      <w:r>
-        <w:rPr>
-          <w:rFonts w:ascii="Consolas" w:eastAsiaTheme="minorHAnsi" w:hAnsi="Consolas" w:cs="Consolas"/>
-          <w:color w:val="0000FF"/>
-          <w:sz w:val="19"/>
-          <w:szCs w:val="19"/>
-        </w:rPr>
-        <w:t>char</w:t>
-      </w:r>
-      <w:proofErr w:type="spellEnd"/>
-      <w:r>
-        <w:rPr>
-          <w:rFonts w:ascii="Consolas" w:eastAsiaTheme="minorHAnsi" w:hAnsi="Consolas" w:cs="Consolas"/>
-          <w:color w:val="000000"/>
-          <w:sz w:val="19"/>
-          <w:szCs w:val="19"/>
-        </w:rPr>
-        <w:t xml:space="preserve">* </w:t>
-      </w:r>
-      <w:proofErr w:type="spellStart"/>
-      <w:r>
-        <w:rPr>
-          <w:rFonts w:ascii="Consolas" w:eastAsiaTheme="minorHAnsi" w:hAnsi="Consolas" w:cs="Consolas"/>
-          <w:color w:val="808080"/>
-          <w:sz w:val="19"/>
-          <w:szCs w:val="19"/>
-        </w:rPr>
-        <w:t>verwendungszweck</w:t>
-      </w:r>
-      <w:proofErr w:type="spellEnd"/>
-      <w:r>
-        <w:rPr>
-          <w:rFonts w:ascii="Consolas" w:eastAsiaTheme="minorHAnsi" w:hAnsi="Consolas" w:cs="Consolas"/>
-          <w:color w:val="000000"/>
-          <w:sz w:val="19"/>
-          <w:szCs w:val="19"/>
-        </w:rPr>
-        <w:t xml:space="preserve">, </w:t>
-      </w:r>
-      <w:r>
-        <w:rPr>
-          <w:rFonts w:ascii="Consolas" w:eastAsiaTheme="minorHAnsi" w:hAnsi="Consolas" w:cs="Consolas"/>
-          <w:color w:val="0000FF"/>
-          <w:sz w:val="19"/>
-          <w:szCs w:val="19"/>
-        </w:rPr>
-        <w:t>double</w:t>
-      </w:r>
-      <w:r>
-        <w:rPr>
-          <w:rFonts w:ascii="Consolas" w:eastAsiaTheme="minorHAnsi" w:hAnsi="Consolas" w:cs="Consolas"/>
-          <w:color w:val="000000"/>
-          <w:sz w:val="19"/>
-          <w:szCs w:val="19"/>
-        </w:rPr>
-        <w:t xml:space="preserve"> </w:t>
-      </w:r>
-      <w:r>
-        <w:rPr>
-          <w:rFonts w:ascii="Consolas" w:eastAsiaTheme="minorHAnsi" w:hAnsi="Consolas" w:cs="Consolas"/>
-          <w:color w:val="808080"/>
-          <w:sz w:val="19"/>
-          <w:szCs w:val="19"/>
-        </w:rPr>
-        <w:t>betrag</w:t>
-      </w:r>
-      <w:r>
-        <w:rPr>
-          <w:rFonts w:ascii="Consolas" w:eastAsiaTheme="minorHAnsi" w:hAnsi="Consolas" w:cs="Consolas"/>
-          <w:color w:val="000000"/>
-          <w:sz w:val="19"/>
-          <w:szCs w:val="19"/>
-        </w:rPr>
-        <w:t>);</w:t>
-      </w:r>
-    </w:p>
-    <w:p>
-      <w:pPr>
-        <w:ind w:left="1068"/>
-      </w:pPr>
-      <w:r>
-        <w:t>Diese Funktion beschreibt das Einzahlen auf ein Konto. Hierfür wird wieder das Zielkonto der Klasse „</w:t>
-      </w:r>
-      <w:r>
-        <w:t>Sparkonto</w:t>
-      </w:r>
-      <w:r>
-        <w:t>“ benötigt. Weitere Parameter stellen der Betrag und der Verwendungszweck dar. Mithilfe der „</w:t>
-      </w:r>
-      <w:proofErr w:type="spellStart"/>
-      <w:r>
-        <w:t>getKontostand</w:t>
-      </w:r>
-      <w:proofErr w:type="spellEnd"/>
-      <w:r>
-        <w:t>“ wird der aktuelle Kontostand abgerufen, der im Parameter eingegebene Betrag dazugezählt und mit „</w:t>
-      </w:r>
-      <w:proofErr w:type="spellStart"/>
-      <w:r>
-        <w:t>setKontostand</w:t>
-      </w:r>
-      <w:proofErr w:type="spellEnd"/>
-      <w:r>
-        <w:t xml:space="preserve">“ erneut gesetzt. </w:t>
-      </w:r>
-      <w:r>
-        <w:t>Zu</w:t>
-      </w:r>
-      <w:r>
-        <w:t>letzt wird die „Buchen“ Funktion aufgerufen.</w:t>
-      </w:r>
-      <w:r>
-        <w:t xml:space="preserve"> </w:t>
-      </w:r>
-      <w:r>
-        <w:t>Mit Hilfe der „</w:t>
-      </w:r>
-      <w:proofErr w:type="spellStart"/>
-      <w:r>
-        <w:t>writeSpar</w:t>
-      </w:r>
-      <w:r>
-        <w:t>Konto</w:t>
-      </w:r>
-      <w:proofErr w:type="spellEnd"/>
-      <w:r>
-        <w:t>“-Funktion werden die geänderten Daten des Kontos gespeichert.</w:t>
+        <w:t>Sparmeister, Kunde1);</w:t>
+      </w:r>
+    </w:p>
+    <w:p>
+      <w:pPr>
+        <w:ind w:left="576" w:firstLine="132"/>
+      </w:pPr>
+      <w:r>
+        <w:t>Selbiges, was für das Sparkonto gilt, gilt beim Aufruf auch für das Kreditkonto.</w:t>
+      </w:r>
+    </w:p>
+    <w:p>
+      <w:pPr>
+        <w:ind w:left="588" w:firstLine="132"/>
+      </w:pPr>
+    </w:p>
+    <w:p>
+      <w:pPr>
+        <w:pStyle w:val="berschrift2"/>
+        <w:rPr>
+          <w:sz w:val="28"/>
+          <w:szCs w:val="28"/>
+        </w:rPr>
+      </w:pPr>
+      <w:bookmarkStart w:id="35" w:name="_Toc464653643"/>
+      <w:r>
+        <w:rPr>
+          <w:sz w:val="28"/>
+          <w:szCs w:val="28"/>
+        </w:rPr>
+        <w:t>Kontofunktionalitäten</w:t>
+      </w:r>
+      <w:bookmarkEnd w:id="35"/>
+    </w:p>
+    <w:p>
+      <w:pPr>
+        <w:ind w:left="576"/>
+      </w:pPr>
+      <w:r>
+        <w:t xml:space="preserve">Die Kontofunktionalitäten bestehen aus insgesamt </w:t>
+      </w:r>
+      <w:r>
+        <w:t xml:space="preserve">zwei </w:t>
+      </w:r>
+      <w:r>
+        <w:t>Klassen (</w:t>
+      </w:r>
+      <w:proofErr w:type="spellStart"/>
+      <w:r>
+        <w:t>Ueberweisung</w:t>
+      </w:r>
+      <w:proofErr w:type="spellEnd"/>
+      <w:r>
+        <w:t xml:space="preserve">, siehe Kapitel 2.2.1, und </w:t>
+      </w:r>
+      <w:proofErr w:type="spellStart"/>
+      <w:r>
+        <w:t>Waehrungsmodul</w:t>
+      </w:r>
+      <w:proofErr w:type="spellEnd"/>
+      <w:r>
+        <w:t xml:space="preserve">, siehe Kapitel 2.2.2) und deren Methoden. </w:t>
+      </w:r>
+      <w:r>
+        <w:t>In den nachfolgenden Kapiteln wird genauer auf die jeweiligen</w:t>
+      </w:r>
+      <w:r>
+        <w:t xml:space="preserve"> Funktionen der Schnittstellen sowie Hilfsf</w:t>
+      </w:r>
+      <w:r>
+        <w:t>unktionen und Aufrufbeispiele eingegangen.</w:t>
+      </w:r>
+    </w:p>
+    <w:p>
+      <w:pPr>
+        <w:ind w:left="576"/>
+      </w:pPr>
+    </w:p>
+    <w:p>
+      <w:pPr>
+        <w:pStyle w:val="berschrift3"/>
+      </w:pPr>
+      <w:bookmarkStart w:id="36" w:name="_Toc464653644"/>
+      <w:r>
+        <w:t>Funktionen der Schnittstelle</w:t>
+      </w:r>
+      <w:bookmarkEnd w:id="36"/>
+    </w:p>
+    <w:p>
+      <w:pPr>
+        <w:ind w:left="708"/>
+      </w:pPr>
+      <w:r>
+        <w:t>Alle</w:t>
+      </w:r>
+      <w:r>
+        <w:t xml:space="preserve"> Funktionen der Schnittstelle müssen</w:t>
+      </w:r>
+      <w:r>
+        <w:t xml:space="preserve"> als C-Funktionen aus der DLL exportiert werden, um sie aus beliebigen Programmiersprachen aufrufen zu können. Zu diesen Funktionen zählen:</w:t>
       </w:r>
     </w:p>
     <w:p>
@@ -15153,6 +13937,9 @@
           <w:ilvl w:val="0"/>
           <w:numId w:val="34"/>
         </w:numPr>
+        <w:rPr>
+          <w:szCs w:val="24"/>
+        </w:rPr>
       </w:pPr>
       <w:r>
         <w:rPr>
@@ -15161,7 +13948,7 @@
           <w:sz w:val="19"/>
           <w:szCs w:val="19"/>
         </w:rPr>
-        <w:t>WAEHRUNGSMODUL</w:t>
+        <w:t>UEBERWEISUNG</w:t>
       </w:r>
       <w:r>
         <w:rPr>
@@ -15181,7 +13968,7 @@
           <w:sz w:val="19"/>
           <w:szCs w:val="19"/>
         </w:rPr>
-        <w:t>NeuesWaehrungsmodul</w:t>
+        <w:t>NeueUeberweisung</w:t>
       </w:r>
       <w:proofErr w:type="spellEnd"/>
       <w:r>
@@ -15220,7 +14007,7 @@
           <w:sz w:val="19"/>
           <w:szCs w:val="19"/>
         </w:rPr>
-        <w:t>konto</w:t>
+        <w:t>quellkonto</w:t>
       </w:r>
       <w:proofErr w:type="spellEnd"/>
       <w:r>
@@ -15230,6 +14017,120 @@
           <w:sz w:val="19"/>
           <w:szCs w:val="19"/>
         </w:rPr>
+        <w:t xml:space="preserve">, </w:t>
+      </w:r>
+      <w:r>
+        <w:rPr>
+          <w:rFonts w:ascii="Consolas" w:eastAsiaTheme="minorHAnsi" w:hAnsi="Consolas" w:cs="Consolas"/>
+          <w:color w:val="2B91AF"/>
+          <w:sz w:val="19"/>
+          <w:szCs w:val="19"/>
+        </w:rPr>
+        <w:t>KREDITKONTO</w:t>
+      </w:r>
+      <w:r>
+        <w:rPr>
+          <w:rFonts w:ascii="Consolas" w:eastAsiaTheme="minorHAnsi" w:hAnsi="Consolas" w:cs="Consolas"/>
+          <w:color w:val="000000"/>
+          <w:sz w:val="19"/>
+          <w:szCs w:val="19"/>
+        </w:rPr>
+        <w:t xml:space="preserve">* </w:t>
+      </w:r>
+      <w:proofErr w:type="spellStart"/>
+      <w:r>
+        <w:rPr>
+          <w:rFonts w:ascii="Consolas" w:eastAsiaTheme="minorHAnsi" w:hAnsi="Consolas" w:cs="Consolas"/>
+          <w:color w:val="808080"/>
+          <w:sz w:val="19"/>
+          <w:szCs w:val="19"/>
+        </w:rPr>
+        <w:t>zielkonto</w:t>
+      </w:r>
+      <w:proofErr w:type="spellEnd"/>
+      <w:r>
+        <w:rPr>
+          <w:rFonts w:ascii="Consolas" w:eastAsiaTheme="minorHAnsi" w:hAnsi="Consolas" w:cs="Consolas"/>
+          <w:color w:val="000000"/>
+          <w:sz w:val="19"/>
+          <w:szCs w:val="19"/>
+        </w:rPr>
+        <w:t xml:space="preserve">, </w:t>
+      </w:r>
+      <w:r>
+        <w:rPr>
+          <w:rFonts w:ascii="Consolas" w:eastAsiaTheme="minorHAnsi" w:hAnsi="Consolas" w:cs="Consolas"/>
+          <w:color w:val="0000FF"/>
+          <w:sz w:val="19"/>
+          <w:szCs w:val="19"/>
+        </w:rPr>
+        <w:t>double</w:t>
+      </w:r>
+      <w:r>
+        <w:rPr>
+          <w:rFonts w:ascii="Consolas" w:eastAsiaTheme="minorHAnsi" w:hAnsi="Consolas" w:cs="Consolas"/>
+          <w:color w:val="000000"/>
+          <w:sz w:val="19"/>
+          <w:szCs w:val="19"/>
+        </w:rPr>
+        <w:t xml:space="preserve"> </w:t>
+      </w:r>
+      <w:r>
+        <w:rPr>
+          <w:rFonts w:ascii="Consolas" w:eastAsiaTheme="minorHAnsi" w:hAnsi="Consolas" w:cs="Consolas"/>
+          <w:color w:val="808080"/>
+          <w:sz w:val="19"/>
+          <w:szCs w:val="19"/>
+        </w:rPr>
+        <w:t>betrag</w:t>
+      </w:r>
+      <w:r>
+        <w:rPr>
+          <w:rFonts w:ascii="Consolas" w:eastAsiaTheme="minorHAnsi" w:hAnsi="Consolas" w:cs="Consolas"/>
+          <w:color w:val="000000"/>
+          <w:sz w:val="19"/>
+          <w:szCs w:val="19"/>
+        </w:rPr>
+        <w:t xml:space="preserve">, </w:t>
+      </w:r>
+      <w:proofErr w:type="spellStart"/>
+      <w:r>
+        <w:rPr>
+          <w:rFonts w:ascii="Consolas" w:eastAsiaTheme="minorHAnsi" w:hAnsi="Consolas" w:cs="Consolas"/>
+          <w:color w:val="0000FF"/>
+          <w:sz w:val="19"/>
+          <w:szCs w:val="19"/>
+        </w:rPr>
+        <w:t>char</w:t>
+      </w:r>
+      <w:proofErr w:type="spellEnd"/>
+      <w:r>
+        <w:rPr>
+          <w:rFonts w:ascii="Consolas" w:eastAsiaTheme="minorHAnsi" w:hAnsi="Consolas" w:cs="Consolas"/>
+          <w:color w:val="000000"/>
+          <w:sz w:val="19"/>
+          <w:szCs w:val="19"/>
+        </w:rPr>
+        <w:t xml:space="preserve">* </w:t>
+      </w:r>
+      <w:proofErr w:type="spellStart"/>
+      <w:r>
+        <w:rPr>
+          <w:rFonts w:ascii="Consolas" w:eastAsiaTheme="minorHAnsi" w:hAnsi="Consolas" w:cs="Consolas"/>
+          <w:color w:val="808080"/>
+          <w:sz w:val="19"/>
+          <w:szCs w:val="19"/>
+        </w:rPr>
+        <w:t>verwendungszweck</w:t>
+      </w:r>
+      <w:proofErr w:type="spellEnd"/>
+      <w:r>
+        <w:rPr>
+          <w:rFonts w:ascii="Consolas" w:eastAsiaTheme="minorHAnsi" w:hAnsi="Consolas" w:cs="Consolas"/>
+          <w:color w:val="000000"/>
+          <w:sz w:val="19"/>
+          <w:szCs w:val="19"/>
+        </w:rPr>
         <w:t>);</w:t>
       </w:r>
     </w:p>
@@ -15238,26 +14139,96 @@
         <w:ind w:left="1068"/>
       </w:pPr>
       <w:r>
-        <w:t>Die „</w:t>
-      </w:r>
-      <w:proofErr w:type="spellStart"/>
-      <w:r>
-        <w:t>NeuesWaehrungsmodul</w:t>
-      </w:r>
-      <w:proofErr w:type="spellEnd"/>
-      <w:r>
-        <w:t>“-Funktion wird dazu verwendet um eine neue Instanz der Klasse „</w:t>
-      </w:r>
-      <w:proofErr w:type="spellStart"/>
-      <w:r>
-        <w:t>Waehrung</w:t>
-      </w:r>
-      <w:proofErr w:type="spellEnd"/>
-      <w:r>
-        <w:t>“ zu erzeugen. Als Parameter wird ein Konto der Klasse „Kreditkonto“ mitgegeben, mit welchen Daten eine neue Instanz erstellt wird.</w:t>
-      </w:r>
-      <w:r>
-        <w:t xml:space="preserve"> Der Rückgabewert ist ein Verweis auf die soeben erstellte Instanz.</w:t>
+        <w:t>Diese Funktion wird verwendet um eine neue Instanz der Klasse „</w:t>
+      </w:r>
+      <w:proofErr w:type="spellStart"/>
+      <w:r>
+        <w:t>Ueberweisung</w:t>
+      </w:r>
+      <w:proofErr w:type="spellEnd"/>
+      <w:r>
+        <w:t>“ zu erzeugen. Informationen über das Quell</w:t>
+      </w:r>
+      <w:r>
+        <w:t>-</w:t>
+      </w:r>
+      <w:r>
+        <w:t>, sowie Zielkonto der Klasse „Kreditkonto“ werden benötigt.</w:t>
+      </w:r>
+      <w:r>
+        <w:t xml:space="preserve"> Weiters muss der Funktion der Betrag und Verwendungszweck der Überweisung als Parameter mitgegeben werden. </w:t>
+      </w:r>
+      <w:r>
+        <w:t xml:space="preserve">In dieser </w:t>
+      </w:r>
+      <w:r>
+        <w:lastRenderedPageBreak/>
+        <w:t>Funktion wird eine neue Instanz erstellt. Weiters wird dem</w:t>
+      </w:r>
+      <w:r>
+        <w:t xml:space="preserve"> Quellkonto der Betrag mit Hilfe der „</w:t>
+      </w:r>
+      <w:proofErr w:type="spellStart"/>
+      <w:r>
+        <w:t>setKontostand</w:t>
+      </w:r>
+      <w:proofErr w:type="spellEnd"/>
+      <w:r>
+        <w:t>“-Funktion</w:t>
+      </w:r>
+      <w:r>
+        <w:t xml:space="preserve"> </w:t>
+      </w:r>
+      <w:r>
+        <w:t xml:space="preserve">abgezogen </w:t>
+      </w:r>
+      <w:r>
+        <w:t>und dem Zielkonto</w:t>
+      </w:r>
+      <w:r>
+        <w:t xml:space="preserve"> mittels der Funktion „</w:t>
+      </w:r>
+      <w:proofErr w:type="spellStart"/>
+      <w:r>
+        <w:t>doEinzahlen</w:t>
+      </w:r>
+      <w:proofErr w:type="spellEnd"/>
+      <w:r>
+        <w:t>“</w:t>
+      </w:r>
+      <w:r>
+        <w:t xml:space="preserve"> dazugezählt.</w:t>
+      </w:r>
+      <w:r>
+        <w:t xml:space="preserve"> Zu</w:t>
+      </w:r>
+      <w:r>
+        <w:t>letzt wird die „</w:t>
+      </w:r>
+      <w:proofErr w:type="spellStart"/>
+      <w:r>
+        <w:t>doAbheben</w:t>
+      </w:r>
+      <w:proofErr w:type="spellEnd"/>
+      <w:r>
+        <w:t>“-Funktion ausgeführt</w:t>
+      </w:r>
+      <w:r>
+        <w:t>, um die persistente Sicherung der Daten und ein Eintrag in den Kontoauszug zu gewährleisten</w:t>
+      </w:r>
+      <w:r>
+        <w:t>.</w:t>
+      </w:r>
+      <w:r>
+        <w:t xml:space="preserve"> Als Rückgabewert erhält man einen Verweis auf das Objekt „</w:t>
+      </w:r>
+      <w:proofErr w:type="spellStart"/>
+      <w:r>
+        <w:t>Ueberweisung</w:t>
+      </w:r>
+      <w:proofErr w:type="spellEnd"/>
+      <w:r>
+        <w:t>“.</w:t>
       </w:r>
     </w:p>
     <w:p>
@@ -15297,7 +14268,7 @@
           <w:sz w:val="19"/>
           <w:szCs w:val="19"/>
         </w:rPr>
-        <w:t>doUmrechnung</w:t>
+        <w:t>doAbheben</w:t>
       </w:r>
       <w:proofErr w:type="spellEnd"/>
       <w:r>
@@ -15317,7 +14288,7 @@
           <w:sz w:val="19"/>
           <w:szCs w:val="19"/>
         </w:rPr>
-        <w:t>WAEHRUNGSMODUL</w:t>
+        <w:t>KREDITKONTO</w:t>
       </w:r>
       <w:r>
         <w:rPr>
@@ -15336,7 +14307,7 @@
           <w:sz w:val="19"/>
           <w:szCs w:val="19"/>
         </w:rPr>
-        <w:t>waehrungsmmodul</w:t>
+        <w:t>zielkonto</w:t>
       </w:r>
       <w:proofErr w:type="spellEnd"/>
       <w:r>
@@ -15348,7 +14319,6 @@
         </w:rPr>
         <w:t xml:space="preserve">, </w:t>
       </w:r>
-      <w:proofErr w:type="spellStart"/>
       <w:r>
         <w:rPr>
           <w:rFonts w:ascii="Consolas" w:eastAsiaTheme="minorHAnsi" w:hAnsi="Consolas" w:cs="Consolas"/>
@@ -15356,9 +14326,8 @@
           <w:sz w:val="19"/>
           <w:szCs w:val="19"/>
         </w:rPr>
-        <w:t>char</w:t>
-      </w:r>
-      <w:proofErr w:type="spellEnd"/>
+        <w:t>double</w:t>
+      </w:r>
       <w:r>
         <w:rPr>
           <w:rFonts w:ascii="Consolas" w:eastAsiaTheme="minorHAnsi" w:hAnsi="Consolas" w:cs="Consolas"/>
@@ -15366,9 +14335,8 @@
           <w:sz w:val="19"/>
           <w:szCs w:val="19"/>
         </w:rPr>
-        <w:t xml:space="preserve">* </w:t>
-      </w:r>
-      <w:proofErr w:type="spellStart"/>
+        <w:t xml:space="preserve"> </w:t>
+      </w:r>
       <w:r>
         <w:rPr>
           <w:rFonts w:ascii="Consolas" w:eastAsiaTheme="minorHAnsi" w:hAnsi="Consolas" w:cs="Consolas"/>
@@ -15376,9 +14344,8 @@
           <w:sz w:val="19"/>
           <w:szCs w:val="19"/>
         </w:rPr>
-        <w:t>waehrung</w:t>
-      </w:r>
-      <w:proofErr w:type="spellEnd"/>
+        <w:t>betrag</w:t>
+      </w:r>
       <w:r>
         <w:rPr>
           <w:rFonts w:ascii="Consolas" w:eastAsiaTheme="minorHAnsi" w:hAnsi="Consolas" w:cs="Consolas"/>
@@ -15398,31 +14365,47 @@
       </w:r>
       <w:proofErr w:type="spellStart"/>
       <w:r>
-        <w:t>doUmrechnung</w:t>
-      </w:r>
-      <w:proofErr w:type="spellEnd"/>
-      <w:r>
-        <w:t xml:space="preserve">“-Funktion wird benötigt um den aktuellen Kontostand in eine der vier Währungen umzurechnen. </w:t>
-      </w:r>
-      <w:r>
-        <w:t>Um U</w:t>
-      </w:r>
-      <w:r>
-        <w:t>mzurechnen wird die Funktion „</w:t>
-      </w:r>
-      <w:proofErr w:type="spellStart"/>
-      <w:r>
-        <w:t>umrechnung</w:t>
-      </w:r>
-      <w:proofErr w:type="spellEnd"/>
-      <w:r>
-        <w:t>“ aufgerufen.</w:t>
-      </w:r>
-      <w:r>
-        <w:t xml:space="preserve"> </w:t>
-      </w:r>
-      <w:r>
-        <w:t>Als Parameter wird ein Verweis auf das Währungsmodul mitgegeben. In welchem sich Informationen über das Konto befindet.</w:t>
+        <w:t>doAbheben</w:t>
+      </w:r>
+      <w:proofErr w:type="spellEnd"/>
+      <w:r>
+        <w:t xml:space="preserve">“-Funktion dient </w:t>
+      </w:r>
+      <w:r>
+        <w:t xml:space="preserve">dazu um Geld von einem Konto abzuheben. Sie benötigt ein Zielkonto der Klasse „Kreditkonto“, von welchem der Betrag abgebucht wird. Ein weiterer Parameter stellt der Betrag dar. </w:t>
+      </w:r>
+      <w:r>
+        <w:t>Der Kontostand des mitgegebenen Kontos wird mit der „</w:t>
+      </w:r>
+      <w:proofErr w:type="spellStart"/>
+      <w:r>
+        <w:t>getKontostand</w:t>
+      </w:r>
+      <w:proofErr w:type="spellEnd"/>
+      <w:r>
+        <w:t xml:space="preserve">“-Funktion abgerufen. </w:t>
+      </w:r>
+      <w:r>
+        <w:t>Die Funktion setzt den aktuellen Kontostand des Zielkontos mittels „</w:t>
+      </w:r>
+      <w:proofErr w:type="spellStart"/>
+      <w:r>
+        <w:t>setKontostand</w:t>
+      </w:r>
+      <w:proofErr w:type="spellEnd"/>
+      <w:r>
+        <w:t>“ neu und führt die Funktion „Buchen“ aus.</w:t>
+      </w:r>
+      <w:r>
+        <w:t xml:space="preserve"> Mit Hilfe der „</w:t>
+      </w:r>
+      <w:proofErr w:type="spellStart"/>
+      <w:r>
+        <w:t>writeKreditKonto</w:t>
+      </w:r>
+      <w:proofErr w:type="spellEnd"/>
+      <w:r>
+        <w:t>“-Funktion werden die geänderten Daten des Kontos gespeichert.</w:t>
       </w:r>
     </w:p>
     <w:p>
@@ -15462,6 +14445,718 @@
           <w:sz w:val="19"/>
           <w:szCs w:val="19"/>
         </w:rPr>
+        <w:t>doEinzahlen</w:t>
+      </w:r>
+      <w:proofErr w:type="spellEnd"/>
+      <w:r>
+        <w:rPr>
+          <w:rFonts w:ascii="Consolas" w:eastAsiaTheme="minorHAnsi" w:hAnsi="Consolas" w:cs="Consolas"/>
+          <w:color w:val="000000"/>
+          <w:sz w:val="19"/>
+          <w:szCs w:val="19"/>
+        </w:rPr>
+        <w:t>(</w:t>
+      </w:r>
+      <w:proofErr w:type="gramEnd"/>
+      <w:r>
+        <w:rPr>
+          <w:rFonts w:ascii="Consolas" w:eastAsiaTheme="minorHAnsi" w:hAnsi="Consolas" w:cs="Consolas"/>
+          <w:color w:val="2B91AF"/>
+          <w:sz w:val="19"/>
+          <w:szCs w:val="19"/>
+        </w:rPr>
+        <w:t>KREDITKONTO</w:t>
+      </w:r>
+      <w:r>
+        <w:rPr>
+          <w:rFonts w:ascii="Consolas" w:eastAsiaTheme="minorHAnsi" w:hAnsi="Consolas" w:cs="Consolas"/>
+          <w:color w:val="000000"/>
+          <w:sz w:val="19"/>
+          <w:szCs w:val="19"/>
+        </w:rPr>
+        <w:t xml:space="preserve">* </w:t>
+      </w:r>
+      <w:proofErr w:type="spellStart"/>
+      <w:r>
+        <w:rPr>
+          <w:rFonts w:ascii="Consolas" w:eastAsiaTheme="minorHAnsi" w:hAnsi="Consolas" w:cs="Consolas"/>
+          <w:color w:val="808080"/>
+          <w:sz w:val="19"/>
+          <w:szCs w:val="19"/>
+        </w:rPr>
+        <w:t>zielkonto</w:t>
+      </w:r>
+      <w:proofErr w:type="spellEnd"/>
+      <w:r>
+        <w:rPr>
+          <w:rFonts w:ascii="Consolas" w:eastAsiaTheme="minorHAnsi" w:hAnsi="Consolas" w:cs="Consolas"/>
+          <w:color w:val="000000"/>
+          <w:sz w:val="19"/>
+          <w:szCs w:val="19"/>
+        </w:rPr>
+        <w:t xml:space="preserve">, </w:t>
+      </w:r>
+      <w:proofErr w:type="spellStart"/>
+      <w:r>
+        <w:rPr>
+          <w:rFonts w:ascii="Consolas" w:eastAsiaTheme="minorHAnsi" w:hAnsi="Consolas" w:cs="Consolas"/>
+          <w:color w:val="0000FF"/>
+          <w:sz w:val="19"/>
+          <w:szCs w:val="19"/>
+        </w:rPr>
+        <w:t>char</w:t>
+      </w:r>
+      <w:proofErr w:type="spellEnd"/>
+      <w:r>
+        <w:rPr>
+          <w:rFonts w:ascii="Consolas" w:eastAsiaTheme="minorHAnsi" w:hAnsi="Consolas" w:cs="Consolas"/>
+          <w:color w:val="000000"/>
+          <w:sz w:val="19"/>
+          <w:szCs w:val="19"/>
+        </w:rPr>
+        <w:t xml:space="preserve">* </w:t>
+      </w:r>
+      <w:proofErr w:type="spellStart"/>
+      <w:r>
+        <w:rPr>
+          <w:rFonts w:ascii="Consolas" w:eastAsiaTheme="minorHAnsi" w:hAnsi="Consolas" w:cs="Consolas"/>
+          <w:color w:val="808080"/>
+          <w:sz w:val="19"/>
+          <w:szCs w:val="19"/>
+        </w:rPr>
+        <w:t>verwendungszweck</w:t>
+      </w:r>
+      <w:proofErr w:type="spellEnd"/>
+      <w:r>
+        <w:rPr>
+          <w:rFonts w:ascii="Consolas" w:eastAsiaTheme="minorHAnsi" w:hAnsi="Consolas" w:cs="Consolas"/>
+          <w:color w:val="000000"/>
+          <w:sz w:val="19"/>
+          <w:szCs w:val="19"/>
+        </w:rPr>
+        <w:t xml:space="preserve">, </w:t>
+      </w:r>
+      <w:r>
+        <w:rPr>
+          <w:rFonts w:ascii="Consolas" w:eastAsiaTheme="minorHAnsi" w:hAnsi="Consolas" w:cs="Consolas"/>
+          <w:color w:val="0000FF"/>
+          <w:sz w:val="19"/>
+          <w:szCs w:val="19"/>
+        </w:rPr>
+        <w:t>double</w:t>
+      </w:r>
+      <w:r>
+        <w:rPr>
+          <w:rFonts w:ascii="Consolas" w:eastAsiaTheme="minorHAnsi" w:hAnsi="Consolas" w:cs="Consolas"/>
+          <w:color w:val="000000"/>
+          <w:sz w:val="19"/>
+          <w:szCs w:val="19"/>
+        </w:rPr>
+        <w:t xml:space="preserve"> </w:t>
+      </w:r>
+      <w:r>
+        <w:rPr>
+          <w:rFonts w:ascii="Consolas" w:eastAsiaTheme="minorHAnsi" w:hAnsi="Consolas" w:cs="Consolas"/>
+          <w:color w:val="808080"/>
+          <w:sz w:val="19"/>
+          <w:szCs w:val="19"/>
+        </w:rPr>
+        <w:t>betrag</w:t>
+      </w:r>
+      <w:r>
+        <w:rPr>
+          <w:rFonts w:ascii="Consolas" w:eastAsiaTheme="minorHAnsi" w:hAnsi="Consolas" w:cs="Consolas"/>
+          <w:color w:val="000000"/>
+          <w:sz w:val="19"/>
+          <w:szCs w:val="19"/>
+        </w:rPr>
+        <w:t>);</w:t>
+      </w:r>
+    </w:p>
+    <w:p>
+      <w:pPr>
+        <w:ind w:left="1068"/>
+      </w:pPr>
+      <w:r>
+        <w:t xml:space="preserve">Diese Funktion beschreibt das Einzahlen auf ein Konto. Hierfür wird wieder das Zielkonto der Klasse „Kreditkonto“ benötigt. </w:t>
+      </w:r>
+      <w:r>
+        <w:t xml:space="preserve">Weitere Parameter stellen der Betrag und der Verwendungszweck dar. Mithilfe der </w:t>
+      </w:r>
+      <w:r>
+        <w:t>„</w:t>
+      </w:r>
+      <w:proofErr w:type="spellStart"/>
+      <w:r>
+        <w:t>getKontostand</w:t>
+      </w:r>
+      <w:proofErr w:type="spellEnd"/>
+      <w:r>
+        <w:t>“ wird der aktuelle Kontostand abgerufen, der im Parameter eingegebene Betrag dazugezählt und mit „</w:t>
+      </w:r>
+      <w:proofErr w:type="spellStart"/>
+      <w:r>
+        <w:t>setKontostand</w:t>
+      </w:r>
+      <w:proofErr w:type="spellEnd"/>
+      <w:r>
+        <w:t xml:space="preserve">“ erneut gesetzt. </w:t>
+      </w:r>
+      <w:r>
+        <w:t xml:space="preserve">Zu </w:t>
+      </w:r>
+      <w:proofErr w:type="spellStart"/>
+      <w:r>
+        <w:t>letzt</w:t>
+      </w:r>
+      <w:proofErr w:type="spellEnd"/>
+      <w:r>
+        <w:t xml:space="preserve"> wird die „Buchen“ Funktion aufgerufen.</w:t>
+      </w:r>
+      <w:r>
+        <w:t xml:space="preserve"> Mit Hilfe der „</w:t>
+      </w:r>
+      <w:proofErr w:type="spellStart"/>
+      <w:r>
+        <w:t>writeKreditKonto</w:t>
+      </w:r>
+      <w:proofErr w:type="spellEnd"/>
+      <w:r>
+        <w:t>“-Funktion werden die geänderten Daten des Kontos gespeichert.</w:t>
+      </w:r>
+    </w:p>
+    <w:p>
+      <w:pPr>
+        <w:pStyle w:val="Listenabsatz"/>
+        <w:numPr>
+          <w:ilvl w:val="0"/>
+          <w:numId w:val="34"/>
+        </w:numPr>
+      </w:pPr>
+      <w:proofErr w:type="spellStart"/>
+      <w:r>
+        <w:rPr>
+          <w:rFonts w:ascii="Consolas" w:eastAsiaTheme="minorHAnsi" w:hAnsi="Consolas" w:cs="Consolas"/>
+          <w:color w:val="0000FF"/>
+          <w:sz w:val="19"/>
+          <w:szCs w:val="19"/>
+        </w:rPr>
+        <w:t>void</w:t>
+      </w:r>
+      <w:proofErr w:type="spellEnd"/>
+      <w:r>
+        <w:rPr>
+          <w:rFonts w:ascii="Consolas" w:eastAsiaTheme="minorHAnsi" w:hAnsi="Consolas" w:cs="Consolas"/>
+          <w:color w:val="000000"/>
+          <w:sz w:val="19"/>
+          <w:szCs w:val="19"/>
+        </w:rPr>
+        <w:t xml:space="preserve"> </w:t>
+      </w:r>
+      <w:proofErr w:type="spellStart"/>
+      <w:proofErr w:type="gramStart"/>
+      <w:r>
+        <w:rPr>
+          <w:rFonts w:ascii="Consolas" w:eastAsiaTheme="minorHAnsi" w:hAnsi="Consolas" w:cs="Consolas"/>
+          <w:color w:val="000000"/>
+          <w:sz w:val="19"/>
+          <w:szCs w:val="19"/>
+        </w:rPr>
+        <w:t>doSparen</w:t>
+      </w:r>
+      <w:proofErr w:type="spellEnd"/>
+      <w:r>
+        <w:rPr>
+          <w:rFonts w:ascii="Consolas" w:eastAsiaTheme="minorHAnsi" w:hAnsi="Consolas" w:cs="Consolas"/>
+          <w:color w:val="000000"/>
+          <w:sz w:val="19"/>
+          <w:szCs w:val="19"/>
+        </w:rPr>
+        <w:t>(</w:t>
+      </w:r>
+      <w:proofErr w:type="gramEnd"/>
+      <w:r>
+        <w:rPr>
+          <w:rFonts w:ascii="Consolas" w:eastAsiaTheme="minorHAnsi" w:hAnsi="Consolas" w:cs="Consolas"/>
+          <w:color w:val="2B91AF"/>
+          <w:sz w:val="19"/>
+          <w:szCs w:val="19"/>
+        </w:rPr>
+        <w:t>SPARKONTO</w:t>
+      </w:r>
+      <w:r>
+        <w:rPr>
+          <w:rFonts w:ascii="Consolas" w:eastAsiaTheme="minorHAnsi" w:hAnsi="Consolas" w:cs="Consolas"/>
+          <w:color w:val="000000"/>
+          <w:sz w:val="19"/>
+          <w:szCs w:val="19"/>
+        </w:rPr>
+        <w:t xml:space="preserve">* </w:t>
+      </w:r>
+      <w:proofErr w:type="spellStart"/>
+      <w:r>
+        <w:rPr>
+          <w:rFonts w:ascii="Consolas" w:eastAsiaTheme="minorHAnsi" w:hAnsi="Consolas" w:cs="Consolas"/>
+          <w:color w:val="808080"/>
+          <w:sz w:val="19"/>
+          <w:szCs w:val="19"/>
+        </w:rPr>
+        <w:t>zielkonto</w:t>
+      </w:r>
+      <w:proofErr w:type="spellEnd"/>
+      <w:r>
+        <w:rPr>
+          <w:rFonts w:ascii="Consolas" w:eastAsiaTheme="minorHAnsi" w:hAnsi="Consolas" w:cs="Consolas"/>
+          <w:color w:val="000000"/>
+          <w:sz w:val="19"/>
+          <w:szCs w:val="19"/>
+        </w:rPr>
+        <w:t xml:space="preserve">, </w:t>
+      </w:r>
+      <w:proofErr w:type="spellStart"/>
+      <w:r>
+        <w:rPr>
+          <w:rFonts w:ascii="Consolas" w:eastAsiaTheme="minorHAnsi" w:hAnsi="Consolas" w:cs="Consolas"/>
+          <w:color w:val="0000FF"/>
+          <w:sz w:val="19"/>
+          <w:szCs w:val="19"/>
+        </w:rPr>
+        <w:t>char</w:t>
+      </w:r>
+      <w:proofErr w:type="spellEnd"/>
+      <w:r>
+        <w:rPr>
+          <w:rFonts w:ascii="Consolas" w:eastAsiaTheme="minorHAnsi" w:hAnsi="Consolas" w:cs="Consolas"/>
+          <w:color w:val="000000"/>
+          <w:sz w:val="19"/>
+          <w:szCs w:val="19"/>
+        </w:rPr>
+        <w:t xml:space="preserve">* </w:t>
+      </w:r>
+      <w:proofErr w:type="spellStart"/>
+      <w:r>
+        <w:rPr>
+          <w:rFonts w:ascii="Consolas" w:eastAsiaTheme="minorHAnsi" w:hAnsi="Consolas" w:cs="Consolas"/>
+          <w:color w:val="808080"/>
+          <w:sz w:val="19"/>
+          <w:szCs w:val="19"/>
+        </w:rPr>
+        <w:t>verwendungszweck</w:t>
+      </w:r>
+      <w:proofErr w:type="spellEnd"/>
+      <w:r>
+        <w:rPr>
+          <w:rFonts w:ascii="Consolas" w:eastAsiaTheme="minorHAnsi" w:hAnsi="Consolas" w:cs="Consolas"/>
+          <w:color w:val="000000"/>
+          <w:sz w:val="19"/>
+          <w:szCs w:val="19"/>
+        </w:rPr>
+        <w:t xml:space="preserve">, </w:t>
+      </w:r>
+      <w:r>
+        <w:rPr>
+          <w:rFonts w:ascii="Consolas" w:eastAsiaTheme="minorHAnsi" w:hAnsi="Consolas" w:cs="Consolas"/>
+          <w:color w:val="0000FF"/>
+          <w:sz w:val="19"/>
+          <w:szCs w:val="19"/>
+        </w:rPr>
+        <w:t>double</w:t>
+      </w:r>
+      <w:r>
+        <w:rPr>
+          <w:rFonts w:ascii="Consolas" w:eastAsiaTheme="minorHAnsi" w:hAnsi="Consolas" w:cs="Consolas"/>
+          <w:color w:val="000000"/>
+          <w:sz w:val="19"/>
+          <w:szCs w:val="19"/>
+        </w:rPr>
+        <w:t xml:space="preserve"> </w:t>
+      </w:r>
+      <w:r>
+        <w:rPr>
+          <w:rFonts w:ascii="Consolas" w:eastAsiaTheme="minorHAnsi" w:hAnsi="Consolas" w:cs="Consolas"/>
+          <w:color w:val="808080"/>
+          <w:sz w:val="19"/>
+          <w:szCs w:val="19"/>
+        </w:rPr>
+        <w:t>betrag</w:t>
+      </w:r>
+      <w:r>
+        <w:rPr>
+          <w:rFonts w:ascii="Consolas" w:eastAsiaTheme="minorHAnsi" w:hAnsi="Consolas" w:cs="Consolas"/>
+          <w:color w:val="000000"/>
+          <w:sz w:val="19"/>
+          <w:szCs w:val="19"/>
+        </w:rPr>
+        <w:t>);</w:t>
+      </w:r>
+    </w:p>
+    <w:p>
+      <w:pPr>
+        <w:ind w:left="1068"/>
+      </w:pPr>
+      <w:r>
+        <w:t>Diese Funktion beschreibt das Einzahlen auf ein Konto. Hierfür wird wieder das Zielkonto der Klasse „</w:t>
+      </w:r>
+      <w:r>
+        <w:t>Sparkonto</w:t>
+      </w:r>
+      <w:r>
+        <w:t>“ benötigt. Weitere Parameter stellen der Betrag und der Verwendungszweck dar. Mithilfe der „</w:t>
+      </w:r>
+      <w:proofErr w:type="spellStart"/>
+      <w:r>
+        <w:t>getKontostand</w:t>
+      </w:r>
+      <w:proofErr w:type="spellEnd"/>
+      <w:r>
+        <w:t>“ wird der aktuelle Kontostand abgerufen, der im Parameter eingegebene Betrag dazugezählt und mit „</w:t>
+      </w:r>
+      <w:proofErr w:type="spellStart"/>
+      <w:r>
+        <w:t>setKontostand</w:t>
+      </w:r>
+      <w:proofErr w:type="spellEnd"/>
+      <w:r>
+        <w:t xml:space="preserve">“ erneut gesetzt. </w:t>
+      </w:r>
+      <w:r>
+        <w:t>Zu</w:t>
+      </w:r>
+      <w:r>
+        <w:t>letzt wird die „Buchen“ Funktion aufgerufen.</w:t>
+      </w:r>
+      <w:r>
+        <w:t xml:space="preserve"> Mit Hilfe der „</w:t>
+      </w:r>
+      <w:proofErr w:type="spellStart"/>
+      <w:r>
+        <w:t>writeSpar</w:t>
+      </w:r>
+      <w:r>
+        <w:t>Konto</w:t>
+      </w:r>
+      <w:proofErr w:type="spellEnd"/>
+      <w:r>
+        <w:t>“-Funktion werden die geänderten Daten des Kontos gespeichert.</w:t>
+      </w:r>
+    </w:p>
+    <w:p>
+      <w:pPr>
+        <w:pStyle w:val="Listenabsatz"/>
+        <w:numPr>
+          <w:ilvl w:val="0"/>
+          <w:numId w:val="34"/>
+        </w:numPr>
+      </w:pPr>
+      <w:r>
+        <w:rPr>
+          <w:rFonts w:ascii="Consolas" w:eastAsiaTheme="minorHAnsi" w:hAnsi="Consolas" w:cs="Consolas"/>
+          <w:color w:val="2B91AF"/>
+          <w:sz w:val="19"/>
+          <w:szCs w:val="19"/>
+        </w:rPr>
+        <w:t>WAEHRUNGSMODUL</w:t>
+      </w:r>
+      <w:r>
+        <w:rPr>
+          <w:rFonts w:ascii="Consolas" w:eastAsiaTheme="minorHAnsi" w:hAnsi="Consolas" w:cs="Consolas"/>
+          <w:color w:val="000000"/>
+          <w:sz w:val="19"/>
+          <w:szCs w:val="19"/>
+        </w:rPr>
+        <w:t xml:space="preserve">* </w:t>
+      </w:r>
+      <w:proofErr w:type="spellStart"/>
+      <w:proofErr w:type="gramStart"/>
+      <w:r>
+        <w:rPr>
+          <w:rFonts w:ascii="Consolas" w:eastAsiaTheme="minorHAnsi" w:hAnsi="Consolas" w:cs="Consolas"/>
+          <w:color w:val="000000"/>
+          <w:sz w:val="19"/>
+          <w:szCs w:val="19"/>
+        </w:rPr>
+        <w:t>NeuesWaehrungsmodul</w:t>
+      </w:r>
+      <w:proofErr w:type="spellEnd"/>
+      <w:r>
+        <w:rPr>
+          <w:rFonts w:ascii="Consolas" w:eastAsiaTheme="minorHAnsi" w:hAnsi="Consolas" w:cs="Consolas"/>
+          <w:color w:val="000000"/>
+          <w:sz w:val="19"/>
+          <w:szCs w:val="19"/>
+        </w:rPr>
+        <w:t>(</w:t>
+      </w:r>
+      <w:proofErr w:type="gramEnd"/>
+      <w:r>
+        <w:rPr>
+          <w:rFonts w:ascii="Consolas" w:eastAsiaTheme="minorHAnsi" w:hAnsi="Consolas" w:cs="Consolas"/>
+          <w:color w:val="2B91AF"/>
+          <w:sz w:val="19"/>
+          <w:szCs w:val="19"/>
+        </w:rPr>
+        <w:t>KREDITKONTO</w:t>
+      </w:r>
+      <w:r>
+        <w:rPr>
+          <w:rFonts w:ascii="Consolas" w:eastAsiaTheme="minorHAnsi" w:hAnsi="Consolas" w:cs="Consolas"/>
+          <w:color w:val="000000"/>
+          <w:sz w:val="19"/>
+          <w:szCs w:val="19"/>
+        </w:rPr>
+        <w:t xml:space="preserve">* </w:t>
+      </w:r>
+      <w:proofErr w:type="spellStart"/>
+      <w:r>
+        <w:rPr>
+          <w:rFonts w:ascii="Consolas" w:eastAsiaTheme="minorHAnsi" w:hAnsi="Consolas" w:cs="Consolas"/>
+          <w:color w:val="808080"/>
+          <w:sz w:val="19"/>
+          <w:szCs w:val="19"/>
+        </w:rPr>
+        <w:t>konto</w:t>
+      </w:r>
+      <w:proofErr w:type="spellEnd"/>
+      <w:r>
+        <w:rPr>
+          <w:rFonts w:ascii="Consolas" w:eastAsiaTheme="minorHAnsi" w:hAnsi="Consolas" w:cs="Consolas"/>
+          <w:color w:val="000000"/>
+          <w:sz w:val="19"/>
+          <w:szCs w:val="19"/>
+        </w:rPr>
+        <w:t>);</w:t>
+      </w:r>
+    </w:p>
+    <w:p>
+      <w:pPr>
+        <w:ind w:left="1068"/>
+      </w:pPr>
+      <w:r>
+        <w:lastRenderedPageBreak/>
+        <w:t>Die „</w:t>
+      </w:r>
+      <w:proofErr w:type="spellStart"/>
+      <w:r>
+        <w:t>NeuesWaehrungsmodul</w:t>
+      </w:r>
+      <w:proofErr w:type="spellEnd"/>
+      <w:r>
+        <w:t>“-Funktion wird dazu verwendet um eine neue Instanz der Klasse „</w:t>
+      </w:r>
+      <w:proofErr w:type="spellStart"/>
+      <w:r>
+        <w:t>Waehrung</w:t>
+      </w:r>
+      <w:proofErr w:type="spellEnd"/>
+      <w:r>
+        <w:t>“ zu erzeugen. Als Parameter wird ein Konto der Klasse „Kreditkonto“ mitgegeben, mit welchen Daten eine neue Instanz erstellt wird.</w:t>
+      </w:r>
+      <w:r>
+        <w:t xml:space="preserve"> Der Rückgabewert ist ein Verweis auf die soeben erstellte Instanz.</w:t>
+      </w:r>
+    </w:p>
+    <w:p>
+      <w:pPr>
+        <w:pStyle w:val="Listenabsatz"/>
+        <w:numPr>
+          <w:ilvl w:val="0"/>
+          <w:numId w:val="34"/>
+        </w:numPr>
+      </w:pPr>
+      <w:proofErr w:type="spellStart"/>
+      <w:r>
+        <w:rPr>
+          <w:rFonts w:ascii="Consolas" w:eastAsiaTheme="minorHAnsi" w:hAnsi="Consolas" w:cs="Consolas"/>
+          <w:color w:val="0000FF"/>
+          <w:sz w:val="19"/>
+          <w:szCs w:val="19"/>
+        </w:rPr>
+        <w:t>void</w:t>
+      </w:r>
+      <w:proofErr w:type="spellEnd"/>
+      <w:r>
+        <w:rPr>
+          <w:rFonts w:ascii="Consolas" w:eastAsiaTheme="minorHAnsi" w:hAnsi="Consolas" w:cs="Consolas"/>
+          <w:color w:val="000000"/>
+          <w:sz w:val="19"/>
+          <w:szCs w:val="19"/>
+        </w:rPr>
+        <w:t xml:space="preserve"> </w:t>
+      </w:r>
+      <w:proofErr w:type="spellStart"/>
+      <w:proofErr w:type="gramStart"/>
+      <w:r>
+        <w:rPr>
+          <w:rFonts w:ascii="Consolas" w:eastAsiaTheme="minorHAnsi" w:hAnsi="Consolas" w:cs="Consolas"/>
+          <w:color w:val="000000"/>
+          <w:sz w:val="19"/>
+          <w:szCs w:val="19"/>
+        </w:rPr>
+        <w:t>doUmrechnung</w:t>
+      </w:r>
+      <w:proofErr w:type="spellEnd"/>
+      <w:r>
+        <w:rPr>
+          <w:rFonts w:ascii="Consolas" w:eastAsiaTheme="minorHAnsi" w:hAnsi="Consolas" w:cs="Consolas"/>
+          <w:color w:val="000000"/>
+          <w:sz w:val="19"/>
+          <w:szCs w:val="19"/>
+        </w:rPr>
+        <w:t>(</w:t>
+      </w:r>
+      <w:proofErr w:type="gramEnd"/>
+      <w:r>
+        <w:rPr>
+          <w:rFonts w:ascii="Consolas" w:eastAsiaTheme="minorHAnsi" w:hAnsi="Consolas" w:cs="Consolas"/>
+          <w:color w:val="2B91AF"/>
+          <w:sz w:val="19"/>
+          <w:szCs w:val="19"/>
+        </w:rPr>
+        <w:t>WAEHRUNGSMODUL</w:t>
+      </w:r>
+      <w:r>
+        <w:rPr>
+          <w:rFonts w:ascii="Consolas" w:eastAsiaTheme="minorHAnsi" w:hAnsi="Consolas" w:cs="Consolas"/>
+          <w:color w:val="000000"/>
+          <w:sz w:val="19"/>
+          <w:szCs w:val="19"/>
+        </w:rPr>
+        <w:t xml:space="preserve">* </w:t>
+      </w:r>
+      <w:proofErr w:type="spellStart"/>
+      <w:r>
+        <w:rPr>
+          <w:rFonts w:ascii="Consolas" w:eastAsiaTheme="minorHAnsi" w:hAnsi="Consolas" w:cs="Consolas"/>
+          <w:color w:val="808080"/>
+          <w:sz w:val="19"/>
+          <w:szCs w:val="19"/>
+        </w:rPr>
+        <w:t>waehrungsmmodul</w:t>
+      </w:r>
+      <w:proofErr w:type="spellEnd"/>
+      <w:r>
+        <w:rPr>
+          <w:rFonts w:ascii="Consolas" w:eastAsiaTheme="minorHAnsi" w:hAnsi="Consolas" w:cs="Consolas"/>
+          <w:color w:val="000000"/>
+          <w:sz w:val="19"/>
+          <w:szCs w:val="19"/>
+        </w:rPr>
+        <w:t xml:space="preserve">, </w:t>
+      </w:r>
+      <w:proofErr w:type="spellStart"/>
+      <w:r>
+        <w:rPr>
+          <w:rFonts w:ascii="Consolas" w:eastAsiaTheme="minorHAnsi" w:hAnsi="Consolas" w:cs="Consolas"/>
+          <w:color w:val="0000FF"/>
+          <w:sz w:val="19"/>
+          <w:szCs w:val="19"/>
+        </w:rPr>
+        <w:t>char</w:t>
+      </w:r>
+      <w:proofErr w:type="spellEnd"/>
+      <w:r>
+        <w:rPr>
+          <w:rFonts w:ascii="Consolas" w:eastAsiaTheme="minorHAnsi" w:hAnsi="Consolas" w:cs="Consolas"/>
+          <w:color w:val="000000"/>
+          <w:sz w:val="19"/>
+          <w:szCs w:val="19"/>
+        </w:rPr>
+        <w:t xml:space="preserve">* </w:t>
+      </w:r>
+      <w:proofErr w:type="spellStart"/>
+      <w:r>
+        <w:rPr>
+          <w:rFonts w:ascii="Consolas" w:eastAsiaTheme="minorHAnsi" w:hAnsi="Consolas" w:cs="Consolas"/>
+          <w:color w:val="808080"/>
+          <w:sz w:val="19"/>
+          <w:szCs w:val="19"/>
+        </w:rPr>
+        <w:t>waehrung</w:t>
+      </w:r>
+      <w:proofErr w:type="spellEnd"/>
+      <w:r>
+        <w:rPr>
+          <w:rFonts w:ascii="Consolas" w:eastAsiaTheme="minorHAnsi" w:hAnsi="Consolas" w:cs="Consolas"/>
+          <w:color w:val="000000"/>
+          <w:sz w:val="19"/>
+          <w:szCs w:val="19"/>
+        </w:rPr>
+        <w:t>);</w:t>
+      </w:r>
+    </w:p>
+    <w:p>
+      <w:pPr>
+        <w:ind w:left="1068"/>
+      </w:pPr>
+      <w:r>
+        <w:t>Die „</w:t>
+      </w:r>
+      <w:proofErr w:type="spellStart"/>
+      <w:r>
+        <w:t>doUmrechnung</w:t>
+      </w:r>
+      <w:proofErr w:type="spellEnd"/>
+      <w:r>
+        <w:t xml:space="preserve">“-Funktion wird benötigt um den aktuellen Kontostand in eine der vier Währungen umzurechnen. </w:t>
+      </w:r>
+      <w:r>
+        <w:t>Um U</w:t>
+      </w:r>
+      <w:r>
+        <w:t>mzurechnen wird die Funktion „</w:t>
+      </w:r>
+      <w:proofErr w:type="spellStart"/>
+      <w:r>
+        <w:t>umrechnung</w:t>
+      </w:r>
+      <w:proofErr w:type="spellEnd"/>
+      <w:r>
+        <w:t>“ aufgerufen.</w:t>
+      </w:r>
+      <w:r>
+        <w:t xml:space="preserve"> </w:t>
+      </w:r>
+      <w:r>
+        <w:t>Als Parameter wird ein Verweis auf das Währungsmodul mitgegeben. In welchem sich Informationen über das Konto befindet.</w:t>
+      </w:r>
+    </w:p>
+    <w:p>
+      <w:pPr>
+        <w:pStyle w:val="Listenabsatz"/>
+        <w:numPr>
+          <w:ilvl w:val="0"/>
+          <w:numId w:val="34"/>
+        </w:numPr>
+      </w:pPr>
+      <w:proofErr w:type="spellStart"/>
+      <w:r>
+        <w:rPr>
+          <w:rFonts w:ascii="Consolas" w:eastAsiaTheme="minorHAnsi" w:hAnsi="Consolas" w:cs="Consolas"/>
+          <w:color w:val="0000FF"/>
+          <w:sz w:val="19"/>
+          <w:szCs w:val="19"/>
+        </w:rPr>
+        <w:t>void</w:t>
+      </w:r>
+      <w:proofErr w:type="spellEnd"/>
+      <w:r>
+        <w:rPr>
+          <w:rFonts w:ascii="Consolas" w:eastAsiaTheme="minorHAnsi" w:hAnsi="Consolas" w:cs="Consolas"/>
+          <w:color w:val="000000"/>
+          <w:sz w:val="19"/>
+          <w:szCs w:val="19"/>
+        </w:rPr>
+        <w:t xml:space="preserve"> </w:t>
+      </w:r>
+      <w:proofErr w:type="spellStart"/>
+      <w:proofErr w:type="gramStart"/>
+      <w:r>
+        <w:rPr>
+          <w:rFonts w:ascii="Consolas" w:eastAsiaTheme="minorHAnsi" w:hAnsi="Consolas" w:cs="Consolas"/>
+          <w:color w:val="000000"/>
+          <w:sz w:val="19"/>
+          <w:szCs w:val="19"/>
+        </w:rPr>
         <w:t>doKursverwaltung</w:t>
       </w:r>
       <w:proofErr w:type="spellEnd"/>
@@ -15558,7 +15253,7 @@
           <w:lang w:val="de-DE"/>
         </w:rPr>
       </w:pPr>
-      <w:bookmarkStart w:id="42" w:name="_Toc464653645"/>
+      <w:bookmarkStart w:id="37" w:name="_Toc464653645"/>
       <w:r>
         <w:rPr>
           <w:lang w:val="de-DE"/>
@@ -15579,7 +15274,7 @@
         </w:rPr>
         <w:t>“</w:t>
       </w:r>
-      <w:bookmarkEnd w:id="42"/>
+      <w:bookmarkEnd w:id="37"/>
     </w:p>
     <w:p>
       <w:pPr>
@@ -15732,7 +15427,6 @@
           </w:tcPr>
           <w:p>
             <w:r>
-              <w:lastRenderedPageBreak/>
               <w:t xml:space="preserve">Double </w:t>
             </w:r>
             <w:proofErr w:type="spellStart"/>
@@ -16081,136 +15775,117 @@
       <w:pPr>
         <w:pStyle w:val="Beschriftung"/>
       </w:pPr>
-      <w:bookmarkStart w:id="43" w:name="_Toc464659764"/>
-      <w:r>
+      <w:bookmarkStart w:id="38" w:name="_Toc464659764"/>
+      <w:r>
+        <w:lastRenderedPageBreak/>
         <w:t xml:space="preserve">Tabelle </w:t>
       </w:r>
-      <w:r>
-        <w:fldChar w:fldCharType="begin"/>
-      </w:r>
-      <w:r>
-        <w:instrText xml:space="preserve"> STYLEREF 1 \s </w:instrText>
-      </w:r>
-      <w:r>
-        <w:fldChar w:fldCharType="separate"/>
-      </w:r>
-      <w:r>
-        <w:rPr>
-          <w:noProof/>
-        </w:rPr>
-        <w:t>3</w:t>
-      </w:r>
-      <w:r>
-        <w:fldChar w:fldCharType="end"/>
-      </w:r>
+      <w:fldSimple w:instr=" STYLEREF 1 \s ">
+        <w:r>
+          <w:rPr>
+            <w:noProof/>
+          </w:rPr>
+          <w:t>3</w:t>
+        </w:r>
+      </w:fldSimple>
       <w:r>
         <w:t>.</w:t>
       </w:r>
-      <w:r>
-        <w:fldChar w:fldCharType="begin"/>
-      </w:r>
-      <w:r>
-        <w:instrText xml:space="preserve"> SEQ Tabelle \* ARABIC \s 1 </w:instrText>
-      </w:r>
-      <w:r>
-        <w:fldChar w:fldCharType="separate"/>
-      </w:r>
-      <w:r>
-        <w:rPr>
-          <w:noProof/>
-        </w:rPr>
+      <w:fldSimple w:instr=" SEQ Tabelle \* ARABIC \s 1 ">
+        <w:r>
+          <w:rPr>
+            <w:noProof/>
+          </w:rPr>
+          <w:t>4</w:t>
+        </w:r>
+      </w:fldSimple>
+      <w:r>
+        <w:t>: Funktionen der Klasse „</w:t>
+      </w:r>
+      <w:proofErr w:type="spellStart"/>
+      <w:r>
+        <w:t>Ueberweisung</w:t>
+      </w:r>
+      <w:proofErr w:type="spellEnd"/>
+      <w:r>
+        <w:t>“</w:t>
+      </w:r>
+      <w:bookmarkEnd w:id="38"/>
+      <w:r>
+        <w:br/>
+      </w:r>
+    </w:p>
+    <w:p>
+      <w:pPr>
+        <w:ind w:left="576"/>
+      </w:pPr>
+      <w:r>
+        <w:t xml:space="preserve">Bei </w:t>
+      </w:r>
+      <w:r>
+        <w:t>den</w:t>
+      </w:r>
+      <w:r>
+        <w:t xml:space="preserve"> in der </w:t>
+      </w:r>
+      <w:r>
+        <w:t xml:space="preserve">Tabelle </w:t>
+      </w:r>
+      <w:r>
+        <w:t>3.</w:t>
+      </w:r>
+      <w:r>
         <w:t>4</w:t>
       </w:r>
       <w:r>
-        <w:fldChar w:fldCharType="end"/>
-      </w:r>
-      <w:r>
-        <w:t>: Funktionen der Klasse „</w:t>
-      </w:r>
-      <w:proofErr w:type="spellStart"/>
-      <w:r>
-        <w:t>Ueberweisung</w:t>
+        <w:t xml:space="preserve"> beschriebenen Funktionen handelt es sich um </w:t>
+      </w:r>
+      <w:r>
+        <w:t>„</w:t>
+      </w:r>
+      <w:proofErr w:type="spellStart"/>
+      <w:r>
+        <w:t>public</w:t>
       </w:r>
       <w:proofErr w:type="spellEnd"/>
       <w:r>
         <w:t>“</w:t>
       </w:r>
-      <w:bookmarkEnd w:id="43"/>
-      <w:r>
-        <w:br/>
+      <w:r>
+        <w:t xml:space="preserve"> Funktionen. </w:t>
+      </w:r>
+      <w:r>
+        <w:t xml:space="preserve">Diese werden vor allem von den </w:t>
+      </w:r>
+      <w:r>
+        <w:t>internen Funktionen</w:t>
+      </w:r>
+      <w:r>
+        <w:t xml:space="preserve"> (Kapitel 3.2.4) benötigt.</w:t>
       </w:r>
     </w:p>
     <w:p>
       <w:pPr>
         <w:ind w:left="576"/>
       </w:pPr>
-      <w:r>
-        <w:t xml:space="preserve">Bei </w:t>
-      </w:r>
-      <w:r>
-        <w:t>den</w:t>
-      </w:r>
-      <w:r>
-        <w:t xml:space="preserve"> in der </w:t>
-      </w:r>
-      <w:r>
-        <w:t xml:space="preserve">Tabelle </w:t>
-      </w:r>
-      <w:r>
-        <w:t>3.</w:t>
-      </w:r>
-      <w:r>
-        <w:t>4</w:t>
-      </w:r>
-      <w:r>
-        <w:t xml:space="preserve"> beschriebenen Funktionen handelt es sich um </w:t>
-      </w:r>
-      <w:r>
-        <w:t>„</w:t>
-      </w:r>
-      <w:proofErr w:type="spellStart"/>
-      <w:r>
-        <w:t>public</w:t>
+    </w:p>
+    <w:p>
+      <w:pPr>
+        <w:pStyle w:val="berschrift3"/>
+      </w:pPr>
+      <w:bookmarkStart w:id="39" w:name="_Toc464653646"/>
+      <w:r>
+        <w:t>Funktionen der Klasse „</w:t>
+      </w:r>
+      <w:proofErr w:type="spellStart"/>
+      <w:r>
+        <w:t>Waehrungsmodul</w:t>
       </w:r>
       <w:proofErr w:type="spellEnd"/>
       <w:r>
         <w:t>“</w:t>
       </w:r>
-      <w:r>
-        <w:t xml:space="preserve"> Funktionen. </w:t>
-      </w:r>
-      <w:r>
-        <w:t xml:space="preserve">Diese werden vor allem von den </w:t>
-      </w:r>
-      <w:r>
-        <w:t>internen Funktionen</w:t>
-      </w:r>
-      <w:r>
-        <w:t xml:space="preserve"> (Kapitel 3.2.4) benötigt.</w:t>
-      </w:r>
-    </w:p>
-    <w:p>
-      <w:pPr>
-        <w:ind w:left="576"/>
-      </w:pPr>
-    </w:p>
-    <w:p>
-      <w:pPr>
-        <w:pStyle w:val="berschrift3"/>
-      </w:pPr>
-      <w:bookmarkStart w:id="44" w:name="_Toc464653646"/>
-      <w:r>
-        <w:t>Funktionen der Klasse „</w:t>
-      </w:r>
-      <w:proofErr w:type="spellStart"/>
-      <w:r>
-        <w:t>Waehrungsmodul</w:t>
-      </w:r>
-      <w:proofErr w:type="spellEnd"/>
-      <w:r>
-        <w:t>“</w:t>
-      </w:r>
-      <w:bookmarkEnd w:id="44"/>
+      <w:bookmarkEnd w:id="39"/>
     </w:p>
     <w:p>
       <w:pPr>
@@ -16547,49 +16222,29 @@
       <w:pPr>
         <w:pStyle w:val="Beschriftung"/>
       </w:pPr>
-      <w:bookmarkStart w:id="45" w:name="_Toc464659765"/>
+      <w:bookmarkStart w:id="40" w:name="_Toc464659765"/>
       <w:r>
         <w:t xml:space="preserve">Tabelle </w:t>
       </w:r>
-      <w:r>
-        <w:fldChar w:fldCharType="begin"/>
-      </w:r>
-      <w:r>
-        <w:instrText xml:space="preserve"> STYLEREF 1 \s </w:instrText>
-      </w:r>
-      <w:r>
-        <w:fldChar w:fldCharType="separate"/>
-      </w:r>
-      <w:r>
-        <w:rPr>
-          <w:noProof/>
-        </w:rPr>
-        <w:t>3</w:t>
-      </w:r>
-      <w:r>
-        <w:fldChar w:fldCharType="end"/>
-      </w:r>
+      <w:fldSimple w:instr=" STYLEREF 1 \s ">
+        <w:r>
+          <w:rPr>
+            <w:noProof/>
+          </w:rPr>
+          <w:t>3</w:t>
+        </w:r>
+      </w:fldSimple>
       <w:r>
         <w:t>.</w:t>
       </w:r>
-      <w:r>
-        <w:fldChar w:fldCharType="begin"/>
-      </w:r>
-      <w:r>
-        <w:instrText xml:space="preserve"> SEQ Tabelle \* ARABIC \s 1 </w:instrText>
-      </w:r>
-      <w:r>
-        <w:fldChar w:fldCharType="separate"/>
-      </w:r>
-      <w:r>
-        <w:rPr>
-          <w:noProof/>
-        </w:rPr>
-        <w:t>5</w:t>
-      </w:r>
-      <w:r>
-        <w:fldChar w:fldCharType="end"/>
-      </w:r>
+      <w:fldSimple w:instr=" SEQ Tabelle \* ARABIC \s 1 ">
+        <w:r>
+          <w:rPr>
+            <w:noProof/>
+          </w:rPr>
+          <w:t>5</w:t>
+        </w:r>
+      </w:fldSimple>
       <w:r>
         <w:t>: Funktionen der Klasse "</w:t>
       </w:r>
@@ -16601,7 +16256,7 @@
       <w:r>
         <w:t>"</w:t>
       </w:r>
-      <w:bookmarkEnd w:id="45"/>
+      <w:bookmarkEnd w:id="40"/>
       <w:r>
         <w:br/>
       </w:r>
@@ -16611,9 +16266,8 @@
       <w:pPr>
         <w:pStyle w:val="berschrift3"/>
       </w:pPr>
-      <w:bookmarkStart w:id="46" w:name="_Toc464653647"/>
-      <w:r>
-        <w:lastRenderedPageBreak/>
+      <w:bookmarkStart w:id="41" w:name="_Toc464653647"/>
+      <w:r>
         <w:t>Interne Funktionen der Klasse „</w:t>
       </w:r>
       <w:proofErr w:type="spellStart"/>
@@ -16624,7 +16278,7 @@
       <w:r>
         <w:t>“</w:t>
       </w:r>
-      <w:bookmarkEnd w:id="46"/>
+      <w:bookmarkEnd w:id="41"/>
     </w:p>
     <w:p>
       <w:pPr>
@@ -16839,7 +16493,11 @@
         <w:t xml:space="preserve">Die Funktion „Buchen“ dient der Aufbereitung des Kontoauszugs. Hierfür wird ein Zielkonto der Klasse „Kreditkonto“, Verwendungszweck, Betrag und Art als Parameter übergeben. Die Art gibt wieder welche Aktion ausgeführt werden soll. Wenn Art gleich 1 ist, handelt es sich um eine Überweisung, wenn sie 2 ist um eine </w:t>
       </w:r>
       <w:r>
-        <w:t>Abhebung und wenn sie 3 ist handelt es sich um eine Einzahlung. Um den Kontoauszug übersichtlich zu gestalten wird der Betrag in einen String umgewandelt und je nach Art ein „+“ oder „</w:t>
+        <w:t xml:space="preserve">Abhebung und wenn sie 3 ist handelt es sich um eine Einzahlung. Um den Kontoauszug übersichtlich zu gestalten wird der Betrag in einen String </w:t>
+      </w:r>
+      <w:r>
+        <w:lastRenderedPageBreak/>
+        <w:t>umgewandelt und je nach Art ein „+“ oder „</w:t>
       </w:r>
       <w:proofErr w:type="gramStart"/>
       <w:r>
@@ -17435,11 +17093,7 @@
       </w:r>
       <w:proofErr w:type="spellEnd"/>
       <w:r>
-        <w:t xml:space="preserve">“ Parameter wird </w:t>
-      </w:r>
-      <w:r>
-        <w:lastRenderedPageBreak/>
-        <w:t>verwendet um ein neues File mit dessen Namen zu erstellen. Die Kontonummer wird im Kopf dieses Dokumentes hinzugefügt.</w:t>
+        <w:t>“ Parameter wird verwendet um ein neues File mit dessen Namen zu erstellen. Die Kontonummer wird im Kopf dieses Dokumentes hinzugefügt.</w:t>
       </w:r>
     </w:p>
     <w:p>
@@ -17631,7 +17285,7 @@
       <w:pPr>
         <w:pStyle w:val="berschrift3"/>
       </w:pPr>
-      <w:bookmarkStart w:id="47" w:name="_Toc464653648"/>
+      <w:bookmarkStart w:id="42" w:name="_Toc464653648"/>
       <w:r>
         <w:t>Interne Funktionen der Klasse „</w:t>
       </w:r>
@@ -17643,7 +17297,7 @@
       <w:r>
         <w:t>“</w:t>
       </w:r>
-      <w:bookmarkEnd w:id="47"/>
+      <w:bookmarkEnd w:id="42"/>
     </w:p>
     <w:p>
       <w:pPr>
@@ -17792,7 +17446,11 @@
       </w:r>
       <w:proofErr w:type="spellEnd"/>
       <w:r>
-        <w:t>“ abgelesen. Der zweite Parameter gibt wieder in welcher Währung der Kontostand umgerechnet werden sollte. Die „</w:t>
+        <w:t xml:space="preserve">“ </w:t>
+      </w:r>
+      <w:r>
+        <w:lastRenderedPageBreak/>
+        <w:t>abgelesen. Der zweite Parameter gibt wieder in welcher Währung der Kontostand umgerechnet werden sollte. Die „</w:t>
       </w:r>
       <w:proofErr w:type="spellStart"/>
       <w:r>
@@ -18287,7 +17945,6 @@
         <w:ind w:left="1068"/>
       </w:pPr>
       <w:r>
-        <w:lastRenderedPageBreak/>
         <w:t>Mit Hilfe dieser Funktion wird ein neues Text-File, welches nach dem Parameter „</w:t>
       </w:r>
       <w:proofErr w:type="spellStart"/>
@@ -18303,11 +17960,11 @@
       <w:pPr>
         <w:pStyle w:val="berschrift3"/>
       </w:pPr>
-      <w:bookmarkStart w:id="48" w:name="_Toc464653649"/>
+      <w:bookmarkStart w:id="43" w:name="_Toc464653649"/>
       <w:r>
         <w:t>Hilfsfunktionen</w:t>
       </w:r>
-      <w:bookmarkEnd w:id="48"/>
+      <w:bookmarkEnd w:id="43"/>
     </w:p>
     <w:p>
       <w:pPr>
@@ -18444,11 +18101,11 @@
       <w:pPr>
         <w:pStyle w:val="berschrift3"/>
       </w:pPr>
-      <w:bookmarkStart w:id="49" w:name="_Toc464653650"/>
+      <w:bookmarkStart w:id="44" w:name="_Toc464653650"/>
       <w:r>
         <w:t>Aufrufbeispiele</w:t>
       </w:r>
-      <w:bookmarkEnd w:id="49"/>
+      <w:bookmarkEnd w:id="44"/>
     </w:p>
     <w:p>
       <w:pPr>
@@ -18534,6 +18191,7 @@
       <w:proofErr w:type="spellStart"/>
       <w:proofErr w:type="gramStart"/>
       <w:r>
+        <w:lastRenderedPageBreak/>
         <w:t>doSparen</w:t>
       </w:r>
       <w:proofErr w:type="spellEnd"/>
@@ -18673,6 +18331,12 @@
     </w:p>
     <w:p>
       <w:pPr>
+        <w:pStyle w:val="Listenabsatz"/>
+        <w:ind w:left="1068"/>
+      </w:pPr>
+    </w:p>
+    <w:p>
+      <w:pPr>
         <w:pStyle w:val="berschrift2"/>
         <w:rPr>
           <w:color w:val="FF0000"/>
@@ -18680,7 +18344,7 @@
           <w:szCs w:val="28"/>
         </w:rPr>
       </w:pPr>
-      <w:bookmarkStart w:id="50" w:name="_Toc464653651"/>
+      <w:bookmarkStart w:id="45" w:name="_Toc464653651"/>
       <w:r>
         <w:rPr>
           <w:color w:val="FF0000"/>
@@ -18715,7 +18379,7 @@
         </w:rPr>
         <w:t>)</w:t>
       </w:r>
-      <w:bookmarkEnd w:id="50"/>
+      <w:bookmarkEnd w:id="45"/>
     </w:p>
     <w:p>
       <w:pPr>
@@ -18858,7 +18522,6 @@
         <w:rPr>
           <w:color w:val="FF0000"/>
         </w:rPr>
-        <w:lastRenderedPageBreak/>
         <w:t>Read* (</w:t>
       </w:r>
       <w:proofErr w:type="spellStart"/>
@@ -19305,15 +18968,16 @@
           <w:lang w:val="de-DE"/>
         </w:rPr>
       </w:pPr>
-      <w:bookmarkStart w:id="51" w:name="_Toc464653652"/>
+      <w:bookmarkStart w:id="46" w:name="_Toc464653652"/>
       <w:r>
         <w:rPr>
           <w:color w:val="FF0000"/>
           <w:lang w:val="de-DE"/>
         </w:rPr>
+        <w:lastRenderedPageBreak/>
         <w:t>Test3.3.1</w:t>
       </w:r>
-      <w:bookmarkEnd w:id="51"/>
+      <w:bookmarkEnd w:id="46"/>
     </w:p>
     <w:p>
       <w:pPr>
@@ -19355,7 +19019,7 @@
           <w:lang w:val="de-DE"/>
         </w:rPr>
       </w:pPr>
-      <w:bookmarkStart w:id="52" w:name="_Toc464653653"/>
+      <w:bookmarkStart w:id="47" w:name="_Toc464653653"/>
       <w:r>
         <w:rPr>
           <w:color w:val="FF0000"/>
@@ -19363,7 +19027,7 @@
         </w:rPr>
         <w:t>Test3.3.2</w:t>
       </w:r>
-      <w:bookmarkEnd w:id="52"/>
+      <w:bookmarkEnd w:id="47"/>
     </w:p>
     <w:p>
       <w:pPr>
@@ -19393,6 +19057,304 @@
     </w:p>
     <w:p>
       <w:pPr>
+        <w:pStyle w:val="berschrift2"/>
+        <w:rPr>
+          <w:sz w:val="28"/>
+          <w:szCs w:val="28"/>
+        </w:rPr>
+      </w:pPr>
+      <w:r>
+        <w:rPr>
+          <w:sz w:val="28"/>
+          <w:szCs w:val="28"/>
+        </w:rPr>
+        <w:t>Allgemeine Hilfsfunktionen</w:t>
+      </w:r>
+    </w:p>
+    <w:p>
+      <w:pPr>
+        <w:ind w:left="576"/>
+      </w:pPr>
+      <w:r>
+        <w:t xml:space="preserve">Neben den internen Funktionen mancher Klassen, wurden ebenso auch allgemeine Hilfsfunktionen benötigt. </w:t>
+      </w:r>
+    </w:p>
+    <w:p>
+      <w:pPr>
+        <w:pStyle w:val="Listenabsatz"/>
+        <w:numPr>
+          <w:ilvl w:val="0"/>
+          <w:numId w:val="34"/>
+        </w:numPr>
+      </w:pPr>
+      <w:proofErr w:type="spellStart"/>
+      <w:r>
+        <w:rPr>
+          <w:rFonts w:ascii="Consolas" w:eastAsiaTheme="minorHAnsi" w:hAnsi="Consolas" w:cs="Consolas"/>
+          <w:color w:val="2B91AF"/>
+          <w:sz w:val="19"/>
+          <w:szCs w:val="19"/>
+        </w:rPr>
+        <w:t>string</w:t>
+      </w:r>
+      <w:proofErr w:type="spellEnd"/>
+      <w:r>
+        <w:rPr>
+          <w:rFonts w:ascii="Consolas" w:eastAsiaTheme="minorHAnsi" w:hAnsi="Consolas" w:cs="Consolas"/>
+          <w:color w:val="000000"/>
+          <w:sz w:val="19"/>
+          <w:szCs w:val="19"/>
+        </w:rPr>
+        <w:t xml:space="preserve"> </w:t>
+      </w:r>
+      <w:proofErr w:type="spellStart"/>
+      <w:r>
+        <w:rPr>
+          <w:rFonts w:ascii="Consolas" w:eastAsiaTheme="minorHAnsi" w:hAnsi="Consolas" w:cs="Consolas"/>
+          <w:color w:val="000000"/>
+          <w:sz w:val="19"/>
+          <w:szCs w:val="19"/>
+        </w:rPr>
+        <w:t>time_to_</w:t>
+      </w:r>
+      <w:proofErr w:type="gramStart"/>
+      <w:r>
+        <w:rPr>
+          <w:rFonts w:ascii="Consolas" w:eastAsiaTheme="minorHAnsi" w:hAnsi="Consolas" w:cs="Consolas"/>
+          <w:color w:val="000000"/>
+          <w:sz w:val="19"/>
+          <w:szCs w:val="19"/>
+        </w:rPr>
+        <w:t>string</w:t>
+      </w:r>
+      <w:proofErr w:type="spellEnd"/>
+      <w:r>
+        <w:rPr>
+          <w:rFonts w:ascii="Consolas" w:eastAsiaTheme="minorHAnsi" w:hAnsi="Consolas" w:cs="Consolas"/>
+          <w:color w:val="000000"/>
+          <w:sz w:val="19"/>
+          <w:szCs w:val="19"/>
+        </w:rPr>
+        <w:t>(</w:t>
+      </w:r>
+      <w:proofErr w:type="gramEnd"/>
+      <w:r>
+        <w:rPr>
+          <w:rFonts w:ascii="Consolas" w:eastAsiaTheme="minorHAnsi" w:hAnsi="Consolas" w:cs="Consolas"/>
+          <w:color w:val="000000"/>
+          <w:sz w:val="19"/>
+          <w:szCs w:val="19"/>
+        </w:rPr>
+        <w:t>)</w:t>
+      </w:r>
+      <w:r>
+        <w:rPr>
+          <w:rFonts w:ascii="Consolas" w:eastAsiaTheme="minorHAnsi" w:hAnsi="Consolas" w:cs="Consolas"/>
+          <w:color w:val="000000"/>
+          <w:sz w:val="19"/>
+          <w:szCs w:val="19"/>
+        </w:rPr>
+        <w:t>;</w:t>
+      </w:r>
+    </w:p>
+    <w:p>
+      <w:pPr>
+        <w:ind w:left="578"/>
+      </w:pPr>
+      <w:r>
+        <w:t xml:space="preserve">In dieser Funktion </w:t>
+      </w:r>
+      <w:r>
+        <w:t xml:space="preserve">wird die momentan aktuelle Zeit in </w:t>
+      </w:r>
+      <w:proofErr w:type="spellStart"/>
+      <w:r>
+        <w:t>string</w:t>
+      </w:r>
+      <w:proofErr w:type="spellEnd"/>
+      <w:r>
+        <w:t xml:space="preserve"> ausgegeben. Dies ist für die nächste Funktion </w:t>
+      </w:r>
+      <w:proofErr w:type="spellStart"/>
+      <w:r>
+        <w:t>Logging</w:t>
+      </w:r>
+      <w:proofErr w:type="spellEnd"/>
+      <w:r>
+        <w:t xml:space="preserve"> interessant.  </w:t>
+      </w:r>
+    </w:p>
+    <w:p>
+      <w:pPr>
+        <w:pStyle w:val="Listenabsatz"/>
+        <w:numPr>
+          <w:ilvl w:val="0"/>
+          <w:numId w:val="34"/>
+        </w:numPr>
+      </w:pPr>
+      <w:proofErr w:type="spellStart"/>
+      <w:r>
+        <w:rPr>
+          <w:rFonts w:ascii="Consolas" w:eastAsiaTheme="minorHAnsi" w:hAnsi="Consolas" w:cs="Consolas"/>
+          <w:color w:val="0000FF"/>
+          <w:sz w:val="19"/>
+          <w:szCs w:val="19"/>
+        </w:rPr>
+        <w:t>void</w:t>
+      </w:r>
+      <w:proofErr w:type="spellEnd"/>
+      <w:r>
+        <w:rPr>
+          <w:rFonts w:ascii="Consolas" w:eastAsiaTheme="minorHAnsi" w:hAnsi="Consolas" w:cs="Consolas"/>
+          <w:color w:val="000000"/>
+          <w:sz w:val="19"/>
+          <w:szCs w:val="19"/>
+        </w:rPr>
+        <w:t xml:space="preserve"> </w:t>
+      </w:r>
+      <w:proofErr w:type="gramStart"/>
+      <w:r>
+        <w:rPr>
+          <w:rFonts w:ascii="Consolas" w:eastAsiaTheme="minorHAnsi" w:hAnsi="Consolas" w:cs="Consolas"/>
+          <w:color w:val="000000"/>
+          <w:sz w:val="19"/>
+          <w:szCs w:val="19"/>
+        </w:rPr>
+        <w:t>LOGGING(</w:t>
+      </w:r>
+      <w:proofErr w:type="spellStart"/>
+      <w:proofErr w:type="gramEnd"/>
+      <w:r>
+        <w:rPr>
+          <w:rFonts w:ascii="Consolas" w:eastAsiaTheme="minorHAnsi" w:hAnsi="Consolas" w:cs="Consolas"/>
+          <w:color w:val="0000FF"/>
+          <w:sz w:val="19"/>
+          <w:szCs w:val="19"/>
+        </w:rPr>
+        <w:t>char</w:t>
+      </w:r>
+      <w:proofErr w:type="spellEnd"/>
+      <w:r>
+        <w:rPr>
+          <w:rFonts w:ascii="Consolas" w:eastAsiaTheme="minorHAnsi" w:hAnsi="Consolas" w:cs="Consolas"/>
+          <w:color w:val="000000"/>
+          <w:sz w:val="19"/>
+          <w:szCs w:val="19"/>
+        </w:rPr>
+        <w:t xml:space="preserve">* </w:t>
+      </w:r>
+      <w:proofErr w:type="spellStart"/>
+      <w:r>
+        <w:rPr>
+          <w:rFonts w:ascii="Consolas" w:eastAsiaTheme="minorHAnsi" w:hAnsi="Consolas" w:cs="Consolas"/>
+          <w:color w:val="808080"/>
+          <w:sz w:val="19"/>
+          <w:szCs w:val="19"/>
+        </w:rPr>
+        <w:t>Errortext</w:t>
+      </w:r>
+      <w:proofErr w:type="spellEnd"/>
+      <w:r>
+        <w:rPr>
+          <w:rFonts w:ascii="Consolas" w:eastAsiaTheme="minorHAnsi" w:hAnsi="Consolas" w:cs="Consolas"/>
+          <w:color w:val="000000"/>
+          <w:sz w:val="19"/>
+          <w:szCs w:val="19"/>
+        </w:rPr>
+        <w:t xml:space="preserve">, </w:t>
+      </w:r>
+      <w:proofErr w:type="spellStart"/>
+      <w:r>
+        <w:rPr>
+          <w:rFonts w:ascii="Consolas" w:eastAsiaTheme="minorHAnsi" w:hAnsi="Consolas" w:cs="Consolas"/>
+          <w:color w:val="0000FF"/>
+          <w:sz w:val="19"/>
+          <w:szCs w:val="19"/>
+        </w:rPr>
+        <w:t>char</w:t>
+      </w:r>
+      <w:proofErr w:type="spellEnd"/>
+      <w:r>
+        <w:rPr>
+          <w:rFonts w:ascii="Consolas" w:eastAsiaTheme="minorHAnsi" w:hAnsi="Consolas" w:cs="Consolas"/>
+          <w:color w:val="000000"/>
+          <w:sz w:val="19"/>
+          <w:szCs w:val="19"/>
+        </w:rPr>
+        <w:t xml:space="preserve">* </w:t>
+      </w:r>
+      <w:r>
+        <w:rPr>
+          <w:rFonts w:ascii="Consolas" w:eastAsiaTheme="minorHAnsi" w:hAnsi="Consolas" w:cs="Consolas"/>
+          <w:color w:val="808080"/>
+          <w:sz w:val="19"/>
+          <w:szCs w:val="19"/>
+        </w:rPr>
+        <w:t>LEVEL</w:t>
+      </w:r>
+      <w:r>
+        <w:rPr>
+          <w:rFonts w:ascii="Consolas" w:eastAsiaTheme="minorHAnsi" w:hAnsi="Consolas" w:cs="Consolas"/>
+          <w:color w:val="000000"/>
+          <w:sz w:val="19"/>
+          <w:szCs w:val="19"/>
+        </w:rPr>
+        <w:t>)</w:t>
+      </w:r>
+      <w:r>
+        <w:rPr>
+          <w:rFonts w:ascii="Consolas" w:eastAsiaTheme="minorHAnsi" w:hAnsi="Consolas" w:cs="Consolas"/>
+          <w:color w:val="000000"/>
+          <w:sz w:val="19"/>
+          <w:szCs w:val="19"/>
+        </w:rPr>
+        <w:t>;</w:t>
+      </w:r>
+    </w:p>
+    <w:p>
+      <w:pPr>
+        <w:ind w:left="578"/>
+      </w:pPr>
+      <w:r>
+        <w:t xml:space="preserve">Mit der Funktion LOGGING ist es möglich, eine Text Datei zu erstellen, die Je nach Parameterübergabe einen ERROR oder einen OK Log in dem erzeugten File abspeichert. Im ersten Parameter wird die Meldung niedergeschrieben und LEVEL Parameter wird angegeben, ob es sich bei dem Log um einen ERROR handelt, oder ob der schritt OK war. Die Funktion </w:t>
+      </w:r>
+      <w:proofErr w:type="spellStart"/>
+      <w:r>
+        <w:t>time_to_</w:t>
+      </w:r>
+      <w:proofErr w:type="gramStart"/>
+      <w:r>
+        <w:t>string</w:t>
+      </w:r>
+      <w:proofErr w:type="spellEnd"/>
+      <w:r>
+        <w:t>(</w:t>
+      </w:r>
+      <w:proofErr w:type="gramEnd"/>
+      <w:r>
+        <w:t xml:space="preserve">) in dieser Funktion gibt neben dem </w:t>
+      </w:r>
+      <w:proofErr w:type="spellStart"/>
+      <w:r>
+        <w:t>Errortxt</w:t>
+      </w:r>
+      <w:proofErr w:type="spellEnd"/>
+      <w:r>
+        <w:t xml:space="preserve"> auch die aktuelle Zeit aus, in welcher der Log entstanden ist. </w:t>
+      </w:r>
+    </w:p>
+    <w:p>
+      <w:pPr>
+        <w:ind w:left="578"/>
+      </w:pPr>
+    </w:p>
+    <w:p>
+      <w:pPr>
+        <w:ind w:left="578"/>
+      </w:pPr>
+    </w:p>
+    <w:p>
+      <w:pPr>
         <w:pStyle w:val="berschrift1"/>
         <w:rPr>
           <w:color w:val="FF0000"/>
@@ -19401,7 +19363,7 @@
       <w:r>
         <w:br w:type="page"/>
       </w:r>
-      <w:bookmarkStart w:id="53" w:name="_Toc464653654"/>
+      <w:bookmarkStart w:id="48" w:name="_Toc464653654"/>
       <w:r>
         <w:rPr>
           <w:color w:val="FF0000"/>
@@ -19409,7 +19371,7 @@
         <w:lastRenderedPageBreak/>
         <w:t>Zusätzliche externe Komponenten</w:t>
       </w:r>
-      <w:bookmarkEnd w:id="53"/>
+      <w:bookmarkEnd w:id="48"/>
     </w:p>
     <w:p>
       <w:pPr>
@@ -19483,7 +19445,7 @@
           <w:szCs w:val="28"/>
         </w:rPr>
       </w:pPr>
-      <w:bookmarkStart w:id="54" w:name="_Toc464653655"/>
+      <w:bookmarkStart w:id="49" w:name="_Toc464653655"/>
       <w:r>
         <w:rPr>
           <w:color w:val="FF0000"/>
@@ -19492,7 +19454,7 @@
         </w:rPr>
         <w:t>Test4.1</w:t>
       </w:r>
-      <w:bookmarkEnd w:id="54"/>
+      <w:bookmarkEnd w:id="49"/>
     </w:p>
     <w:p>
       <w:pPr>
@@ -19553,12 +19515,12 @@
       <w:r>
         <w:br w:type="page"/>
       </w:r>
-      <w:bookmarkStart w:id="55" w:name="_Toc464653656"/>
+      <w:bookmarkStart w:id="50" w:name="_Toc464653656"/>
       <w:r>
         <w:lastRenderedPageBreak/>
         <w:t>Zusammenfassung und Ausblick</w:t>
       </w:r>
-      <w:bookmarkEnd w:id="55"/>
+      <w:bookmarkEnd w:id="50"/>
     </w:p>
     <w:p>
       <w:pPr>
@@ -19595,7 +19557,7 @@
           <w:szCs w:val="28"/>
         </w:rPr>
       </w:pPr>
-      <w:bookmarkStart w:id="56" w:name="_Toc464653657"/>
+      <w:bookmarkStart w:id="51" w:name="_Toc464653657"/>
       <w:r>
         <w:rPr>
           <w:sz w:val="28"/>
@@ -19603,20 +19565,20 @@
         </w:rPr>
         <w:t>Derzeit nicht implementiert</w:t>
       </w:r>
-      <w:bookmarkEnd w:id="56"/>
+      <w:bookmarkEnd w:id="51"/>
     </w:p>
     <w:p>
       <w:pPr>
         <w:ind w:left="576"/>
       </w:pPr>
-      <w:proofErr w:type="gramStart"/>
       <w:r>
         <w:t>Ein</w:t>
       </w:r>
       <w:r>
-        <w:t xml:space="preserve"> Teilpunkte</w:t>
-      </w:r>
-      <w:proofErr w:type="gramEnd"/>
+        <w:t xml:space="preserve"> Teilpunkt</w:t>
+      </w:r>
+      <w:bookmarkStart w:id="52" w:name="_GoBack"/>
+      <w:bookmarkEnd w:id="52"/>
       <w:r>
         <w:t xml:space="preserve"> wurden jedoch nicht erfüllt: Kontoabschlüsse wurden aus Zeitgründen nicht mehr implementiert.</w:t>
       </w:r>
@@ -19634,7 +19596,7 @@
           <w:szCs w:val="28"/>
         </w:rPr>
       </w:pPr>
-      <w:bookmarkStart w:id="57" w:name="_Toc464653658"/>
+      <w:bookmarkStart w:id="53" w:name="_Toc464653658"/>
       <w:r>
         <w:rPr>
           <w:sz w:val="28"/>
@@ -19642,7 +19604,7 @@
         </w:rPr>
         <w:t>Ausblick</w:t>
       </w:r>
-      <w:bookmarkEnd w:id="57"/>
+      <w:bookmarkEnd w:id="53"/>
     </w:p>
     <w:p>
       <w:pPr>
@@ -19777,6 +19739,7 @@
           <w:docPartUnique/>
         </w:docPartObj>
       </w:sdtPr>
+      <w:sdtEndPr/>
       <w:sdtContent>
         <w:r>
           <w:rPr>
@@ -19806,7 +19769,7 @@
             <w:szCs w:val="20"/>
             <w:lang w:val="de-DE"/>
           </w:rPr>
-          <w:t>14</w:t>
+          <w:t>19</w:t>
         </w:r>
         <w:r>
           <w:rPr>
@@ -19915,6 +19878,7 @@
         <w:docPartUnique/>
       </w:docPartObj>
     </w:sdtPr>
+    <w:sdtEndPr/>
     <w:sdtContent>
       <w:p>
         <w:pPr>
@@ -24055,7 +24019,7 @@
 </file>
 
 <file path=customXml/itemProps1.xml><?xml version="1.0" encoding="utf-8"?>
-<ds:datastoreItem xmlns:ds="http://schemas.openxmlformats.org/officeDocument/2006/customXml" ds:itemID="{EE9F96D1-EE14-4748-8707-56DE791A07D7}">
+<ds:datastoreItem xmlns:ds="http://schemas.openxmlformats.org/officeDocument/2006/customXml" ds:itemID="{1141B0F8-272D-48DE-81DD-965BDDCEDD8E}">
   <ds:schemaRefs>
     <ds:schemaRef ds:uri="http://schemas.openxmlformats.org/officeDocument/2006/bibliography"/>
   </ds:schemaRefs>

</xml_diff>